<commit_message>
CHRL aim task design
</commit_message>
<xml_diff>
--- a/HRL_NIH_RO1_draft_Maria.docx
+++ b/HRL_NIH_RO1_draft_Maria.docx
@@ -552,7 +552,13 @@
     </w:p>
     <w:p>
       <w:r>
-        <w:t>Aim 1. Understand how humans build hierarchical reasoning structures on-line. [</w:t>
+        <w:rPr>
+          <w:b/>
+        </w:rPr>
+        <w:t>Aim 1. Understand how humans build hierarchical reasoning structures on-line</w:t>
+      </w:r>
+      <w:r>
+        <w:t>. [</w:t>
       </w:r>
       <w:proofErr w:type="spellStart"/>
       <w:r>
@@ -574,15 +580,27 @@
     </w:p>
     <w:p>
       <w:r>
+        <w:rPr>
+          <w:b/>
+        </w:rPr>
         <w:t>A</w:t>
       </w:r>
       <w:r>
+        <w:rPr>
+          <w:b/>
+        </w:rPr>
         <w:t>im 2</w:t>
       </w:r>
       <w:r>
+        <w:rPr>
+          <w:b/>
+        </w:rPr>
         <w:t xml:space="preserve">. </w:t>
       </w:r>
       <w:r>
+        <w:rPr>
+          <w:b/>
+        </w:rPr>
         <w:t>Identify the neural mechanisms that underlie hierarchical reasoning</w:t>
       </w:r>
       <w:r>
@@ -599,12 +617,20 @@
       </w:r>
     </w:p>
     <w:p>
-      <w:r>
+      <w:bookmarkStart w:id="0" w:name="_GoBack"/>
+      <w:r>
+        <w:rPr>
+          <w:b/>
+        </w:rPr>
         <w:t xml:space="preserve">Aim 3. </w:t>
       </w:r>
       <w:r>
+        <w:rPr>
+          <w:b/>
+        </w:rPr>
         <w:t>Explain the benefits of hierarchical reasoning</w:t>
       </w:r>
+      <w:bookmarkEnd w:id="0"/>
       <w:r>
         <w:t xml:space="preserve">. [Aliens (and </w:t>
       </w:r>
@@ -653,18 +679,18 @@
       <w:pPr>
         <w:pStyle w:val="Heading1"/>
       </w:pPr>
-      <w:commentRangeStart w:id="0"/>
+      <w:commentRangeStart w:id="1"/>
       <w:r>
         <w:t>Significance</w:t>
       </w:r>
-      <w:commentRangeEnd w:id="0"/>
+      <w:commentRangeEnd w:id="1"/>
       <w:r>
         <w:rPr>
           <w:rStyle w:val="CommentReference"/>
           <w:rFonts w:asciiTheme="minorHAnsi" w:eastAsiaTheme="minorHAnsi" w:hAnsiTheme="minorHAnsi" w:cstheme="minorBidi"/>
           <w:color w:val="auto"/>
         </w:rPr>
-        <w:commentReference w:id="0"/>
+        <w:commentReference w:id="1"/>
       </w:r>
     </w:p>
     <w:p>
@@ -685,7 +711,7 @@
       </w:r>
     </w:p>
     <w:p>
-      <w:commentRangeStart w:id="1"/>
+      <w:commentRangeStart w:id="2"/>
       <w:r>
         <w:rPr>
           <w:b/>
@@ -693,14 +719,14 @@
         </w:rPr>
         <w:t>Part 1</w:t>
       </w:r>
-      <w:commentRangeEnd w:id="1"/>
+      <w:commentRangeEnd w:id="2"/>
       <w:r>
         <w:rPr>
           <w:rStyle w:val="CommentReference"/>
           <w:b/>
           <w:i/>
         </w:rPr>
-        <w:commentReference w:id="1"/>
+        <w:commentReference w:id="2"/>
       </w:r>
       <w:r>
         <w:rPr>
@@ -1145,19 +1171,19 @@
         </w:rPr>
         <w:t xml:space="preserve"> (cite a few: casino, sub-goals, </w:t>
       </w:r>
-      <w:commentRangeStart w:id="2"/>
+      <w:commentRangeStart w:id="3"/>
       <w:r>
         <w:rPr>
           <w:rFonts w:cstheme="minorHAnsi"/>
         </w:rPr>
         <w:t>etc</w:t>
       </w:r>
-      <w:commentRangeEnd w:id="2"/>
+      <w:commentRangeEnd w:id="3"/>
       <w:r>
         <w:rPr>
           <w:rStyle w:val="CommentReference"/>
         </w:rPr>
-        <w:commentReference w:id="2"/>
+        <w:commentReference w:id="3"/>
       </w:r>
       <w:r>
         <w:rPr>
@@ -1532,16 +1558,16 @@
       <w:r>
         <w:t xml:space="preserve">e </w:t>
       </w:r>
-      <w:commentRangeStart w:id="3"/>
+      <w:commentRangeStart w:id="4"/>
       <w:r>
         <w:t xml:space="preserve">will </w:t>
       </w:r>
-      <w:commentRangeEnd w:id="3"/>
+      <w:commentRangeEnd w:id="4"/>
       <w:r>
         <w:rPr>
           <w:rStyle w:val="CommentReference"/>
         </w:rPr>
-        <w:commentReference w:id="3"/>
+        <w:commentReference w:id="4"/>
       </w:r>
       <w:r>
         <w:t>then</w:t>
@@ -1638,6 +1664,7 @@
       </w:r>
     </w:p>
     <w:p>
+      <w:commentRangeStart w:id="5"/>
       <w:r>
         <w:rPr>
           <w:b/>
@@ -1645,1885 +1672,1267 @@
         </w:rPr>
         <w:t>Justification &amp; feasibility</w:t>
       </w:r>
-    </w:p>
-    <w:p>
-      <w:pPr>
-        <w:pStyle w:val="ListParagraph"/>
-        <w:numPr>
-          <w:ilvl w:val="0"/>
-          <w:numId w:val="7"/>
-        </w:numPr>
-      </w:pPr>
-      <w:r>
-        <w:t>Review of relevant literature</w:t>
-      </w:r>
-    </w:p>
-    <w:p>
-      <w:pPr>
-        <w:pStyle w:val="ListParagraph"/>
-        <w:numPr>
-          <w:ilvl w:val="1"/>
-          <w:numId w:val="7"/>
-        </w:numPr>
-      </w:pPr>
-      <w:commentRangeStart w:id="4"/>
-      <w:r>
-        <w:t>Explain what an MDP is (?)</w:t>
-      </w:r>
-    </w:p>
-    <w:p>
-      <w:pPr>
-        <w:pStyle w:val="ListParagraph"/>
-        <w:numPr>
-          <w:ilvl w:val="1"/>
-          <w:numId w:val="7"/>
-        </w:numPr>
-      </w:pPr>
-      <w:r>
-        <w:t>Explain RL</w:t>
-      </w:r>
-    </w:p>
-    <w:p>
-      <w:pPr>
-        <w:pStyle w:val="ListParagraph"/>
-        <w:numPr>
-          <w:ilvl w:val="1"/>
-          <w:numId w:val="7"/>
-        </w:numPr>
-      </w:pPr>
-      <w:r>
-        <w:t>Options framework</w:t>
-      </w:r>
-    </w:p>
-    <w:p>
-      <w:pPr>
-        <w:pStyle w:val="ListParagraph"/>
-        <w:numPr>
-          <w:ilvl w:val="1"/>
-          <w:numId w:val="7"/>
-        </w:numPr>
-      </w:pPr>
-      <w:r>
-        <w:t>Something on curiosity?</w:t>
-      </w:r>
-    </w:p>
-    <w:p>
-      <w:pPr>
-        <w:pStyle w:val="ListParagraph"/>
-        <w:numPr>
-          <w:ilvl w:val="1"/>
-          <w:numId w:val="7"/>
-        </w:numPr>
-      </w:pPr>
-      <w:r>
-        <w:t>NIPS papers where this came from</w:t>
-      </w:r>
-      <w:commentRangeEnd w:id="4"/>
+      <w:commentRangeEnd w:id="5"/>
       <w:r>
         <w:rPr>
           <w:rStyle w:val="CommentReference"/>
         </w:rPr>
-        <w:commentReference w:id="4"/>
-      </w:r>
-    </w:p>
-    <w:p>
-      <w:pPr>
-        <w:pStyle w:val="ListParagraph"/>
-        <w:numPr>
-          <w:ilvl w:val="0"/>
-          <w:numId w:val="7"/>
-        </w:numPr>
-      </w:pPr>
-      <w:r>
-        <w:t>Preliminary studies</w:t>
-      </w:r>
-    </w:p>
-    <w:p>
-      <w:r>
-        <w:rPr>
-          <w:u w:val="single"/>
-        </w:rPr>
-        <w:t>Computational modeling of curiosity-driven hierarchical reinforcement learning</w:t>
+        <w:commentReference w:id="5"/>
       </w:r>
       <w:r>
         <w:t>.</w:t>
       </w:r>
+    </w:p>
+    <w:p>
+      <w:r>
+        <w:rPr>
+          <w:i/>
+        </w:rPr>
+        <w:t>Background</w:t>
+      </w:r>
+      <w:r>
+        <w:t xml:space="preserve">. </w:t>
+      </w:r>
+      <w:r>
+        <w:t>In recent years, r</w:t>
+      </w:r>
+      <w:r>
+        <w:t xml:space="preserve">einforcement learning </w:t>
+      </w:r>
+      <w:r>
+        <w:t xml:space="preserve">(RL) </w:t>
+      </w:r>
+      <w:r>
+        <w:t xml:space="preserve">theory has </w:t>
+      </w:r>
+      <w:r>
+        <w:t>allowed for breakthroughs in</w:t>
+      </w:r>
+      <w:r>
+        <w:t xml:space="preserve"> the fields of artificial intelligence</w:t>
+      </w:r>
+      <w:r>
+        <w:t xml:space="preserve"> and machine learning</w:t>
+      </w:r>
+      <w:r>
+        <w:t xml:space="preserve"> as well as cognitive and brain science</w:t>
+      </w:r>
+      <w:r>
+        <w:t>,</w:t>
+      </w:r>
+      <w:r>
+        <w:t xml:space="preserve"> by </w:t>
+      </w:r>
+      <w:r>
+        <w:t>proposing a</w:t>
+      </w:r>
       <w:r>
         <w:t xml:space="preserve"> </w:t>
       </w:r>
-    </w:p>
-    <w:p>
-      <w:r>
-        <w:rPr>
-          <w:i/>
-        </w:rPr>
-        <w:t>Background</w:t>
+      <w:r>
+        <w:t>precise</w:t>
+      </w:r>
+      <w:r>
+        <w:t xml:space="preserve"> computational </w:t>
+      </w:r>
+      <w:r>
+        <w:t>model</w:t>
+      </w:r>
+      <w:r>
+        <w:t xml:space="preserve"> </w:t>
+      </w:r>
+      <w:r>
+        <w:t xml:space="preserve">of </w:t>
+      </w:r>
+      <w:r>
+        <w:t>learning and decision making. Nevertheless,</w:t>
+      </w:r>
+      <w:r>
+        <w:t xml:space="preserve"> </w:t>
+      </w:r>
+      <w:r>
+        <w:t>the RL framework</w:t>
+      </w:r>
+      <w:r>
+        <w:t xml:space="preserve"> has some crucial limitations. </w:t>
+      </w:r>
+      <w:r>
+        <w:t>Specifically</w:t>
+      </w:r>
+      <w:r>
+        <w:t xml:space="preserve">, learning is driven entirely by </w:t>
+      </w:r>
+      <w:r>
+        <w:t>“</w:t>
+      </w:r>
+      <w:r>
+        <w:t>rewards</w:t>
+      </w:r>
+      <w:r>
+        <w:t>”</w:t>
+      </w:r>
+      <w:r>
+        <w:t xml:space="preserve">, i.e., those </w:t>
+      </w:r>
+      <w:r>
+        <w:t xml:space="preserve">signals from </w:t>
+      </w:r>
+      <w:r>
+        <w:t xml:space="preserve">the environment that </w:t>
+      </w:r>
+      <w:r>
+        <w:t xml:space="preserve">the </w:t>
+      </w:r>
+      <w:r>
+        <w:t xml:space="preserve">agent </w:t>
+      </w:r>
+      <w:r>
+        <w:t xml:space="preserve">tries </w:t>
+      </w:r>
+      <w:r>
+        <w:t>to maximize (</w:t>
+      </w:r>
+      <w:r>
+        <w:t xml:space="preserve">e.g., </w:t>
+      </w:r>
+      <w:r>
+        <w:t xml:space="preserve">food, praise, </w:t>
+      </w:r>
+      <w:r>
+        <w:t xml:space="preserve">money, </w:t>
+      </w:r>
+      <w:r>
+        <w:t>etc.).</w:t>
+      </w:r>
+    </w:p>
+    <w:p>
+      <w:r>
+        <w:rPr>
+          <w:i/>
+        </w:rPr>
+        <w:t>Problem</w:t>
       </w:r>
       <w:r>
         <w:t xml:space="preserve">. </w:t>
       </w:r>
       <w:r>
-        <w:t>In the recent years, r</w:t>
-      </w:r>
-      <w:r>
-        <w:t xml:space="preserve">einforcement learning </w:t>
-      </w:r>
-      <w:r>
-        <w:t xml:space="preserve">(RL) </w:t>
-      </w:r>
-      <w:r>
-        <w:t>theory has revolutionized the fields of artificial intelligence</w:t>
-      </w:r>
-      <w:r>
-        <w:t xml:space="preserve"> and machine learning</w:t>
-      </w:r>
-      <w:r>
-        <w:t xml:space="preserve"> as well as cognitive and brain science</w:t>
+        <w:t xml:space="preserve">This </w:t>
+      </w:r>
+      <w:r>
+        <w:t xml:space="preserve">formulation </w:t>
+      </w:r>
+      <w:r>
+        <w:t xml:space="preserve">of RL </w:t>
+      </w:r>
+      <w:r>
+        <w:t xml:space="preserve">leads to </w:t>
+      </w:r>
+      <w:r>
+        <w:t xml:space="preserve">two </w:t>
+      </w:r>
+      <w:r>
+        <w:t xml:space="preserve">particular </w:t>
+      </w:r>
+      <w:r>
+        <w:t>problems. First, traditional RL frameworks cannot explain how agents learn in environments</w:t>
+      </w:r>
+      <w:r>
+        <w:t xml:space="preserve"> that provide</w:t>
+      </w:r>
+      <w:r>
+        <w:t xml:space="preserve"> </w:t>
+      </w:r>
+      <w:r>
+        <w:t xml:space="preserve">no rewards, or even </w:t>
+      </w:r>
+      <w:r>
+        <w:t xml:space="preserve">in environments that are </w:t>
+      </w:r>
+      <w:r>
+        <w:t xml:space="preserve">sparse </w:t>
+      </w:r>
+      <w:r>
+        <w:t xml:space="preserve">in </w:t>
+      </w:r>
+      <w:r>
+        <w:t>reward</w:t>
+      </w:r>
+      <w:r>
+        <w:t>s</w:t>
       </w:r>
       <w:r>
         <w:t>,</w:t>
       </w:r>
       <w:r>
-        <w:t xml:space="preserve"> by </w:t>
-      </w:r>
-      <w:r>
-        <w:t>proposing a</w:t>
+        <w:t xml:space="preserve"> because learning cannot occur without reward signals</w:t>
+      </w:r>
+      <w:r>
+        <w:t>.</w:t>
+      </w:r>
+      <w:r>
+        <w:t xml:space="preserve"> Nevertheless, biological systems excel at learning in such situations (just imagine </w:t>
+      </w:r>
+      <w:r>
+        <w:t xml:space="preserve">high </w:t>
+      </w:r>
+      <w:r>
+        <w:t>school as an example).</w:t>
+      </w:r>
+      <w:r>
+        <w:t xml:space="preserve"> Second, </w:t>
+      </w:r>
+      <w:r>
+        <w:t xml:space="preserve">RL </w:t>
+      </w:r>
+      <w:r>
+        <w:t>cannot explain how</w:t>
+      </w:r>
+      <w:r>
+        <w:t xml:space="preserve"> structured</w:t>
+      </w:r>
+      <w:r>
+        <w:t xml:space="preserve"> learning </w:t>
+      </w:r>
+      <w:r>
+        <w:t xml:space="preserve">processes can arise in which </w:t>
+      </w:r>
+      <w:r>
+        <w:t xml:space="preserve">simpler </w:t>
+      </w:r>
+      <w:r>
+        <w:t xml:space="preserve">skills </w:t>
+      </w:r>
+      <w:r>
+        <w:t xml:space="preserve">are acquired before, and </w:t>
+      </w:r>
+      <w:r>
+        <w:t>facilitate learning of</w:t>
+      </w:r>
+      <w:r>
+        <w:t xml:space="preserve">, </w:t>
+      </w:r>
+      <w:r>
+        <w:t>more abstract</w:t>
       </w:r>
       <w:r>
         <w:t xml:space="preserve"> </w:t>
       </w:r>
       <w:r>
-        <w:t>precise</w:t>
-      </w:r>
-      <w:r>
-        <w:t xml:space="preserve"> computational </w:t>
-      </w:r>
-      <w:r>
-        <w:t>model</w:t>
+        <w:t xml:space="preserve">skills, while </w:t>
+      </w:r>
+      <w:r>
+        <w:t xml:space="preserve">the </w:t>
+      </w:r>
+      <w:r>
+        <w:t>(reward) structure of the environment</w:t>
+      </w:r>
+      <w:r>
+        <w:t xml:space="preserve"> remain</w:t>
+      </w:r>
+      <w:r>
+        <w:t>s</w:t>
+      </w:r>
+      <w:r>
+        <w:t xml:space="preserve"> the same</w:t>
+      </w:r>
+      <w:r>
+        <w:t>.</w:t>
+      </w:r>
+      <w:r>
+        <w:t xml:space="preserve"> Nevertheless, many biological systems, including humans, show this kind of </w:t>
+      </w:r>
+      <w:r>
+        <w:t xml:space="preserve">hierarchical </w:t>
+      </w:r>
+      <w:r>
+        <w:t xml:space="preserve">learning. </w:t>
+      </w:r>
+    </w:p>
+    <w:p>
+      <w:r>
+        <w:rPr>
+          <w:i/>
+        </w:rPr>
+        <w:t>Proposed solution</w:t>
+      </w:r>
+      <w:r>
+        <w:t xml:space="preserve">. </w:t>
+      </w:r>
+      <w:r>
+        <w:t xml:space="preserve">We propose that </w:t>
+      </w:r>
+      <w:r>
+        <w:t xml:space="preserve">both shortcomings arise because of the way </w:t>
+      </w:r>
+      <w:r>
+        <w:t xml:space="preserve">rewards are </w:t>
+      </w:r>
+      <w:r>
+        <w:t xml:space="preserve">usually </w:t>
+      </w:r>
+      <w:r>
+        <w:t>implemented in RL</w:t>
+      </w:r>
+      <w:r>
+        <w:t xml:space="preserve"> frameworks</w:t>
+      </w:r>
+      <w:r>
+        <w:t xml:space="preserve">, and that </w:t>
+      </w:r>
+      <w:r>
+        <w:t xml:space="preserve">both </w:t>
+      </w:r>
+      <w:r>
+        <w:t xml:space="preserve">can be </w:t>
+      </w:r>
+      <w:r>
+        <w:t>re</w:t>
+      </w:r>
+      <w:r>
+        <w:t xml:space="preserve">solved if rewards are implemented in a different, more flexible way. </w:t>
+      </w:r>
+      <w:r>
+        <w:t>In c</w:t>
+      </w:r>
+      <w:r>
+        <w:t xml:space="preserve">urrent RL </w:t>
+      </w:r>
+      <w:r>
+        <w:t>applications</w:t>
+      </w:r>
+      <w:r>
+        <w:t>,</w:t>
       </w:r>
       <w:r>
         <w:t xml:space="preserve"> </w:t>
       </w:r>
       <w:r>
+        <w:t xml:space="preserve">rewards </w:t>
+      </w:r>
+      <w:r>
+        <w:t xml:space="preserve">are </w:t>
+      </w:r>
+      <w:r>
+        <w:t>hard-code</w:t>
+      </w:r>
+      <w:r>
+        <w:t>d</w:t>
+      </w:r>
+      <w:r>
+        <w:t xml:space="preserve"> </w:t>
+      </w:r>
+      <w:r>
+        <w:t xml:space="preserve">into </w:t>
+      </w:r>
+      <w:r>
+        <w:t xml:space="preserve">the </w:t>
+      </w:r>
+      <w:r>
+        <w:t xml:space="preserve">task </w:t>
+      </w:r>
+      <w:r>
+        <w:lastRenderedPageBreak/>
+        <w:t>environment</w:t>
+      </w:r>
+      <w:r>
+        <w:t>, such that agents have no access to the reward function</w:t>
+      </w:r>
+      <w:r>
+        <w:t xml:space="preserve">. We propose </w:t>
+      </w:r>
+      <w:r>
+        <w:t xml:space="preserve">a formulation in which </w:t>
+      </w:r>
+      <w:r>
+        <w:t xml:space="preserve">the reward function is instead created by the agent, and can be adapted flexibly. This allows for learning </w:t>
+      </w:r>
+      <w:r>
+        <w:t xml:space="preserve">to occur </w:t>
+      </w:r>
+      <w:r>
+        <w:t>in environment</w:t>
+      </w:r>
+      <w:r>
+        <w:t>s</w:t>
+      </w:r>
+      <w:r>
+        <w:t xml:space="preserve"> </w:t>
+      </w:r>
+      <w:r>
+        <w:t xml:space="preserve">that would otherwise be sparse in rewards, </w:t>
+      </w:r>
+      <w:r>
+        <w:t xml:space="preserve">because the agent can </w:t>
+      </w:r>
+      <w:r>
+        <w:t>add rewards</w:t>
+      </w:r>
+      <w:r>
+        <w:t xml:space="preserve">. It also allows for hierarchical learning because the reward structure can be adjusted to reward more difficult </w:t>
+      </w:r>
+      <w:r>
+        <w:t>behaviors</w:t>
+      </w:r>
+      <w:r>
+        <w:t xml:space="preserve"> once simpler </w:t>
+      </w:r>
+      <w:r>
+        <w:t xml:space="preserve">ones </w:t>
+      </w:r>
+      <w:r>
+        <w:t>have been acquired.</w:t>
+      </w:r>
+      <w:r>
+        <w:t xml:space="preserve"> The challenge for this approach is to create an agent that will set the rewards in the places that actually facilitate learning. We propose that curiosity can </w:t>
+      </w:r>
+      <w:r>
+        <w:t>provide this information</w:t>
+      </w:r>
+      <w:r>
+        <w:t>, as will be explained below.</w:t>
+      </w:r>
+    </w:p>
+    <w:p>
+      <w:r>
+        <w:rPr>
+          <w:i/>
+        </w:rPr>
+        <w:t xml:space="preserve">Rationale of the </w:t>
+      </w:r>
+      <w:r>
+        <w:rPr>
+          <w:i/>
+        </w:rPr>
+        <w:t xml:space="preserve">proposed </w:t>
+      </w:r>
+      <w:r>
+        <w:rPr>
+          <w:i/>
+        </w:rPr>
+        <w:t>research</w:t>
+      </w:r>
+      <w:r>
+        <w:t xml:space="preserve">. </w:t>
+      </w:r>
+      <w:r>
+        <w:t xml:space="preserve">The goal of our proposed research is twofold. </w:t>
+      </w:r>
+      <w:r>
+        <w:t>F</w:t>
+      </w:r>
+      <w:r>
+        <w:t>irst</w:t>
+      </w:r>
+      <w:r>
+        <w:t>, we</w:t>
+      </w:r>
+      <w:r>
+        <w:t xml:space="preserve"> want to provide a proof of concept </w:t>
+      </w:r>
+      <w:r>
+        <w:t xml:space="preserve">for </w:t>
+      </w:r>
+      <w:r>
+        <w:t>our proposed adapted</w:t>
+      </w:r>
+      <w:r>
+        <w:t xml:space="preserve"> reinforcement learning</w:t>
+      </w:r>
+      <w:r>
+        <w:t xml:space="preserve"> mechanism</w:t>
+      </w:r>
+      <w:r>
+        <w:t xml:space="preserve">, </w:t>
+      </w:r>
+      <w:r>
+        <w:t xml:space="preserve">by implementing </w:t>
+      </w:r>
+      <w:r>
+        <w:t xml:space="preserve">it </w:t>
+      </w:r>
+      <w:r>
+        <w:t xml:space="preserve">and </w:t>
+      </w:r>
+      <w:r>
+        <w:t>verifying</w:t>
+      </w:r>
+      <w:r>
+        <w:t xml:space="preserve"> that it</w:t>
+      </w:r>
+      <w:r>
+        <w:t xml:space="preserve"> </w:t>
+      </w:r>
+      <w:r>
+        <w:t xml:space="preserve">shows </w:t>
+      </w:r>
+      <w:r>
+        <w:t xml:space="preserve">the expected benefits. This part is a crucial step in the overall research program and </w:t>
+      </w:r>
+      <w:r>
+        <w:t xml:space="preserve">could hinder the progress of the remaining projects. It </w:t>
+      </w:r>
+      <w:r>
+        <w:t xml:space="preserve">has </w:t>
+      </w:r>
+      <w:r>
+        <w:t xml:space="preserve">therefore </w:t>
+      </w:r>
+      <w:r>
+        <w:t xml:space="preserve">been completed as part of </w:t>
+      </w:r>
+      <w:r>
+        <w:t xml:space="preserve">our </w:t>
+      </w:r>
+      <w:r>
+        <w:t>prior work</w:t>
+      </w:r>
+      <w:r>
+        <w:t>, as detailed below</w:t>
+      </w:r>
+      <w:r>
+        <w:t xml:space="preserve">. The second goal </w:t>
+      </w:r>
+      <w:r>
+        <w:t xml:space="preserve">of the proposed research </w:t>
+      </w:r>
+      <w:r>
+        <w:t>is to understand the processes underlying human hierarchical learning</w:t>
+      </w:r>
+      <w:r>
+        <w:t>, and to link these</w:t>
+      </w:r>
+      <w:r>
+        <w:t xml:space="preserve"> to </w:t>
+      </w:r>
+      <w:r>
+        <w:t xml:space="preserve">the mechanisms </w:t>
+      </w:r>
+      <w:r>
+        <w:t xml:space="preserve">implemented </w:t>
+      </w:r>
+      <w:r>
+        <w:t xml:space="preserve">in the </w:t>
+      </w:r>
+      <w:r>
+        <w:t>algorithm</w:t>
+      </w:r>
+      <w:r>
+        <w:t xml:space="preserve">. </w:t>
+      </w:r>
+    </w:p>
+    <w:p>
+      <w:r>
+        <w:rPr>
+          <w:i/>
+        </w:rPr>
+        <w:t xml:space="preserve">Preliminary </w:t>
+      </w:r>
+      <w:r>
+        <w:rPr>
+          <w:i/>
+        </w:rPr>
+        <w:t>results</w:t>
+      </w:r>
+      <w:r>
+        <w:t>.</w:t>
+      </w:r>
+    </w:p>
+    <w:p>
+      <w:pPr>
+        <w:ind w:firstLine="720"/>
+      </w:pPr>
+      <w:r>
+        <w:rPr>
+          <w:i/>
+        </w:rPr>
+        <w:t>Problem formulation</w:t>
+      </w:r>
+      <w:r>
+        <w:t xml:space="preserve">. </w:t>
+      </w:r>
+      <w:r>
+        <w:t xml:space="preserve">In order to </w:t>
+      </w:r>
+      <w:r>
+        <w:t>test</w:t>
+      </w:r>
+      <w:r>
+        <w:t xml:space="preserve"> the proposed algorithm, we first create</w:t>
+      </w:r>
+      <w:r>
+        <w:t>d</w:t>
+      </w:r>
+      <w:r>
+        <w:t xml:space="preserve"> a hierarchical learning </w:t>
+      </w:r>
+      <w:r>
+        <w:t xml:space="preserve">environment </w:t>
+      </w:r>
+      <w:r>
+        <w:t xml:space="preserve">that would be abstract enough to encompass a broad variety of </w:t>
+      </w:r>
+      <w:r>
+        <w:t>learning problems</w:t>
+      </w:r>
+      <w:r>
+        <w:t xml:space="preserve">, </w:t>
+      </w:r>
+      <w:r>
+        <w:t xml:space="preserve">ranging from </w:t>
+      </w:r>
+      <w:r>
+        <w:t xml:space="preserve">the domain of </w:t>
+      </w:r>
+      <w:r>
+        <w:t xml:space="preserve">motor </w:t>
+      </w:r>
+      <w:r>
+        <w:t xml:space="preserve">skills </w:t>
+      </w:r>
+      <w:r>
+        <w:t xml:space="preserve">(e.g., </w:t>
+      </w:r>
+      <w:r>
+        <w:t xml:space="preserve">learning to grasp objects before </w:t>
+      </w:r>
+      <w:r>
+        <w:t>stack</w:t>
+      </w:r>
+      <w:r>
+        <w:t>ing</w:t>
+      </w:r>
+      <w:r>
+        <w:t xml:space="preserve"> </w:t>
+      </w:r>
+      <w:r>
+        <w:t>objects</w:t>
+      </w:r>
+      <w:r>
+        <w:t xml:space="preserve">, </w:t>
+      </w:r>
+      <w:r>
+        <w:t xml:space="preserve">before </w:t>
+      </w:r>
+      <w:r>
+        <w:t>play</w:t>
+      </w:r>
+      <w:r>
+        <w:t>ing</w:t>
+      </w:r>
+      <w:r>
+        <w:t xml:space="preserve"> the violin) to cognitive </w:t>
+      </w:r>
+      <w:r>
+        <w:t xml:space="preserve">skills (e.g., </w:t>
+      </w:r>
+      <w:r>
+        <w:t xml:space="preserve">learning to </w:t>
+      </w:r>
+      <w:r>
+        <w:t>recognize</w:t>
+      </w:r>
+      <w:r>
+        <w:t xml:space="preserve"> </w:t>
+      </w:r>
+      <w:r>
+        <w:t>an object</w:t>
+      </w:r>
+      <w:r>
+        <w:t xml:space="preserve"> before recognizing</w:t>
+      </w:r>
+      <w:r>
+        <w:t xml:space="preserve"> a scene </w:t>
+      </w:r>
+      <w:r>
         <w:t xml:space="preserve">of </w:t>
       </w:r>
       <w:r>
-        <w:t>learning and decision making. Nevertheless,</w:t>
+        <w:t>multiple objects</w:t>
+      </w:r>
+      <w:r>
+        <w:t xml:space="preserve">). We </w:t>
+      </w:r>
+      <w:r>
+        <w:t>formulated</w:t>
+      </w:r>
+      <w:r>
+        <w:t xml:space="preserve"> the </w:t>
+      </w:r>
+      <w:r>
+        <w:t xml:space="preserve">environment </w:t>
+      </w:r>
+      <w:r>
+        <w:t xml:space="preserve">as a </w:t>
+      </w:r>
+      <w:commentRangeStart w:id="6"/>
+      <w:r>
+        <w:t>semi-Markov Decision Problem (semi-MDP</w:t>
+      </w:r>
+      <w:commentRangeEnd w:id="6"/>
+      <w:r>
+        <w:rPr>
+          <w:rStyle w:val="CommentReference"/>
+        </w:rPr>
+        <w:commentReference w:id="6"/>
+      </w:r>
+      <w:r>
+        <w:t>)</w:t>
+      </w:r>
+      <w:r>
+        <w:t xml:space="preserve">, which is a formal description of an environment’s structure and used in most RL algorithms. </w:t>
+      </w:r>
+      <w:r>
+        <w:t xml:space="preserve">In the semi-MDP, the agent selects an action and the environment responds with </w:t>
+      </w:r>
+      <w:r>
+        <w:t xml:space="preserve">an outcome, which might be determined by a whole sequence of past actions, before the agent selects another action, etc. The problem is hierarchical in that all action sequences that elicit responses are composed of shorter action sequences that also elicit (different) responses. In other words, shorter action sequences are the building blocks for longer action sequences. </w:t>
+      </w:r>
+      <w:r>
+        <w:t xml:space="preserve">This </w:t>
+      </w:r>
+      <w:r>
+        <w:t xml:space="preserve">problem is meant to capture the </w:t>
+      </w:r>
+      <w:r>
+        <w:t xml:space="preserve">structure </w:t>
+      </w:r>
+      <w:r>
+        <w:t xml:space="preserve">of a number of hierarchical </w:t>
+      </w:r>
+      <w:r>
+        <w:t>learning problems encountered by humans</w:t>
+      </w:r>
+      <w:r>
+        <w:t>. F</w:t>
+      </w:r>
+      <w:r>
+        <w:t xml:space="preserve">or </w:t>
+      </w:r>
+      <w:r>
+        <w:t>example,</w:t>
+      </w:r>
+      <w:r>
+        <w:t xml:space="preserve"> in the domain of motor learning, simpler motor actions (e.g., grasping) </w:t>
+      </w:r>
+      <w:r>
+        <w:t xml:space="preserve">are </w:t>
+      </w:r>
+      <w:r>
+        <w:t>combined to achieve more complex actions (e.g., stacking objects)</w:t>
+      </w:r>
+      <w:r>
+        <w:t>, which are combined to achieve more complex actions (e.g., playing the violin), etc</w:t>
+      </w:r>
+      <w:r>
+        <w:t>.</w:t>
+      </w:r>
+    </w:p>
+    <w:p>
+      <w:pPr>
+        <w:ind w:firstLine="720"/>
+      </w:pPr>
+      <w:r>
+        <w:rPr>
+          <w:i/>
+        </w:rPr>
+        <w:t>I</w:t>
+      </w:r>
+      <w:r>
+        <w:rPr>
+          <w:i/>
+        </w:rPr>
+        <w:t>mplementation</w:t>
+      </w:r>
+      <w:r>
+        <w:rPr>
+          <w:i/>
+        </w:rPr>
+        <w:t xml:space="preserve"> of the a</w:t>
+      </w:r>
+      <w:r>
+        <w:rPr>
+          <w:i/>
+        </w:rPr>
+        <w:t>gent</w:t>
+      </w:r>
+      <w:r>
+        <w:t xml:space="preserve">. </w:t>
+      </w:r>
+      <w:r>
+        <w:t>The crucial feature of the RL agent is that it constructs</w:t>
       </w:r>
       <w:r>
         <w:t xml:space="preserve"> </w:t>
       </w:r>
       <w:r>
-        <w:t>the RL framework</w:t>
-      </w:r>
-      <w:r>
-        <w:t xml:space="preserve"> has some crucial limitations. </w:t>
-      </w:r>
-      <w:r>
-        <w:t>Specifically</w:t>
-      </w:r>
-      <w:r>
-        <w:t xml:space="preserve">, learning is driven entirely by </w:t>
-      </w:r>
-      <w:r>
-        <w:t>“</w:t>
-      </w:r>
-      <w:r>
-        <w:t>rewards</w:t>
-      </w:r>
-      <w:r>
-        <w:t>”</w:t>
-      </w:r>
-      <w:r>
-        <w:t xml:space="preserve">, i.e., those </w:t>
-      </w:r>
-      <w:r>
-        <w:t xml:space="preserve">signals from </w:t>
-      </w:r>
-      <w:r>
-        <w:t xml:space="preserve">the environment that </w:t>
-      </w:r>
-      <w:r>
-        <w:t xml:space="preserve">the </w:t>
-      </w:r>
-      <w:r>
-        <w:t xml:space="preserve">agent </w:t>
-      </w:r>
-      <w:r>
-        <w:t xml:space="preserve">tries </w:t>
-      </w:r>
-      <w:r>
-        <w:t>to maximize (</w:t>
-      </w:r>
-      <w:r>
-        <w:t xml:space="preserve">e.g., </w:t>
-      </w:r>
-      <w:r>
-        <w:t xml:space="preserve">food, praise, </w:t>
-      </w:r>
-      <w:r>
-        <w:t xml:space="preserve">money, </w:t>
-      </w:r>
-      <w:r>
-        <w:t>etc.).</w:t>
-      </w:r>
-    </w:p>
-    <w:p>
-      <w:r>
-        <w:rPr>
-          <w:i/>
-        </w:rPr>
-        <w:t>Problem</w:t>
+        <w:t xml:space="preserve">its own </w:t>
+      </w:r>
+      <w:r>
+        <w:t>reward function</w:t>
+      </w:r>
+      <w:r>
+        <w:t xml:space="preserve">, based on curiosity, as mentioned above. Specifically, the agent is maximally “curious” about environmental responses that is has rarely seen and becomes less curious the more often it has seen them. </w:t>
+      </w:r>
+      <w:r>
+        <w:t xml:space="preserve">This mechanism </w:t>
+      </w:r>
+      <w:r>
+        <w:t xml:space="preserve">assures </w:t>
+      </w:r>
+      <w:r>
+        <w:t xml:space="preserve">that </w:t>
+      </w:r>
+      <w:r>
+        <w:t>at the beginning</w:t>
+      </w:r>
+      <w:r>
+        <w:t xml:space="preserve">, the agent seeks out those environmental outcomes that </w:t>
+      </w:r>
+      <w:r>
+        <w:t xml:space="preserve">are </w:t>
+      </w:r>
+      <w:r>
+        <w:t xml:space="preserve">elicited </w:t>
+      </w:r>
+      <w:r>
+        <w:t>by</w:t>
+      </w:r>
+      <w:r>
+        <w:t xml:space="preserve"> simple and short action sequence</w:t>
+      </w:r>
+      <w:r>
+        <w:t>s</w:t>
+      </w:r>
+      <w:r>
+        <w:t xml:space="preserve">, and then gradually </w:t>
+      </w:r>
+      <w:r>
+        <w:t xml:space="preserve">moves on </w:t>
+      </w:r>
+      <w:r>
+        <w:t xml:space="preserve">to </w:t>
+      </w:r>
+      <w:r>
+        <w:t xml:space="preserve">learn </w:t>
+      </w:r>
+      <w:r>
+        <w:t xml:space="preserve">more and more complex ones. </w:t>
+      </w:r>
+      <w:r>
+        <w:t>The a</w:t>
+      </w:r>
+      <w:r>
+        <w:t>ction sequences themselves are acquired through standard hierarchical RL (options framework).</w:t>
+      </w:r>
+    </w:p>
+    <w:p>
+      <w:pPr>
+        <w:ind w:firstLine="720"/>
+      </w:pPr>
+      <w:r>
+        <w:rPr>
+          <w:i/>
+        </w:rPr>
+        <w:t>Results</w:t>
+      </w:r>
+      <w:r>
+        <w:t>. This agent indeed showed superior learning compared to classic RL agents</w:t>
+      </w:r>
+      <w:r>
+        <w:t xml:space="preserve">. It </w:t>
+      </w:r>
+      <w:r>
+        <w:t>acquired a larger number of meaningful action sequences</w:t>
+      </w:r>
+      <w:r>
+        <w:t xml:space="preserve">, which was </w:t>
+      </w:r>
+      <w:r>
+        <w:t xml:space="preserve">evident in that the agent </w:t>
+      </w:r>
+      <w:r>
+        <w:t xml:space="preserve">consistently </w:t>
+      </w:r>
+      <w:r>
+        <w:t xml:space="preserve">elicited a larger number of environmental responses at all levels of abstraction (Fig. </w:t>
+      </w:r>
+      <w:proofErr w:type="spellStart"/>
+      <w:r>
+        <w:t>xyzA</w:t>
+      </w:r>
+      <w:proofErr w:type="spellEnd"/>
+      <w:r>
+        <w:t xml:space="preserve">), and also discovered a larger number of meaningful action sequences overall (Fig. </w:t>
+      </w:r>
+      <w:proofErr w:type="spellStart"/>
+      <w:r>
+        <w:t>xyzB</w:t>
+      </w:r>
+      <w:proofErr w:type="spellEnd"/>
+      <w:r>
+        <w:t xml:space="preserve">). In other words, the agent became more efficient at controlling its environment, i.e., at eliciting those responses that it deemed </w:t>
+      </w:r>
+      <w:r>
+        <w:lastRenderedPageBreak/>
+        <w:t xml:space="preserve">worthwhile. </w:t>
+      </w:r>
+      <w:r>
+        <w:t xml:space="preserve">The mechanisms underlying this behavior were also evident in the changes in curiosity over time. </w:t>
+      </w:r>
+      <w:r>
+        <w:t>Whereas curiosity about the outcomes of basic action sequences increased and decreased very rapidly, curiosity about more abstract outcomes changed more slowly</w:t>
+      </w:r>
+      <w:r>
+        <w:t xml:space="preserve"> (Fig. xyz)</w:t>
+      </w:r>
+      <w:r>
+        <w:t xml:space="preserve">, such that the agent set its own goals in a way </w:t>
+      </w:r>
+      <w:r>
+        <w:t>that</w:t>
+      </w:r>
+      <w:r>
+        <w:t xml:space="preserve"> maximize</w:t>
+      </w:r>
+      <w:r>
+        <w:t>d</w:t>
+      </w:r>
+      <w:r>
+        <w:t xml:space="preserve"> potential learning. </w:t>
+      </w:r>
+    </w:p>
+    <w:p>
+      <w:r>
+        <w:rPr>
+          <w:b/>
+          <w:i/>
+        </w:rPr>
+        <w:t>Proposed r</w:t>
+      </w:r>
+      <w:r>
+        <w:rPr>
+          <w:b/>
+          <w:i/>
+        </w:rPr>
+        <w:t>esearch</w:t>
+      </w:r>
+      <w:r>
+        <w:t>.</w:t>
+      </w:r>
+    </w:p>
+    <w:p>
+      <w:r>
+        <w:rPr>
+          <w:i/>
+        </w:rPr>
+        <w:t>Task design</w:t>
+      </w:r>
+      <w:r>
+        <w:t>.</w:t>
+      </w:r>
+      <w:r>
+        <w:t xml:space="preserve"> </w:t>
+      </w:r>
+      <w:r>
+        <w:t xml:space="preserve">In order to assess human hierarchical reinforcement learning, we will </w:t>
+      </w:r>
+      <w:r>
+        <w:t xml:space="preserve">present research participants with </w:t>
+      </w:r>
+      <w:r>
+        <w:t xml:space="preserve">a behavioral task that </w:t>
+      </w:r>
+      <w:r>
+        <w:t xml:space="preserve">is an </w:t>
+      </w:r>
+      <w:r>
+        <w:t xml:space="preserve">instance </w:t>
+      </w:r>
+      <w:r>
+        <w:t>of</w:t>
+      </w:r>
+      <w:r>
+        <w:t xml:space="preserve"> the </w:t>
+      </w:r>
+      <w:r>
+        <w:t xml:space="preserve">abstract </w:t>
+      </w:r>
+      <w:r>
+        <w:t>semi-</w:t>
+      </w:r>
+      <w:r>
+        <w:t xml:space="preserve">MDP </w:t>
+      </w:r>
+      <w:r>
+        <w:t>described</w:t>
+      </w:r>
+      <w:r>
+        <w:t xml:space="preserve"> above. In the</w:t>
+      </w:r>
+      <w:r>
+        <w:t xml:space="preserve"> computerized</w:t>
+      </w:r>
+      <w:r>
+        <w:t xml:space="preserve"> task, participants will </w:t>
+      </w:r>
+      <w:r>
+        <w:t>perform sequences of actions</w:t>
+      </w:r>
+      <w:r>
+        <w:t xml:space="preserve"> (button presses)</w:t>
+      </w:r>
+      <w:r>
+        <w:t xml:space="preserve">, </w:t>
+      </w:r>
+      <w:r>
+        <w:t xml:space="preserve">one at a time, </w:t>
+      </w:r>
+      <w:r>
+        <w:t xml:space="preserve">and </w:t>
+      </w:r>
+      <w:r>
+        <w:t xml:space="preserve">observe </w:t>
+      </w:r>
+      <w:r>
+        <w:t xml:space="preserve">environmental </w:t>
+      </w:r>
+      <w:r>
+        <w:t>response</w:t>
+      </w:r>
+      <w:r>
+        <w:t>s</w:t>
+      </w:r>
+      <w:r>
+        <w:t xml:space="preserve"> (objects appearing on the computer screen)</w:t>
       </w:r>
       <w:r>
         <w:t xml:space="preserve">. </w:t>
       </w:r>
       <w:r>
-        <w:t xml:space="preserve">This </w:t>
-      </w:r>
-      <w:r>
-        <w:t xml:space="preserve">formulation </w:t>
-      </w:r>
-      <w:r>
-        <w:t xml:space="preserve">of RL </w:t>
-      </w:r>
-      <w:r>
-        <w:t xml:space="preserve">leads to </w:t>
-      </w:r>
-      <w:r>
-        <w:t xml:space="preserve">two major </w:t>
-      </w:r>
-      <w:r>
-        <w:t>problems. First, traditional RL frameworks cannot explain how agents learn in environments</w:t>
-      </w:r>
-      <w:r>
-        <w:t xml:space="preserve"> that provide</w:t>
+        <w:t>Like above, environmental response</w:t>
+      </w:r>
+      <w:r>
+        <w:t xml:space="preserve">s </w:t>
+      </w:r>
+      <w:r>
+        <w:t xml:space="preserve">will </w:t>
+      </w:r>
+      <w:r>
+        <w:t>depend</w:t>
+      </w:r>
+      <w:r>
+        <w:t xml:space="preserve"> on </w:t>
+      </w:r>
+      <w:r>
+        <w:t xml:space="preserve">hierarchical </w:t>
+      </w:r>
+      <w:r>
+        <w:t>action se</w:t>
+      </w:r>
+      <w:r>
+        <w:t>quences</w:t>
+      </w:r>
+      <w:r>
+        <w:t>, which the participants can learn</w:t>
+      </w:r>
+      <w:r>
+        <w:t xml:space="preserve">. </w:t>
+      </w:r>
+      <w:r>
+        <w:t xml:space="preserve">Crucially, this task does not contain </w:t>
+      </w:r>
+      <w:r>
+        <w:t xml:space="preserve">any </w:t>
+      </w:r>
+      <w:r>
+        <w:t xml:space="preserve">explicit rewards. We expect that human participants will </w:t>
+      </w:r>
+      <w:r>
+        <w:t>still</w:t>
       </w:r>
       <w:r>
         <w:t xml:space="preserve"> </w:t>
       </w:r>
       <w:r>
-        <w:t xml:space="preserve">no rewards, or even </w:t>
-      </w:r>
-      <w:r>
-        <w:t xml:space="preserve">in environments that are </w:t>
-      </w:r>
-      <w:r>
+        <w:t xml:space="preserve">learn </w:t>
+      </w:r>
+      <w:r>
+        <w:t>action sequences</w:t>
+      </w:r>
+      <w:r>
+        <w:t xml:space="preserve"> that lead to specific responses</w:t>
+      </w:r>
+      <w:r>
+        <w:t xml:space="preserve">, using their curiosity </w:t>
+      </w:r>
+      <w:r>
+        <w:t xml:space="preserve">to guide the selection of goals (i.e., to set rewards). </w:t>
+      </w:r>
+    </w:p>
+    <w:p>
+      <w:r>
+        <w:rPr>
+          <w:i/>
+        </w:rPr>
+        <w:t>Data collection</w:t>
+      </w:r>
+      <w:r>
+        <w:t>.</w:t>
+      </w:r>
+      <w:r>
+        <w:t xml:space="preserve"> Participants will be recruited through UC Berkeley’s research participation pool (RPP). Data collection will </w:t>
+      </w:r>
+      <w:r>
+        <w:t xml:space="preserve">take approximately </w:t>
+      </w:r>
+      <w:r>
+        <w:t>60</w:t>
+      </w:r>
+      <w:r>
+        <w:t xml:space="preserve"> minutes </w:t>
+      </w:r>
+      <w:r>
+        <w:t xml:space="preserve">per participant. We are planning to enroll 40 participants for the study. </w:t>
+      </w:r>
+    </w:p>
+    <w:p>
+      <w:r>
+        <w:rPr>
+          <w:i/>
+        </w:rPr>
+        <w:t>Planned analyses and expected results</w:t>
+      </w:r>
+      <w:r>
+        <w:t xml:space="preserve">. </w:t>
+      </w:r>
+      <w:r>
+        <w:t>We are planning to analyze the data form this experiment in two ways, using traditional behavioral methods and computational modeling using our algorithm described above.</w:t>
+      </w:r>
+    </w:p>
+    <w:p>
+      <w:r>
+        <w:rPr>
+          <w:i/>
+        </w:rPr>
+        <w:tab/>
+        <w:t>Behavioral analysis</w:t>
+      </w:r>
+      <w:r>
+        <w:t xml:space="preserve">. We will first verify that participants indeed acquired action sequences. </w:t>
+      </w:r>
+      <w:r>
+        <w:t xml:space="preserve">One piece of evidence for this is a pattern of response times in which actions within the same sequence are executed with short delays, whereas transitions between different sequences lead to </w:t>
+      </w:r>
+      <w:r>
+        <w:t xml:space="preserve">longer </w:t>
+      </w:r>
+      <w:r>
+        <w:t>delays</w:t>
+      </w:r>
+      <w:r>
+        <w:t>.</w:t>
+      </w:r>
+      <w:r>
+        <w:t xml:space="preserve"> </w:t>
+      </w:r>
+      <w:r>
+        <w:t xml:space="preserve">Another piece of evidence </w:t>
+      </w:r>
+      <w:r>
+        <w:t xml:space="preserve">can come from </w:t>
+      </w:r>
+      <w:r>
+        <w:t xml:space="preserve">patterns of transition probabilities between </w:t>
+      </w:r>
+      <w:r>
+        <w:t>actions</w:t>
+      </w:r>
+      <w:r>
+        <w:t>,</w:t>
+      </w:r>
+      <w:r>
+        <w:t xml:space="preserve"> with higher probabilities for actions within the same sequence than for </w:t>
+      </w:r>
+      <w:r>
+        <w:t xml:space="preserve">actions </w:t>
+      </w:r>
+      <w:r>
+        <w:t>in different sequences.</w:t>
+      </w:r>
+    </w:p>
+    <w:p>
+      <w:pPr>
+        <w:ind w:firstLine="720"/>
+      </w:pPr>
+      <w:r>
+        <w:t xml:space="preserve">Having confirmed that participants acquire action sequences, we next want to investigate </w:t>
+      </w:r>
+      <w:r>
+        <w:t xml:space="preserve">the hierarchical aspect of learning, i.e., </w:t>
+      </w:r>
+      <w:r>
+        <w:t xml:space="preserve">how </w:t>
+      </w:r>
+      <w:r>
+        <w:t xml:space="preserve">simple </w:t>
+      </w:r>
+      <w:r>
+        <w:t xml:space="preserve">action sequences are combined into </w:t>
+      </w:r>
+      <w:r>
+        <w:t>more complex ones</w:t>
+      </w:r>
+      <w:r>
+        <w:t xml:space="preserve">. </w:t>
+      </w:r>
+      <w:r>
+        <w:t>We expect that over time, the response times at the borders of component action sequences will decrease, eventually leading to a homogeneous distribution of responses times over long and complex action sequences. We expect similar, correlated changes in transition probabilities. Crucially, we expect that the changes in response times and transition probabilities will be correlated within the same action sequences, but will not be correlated with other ones. In this way, different action sequences can serve as mutual control conditions.</w:t>
+      </w:r>
+    </w:p>
+    <w:p>
+      <w:pPr>
+        <w:ind w:firstLine="720"/>
+      </w:pPr>
+      <w:r>
+        <w:t>Lastly, we will compare action sequences at different levels of abstraction (different lengths). We expect that the sequences at the lower levels will be learned sooner that the ones at the higher levels</w:t>
+      </w:r>
+      <w:r>
+        <w:t>, if only because participants will receive more feedback and experience shorter delays between two subsequent executions because the sequences themselves are shorter</w:t>
+      </w:r>
+      <w:r>
+        <w:t xml:space="preserve">. It is an open question though whether </w:t>
+      </w:r>
+      <w:r>
+        <w:t xml:space="preserve">learning progresses equally fast at all levels of abstraction after controlling for these factors. We will assess this question using regression models with these factors as predictors of no interest, and expect that learning indeed progresses equally fast at all levels, indicative of the same learning mechanism that underlies everything. </w:t>
+      </w:r>
+    </w:p>
+    <w:p>
+      <w:pPr>
+        <w:ind w:firstLine="720"/>
+      </w:pPr>
+      <w:r>
+        <w:rPr>
+          <w:i/>
+        </w:rPr>
         <w:lastRenderedPageBreak/>
-        <w:t xml:space="preserve">sparse </w:t>
-      </w:r>
-      <w:r>
-        <w:t xml:space="preserve">in </w:t>
-      </w:r>
-      <w:r>
-        <w:t>reward</w:t>
-      </w:r>
-      <w:r>
-        <w:t>s</w:t>
-      </w:r>
-      <w:r>
-        <w:t>,</w:t>
-      </w:r>
-      <w:r>
-        <w:t xml:space="preserve"> because learning cannot occur without reward signals</w:t>
-      </w:r>
-      <w:r>
-        <w:t>.</w:t>
-      </w:r>
-      <w:r>
-        <w:t xml:space="preserve"> Nevertheless, biological systems excel at learning in such situations (just imagine </w:t>
-      </w:r>
-      <w:r>
-        <w:t xml:space="preserve">high </w:t>
-      </w:r>
-      <w:r>
-        <w:t>school as an example).</w:t>
-      </w:r>
-      <w:r>
-        <w:t xml:space="preserve"> Second, </w:t>
-      </w:r>
-      <w:r>
-        <w:t xml:space="preserve">RL </w:t>
-      </w:r>
-      <w:r>
-        <w:t>cannot explain how</w:t>
-      </w:r>
-      <w:r>
-        <w:t xml:space="preserve"> structured</w:t>
-      </w:r>
-      <w:r>
-        <w:t xml:space="preserve"> learning </w:t>
-      </w:r>
-      <w:r>
-        <w:t xml:space="preserve">processes can arise in which </w:t>
-      </w:r>
-      <w:r>
-        <w:t xml:space="preserve">simpler </w:t>
-      </w:r>
-      <w:r>
-        <w:t xml:space="preserve">skills </w:t>
-      </w:r>
-      <w:r>
-        <w:t xml:space="preserve">are acquired before, and give rise to, </w:t>
-      </w:r>
-      <w:r>
-        <w:t>more abstract</w:t>
-      </w:r>
-      <w:r>
-        <w:t xml:space="preserve"> </w:t>
-      </w:r>
-      <w:r>
-        <w:t xml:space="preserve">skills, while </w:t>
-      </w:r>
-      <w:r>
-        <w:t xml:space="preserve">the </w:t>
-      </w:r>
-      <w:r>
-        <w:t>(reward) structure of the environment</w:t>
-      </w:r>
-      <w:r>
-        <w:t xml:space="preserve"> remain</w:t>
-      </w:r>
-      <w:r>
-        <w:t>s</w:t>
-      </w:r>
-      <w:r>
-        <w:t xml:space="preserve"> the same</w:t>
-      </w:r>
-      <w:r>
-        <w:t>.</w:t>
-      </w:r>
-      <w:r>
-        <w:t xml:space="preserve"> Nevertheless, many biological systems, including humans, show this kind of </w:t>
-      </w:r>
-      <w:r>
-        <w:t xml:space="preserve">hierarchical </w:t>
-      </w:r>
-      <w:r>
-        <w:t xml:space="preserve">learning. </w:t>
-      </w:r>
-    </w:p>
-    <w:p>
-      <w:r>
-        <w:rPr>
-          <w:i/>
-        </w:rPr>
-        <w:t>Proposed solution</w:t>
+        <w:t>Computational modeling</w:t>
       </w:r>
       <w:r>
         <w:t xml:space="preserve">. </w:t>
       </w:r>
-      <w:r>
-        <w:t xml:space="preserve">We propose that both of these </w:t>
-      </w:r>
-      <w:r>
-        <w:t xml:space="preserve">issues </w:t>
-      </w:r>
-      <w:r>
-        <w:t>stem from</w:t>
-      </w:r>
-      <w:r>
-        <w:t xml:space="preserve"> the same origin, </w:t>
-      </w:r>
-      <w:r>
-        <w:t xml:space="preserve">which </w:t>
-      </w:r>
-      <w:r>
-        <w:t xml:space="preserve">concerns </w:t>
-      </w:r>
-      <w:r>
-        <w:t xml:space="preserve">how rewards are </w:t>
-      </w:r>
-      <w:r>
-        <w:t xml:space="preserve">usually </w:t>
-      </w:r>
-      <w:r>
-        <w:t xml:space="preserve">implemented in RL, and that </w:t>
-      </w:r>
-      <w:r>
-        <w:t xml:space="preserve">both issues </w:t>
-      </w:r>
-      <w:r>
-        <w:t xml:space="preserve">can be </w:t>
-      </w:r>
-      <w:r>
-        <w:t>re</w:t>
-      </w:r>
-      <w:r>
-        <w:t xml:space="preserve">solved if rewards are implemented in a different, more flexible way. Current RL </w:t>
-      </w:r>
-      <w:r>
-        <w:t xml:space="preserve">applications </w:t>
-      </w:r>
-      <w:r>
-        <w:t xml:space="preserve">effectively hard-code rewards into the </w:t>
-      </w:r>
-      <w:r>
-        <w:t xml:space="preserve">specification of the </w:t>
-      </w:r>
-      <w:r>
-        <w:t>environment</w:t>
-      </w:r>
-      <w:r>
-        <w:t xml:space="preserve">. We propose </w:t>
-      </w:r>
-      <w:r>
-        <w:t xml:space="preserve">a formulation in which </w:t>
-      </w:r>
-      <w:r>
-        <w:t xml:space="preserve">the reward function is instead created by the agent, and can be adapted flexibly. This allows for learning </w:t>
-      </w:r>
-      <w:r>
-        <w:t xml:space="preserve">to occur </w:t>
-      </w:r>
-      <w:r>
-        <w:t>in environment</w:t>
-      </w:r>
-      <w:r>
-        <w:t>s</w:t>
-      </w:r>
-      <w:r>
-        <w:t xml:space="preserve"> </w:t>
-      </w:r>
-      <w:r>
-        <w:t xml:space="preserve">that would otherwise be sparse in rewards, </w:t>
-      </w:r>
-      <w:r>
-        <w:t xml:space="preserve">because the agent can </w:t>
-      </w:r>
-      <w:r>
-        <w:t>add rewards</w:t>
-      </w:r>
-      <w:r>
-        <w:t xml:space="preserve">. It also allows for hierarchical learning because the reward structure can be adjusted to reward more difficult </w:t>
-      </w:r>
-      <w:r>
-        <w:t>behaviors</w:t>
-      </w:r>
-      <w:r>
-        <w:t xml:space="preserve"> once simpler </w:t>
-      </w:r>
-      <w:r>
-        <w:t xml:space="preserve">ones </w:t>
-      </w:r>
-      <w:r>
-        <w:t>have been acquired.</w:t>
-      </w:r>
-    </w:p>
-    <w:p>
-      <w:r>
-        <w:rPr>
-          <w:i/>
-        </w:rPr>
-        <w:t xml:space="preserve">Rationale of the </w:t>
-      </w:r>
-      <w:r>
-        <w:rPr>
-          <w:i/>
-        </w:rPr>
-        <w:t xml:space="preserve">proposed </w:t>
-      </w:r>
-      <w:r>
-        <w:rPr>
-          <w:i/>
-        </w:rPr>
-        <w:t>research</w:t>
+    </w:p>
+    <w:p>
+      <w:pPr>
+        <w:ind w:firstLine="720"/>
+      </w:pPr>
+      <w:r>
+        <w:rPr>
+          <w:i/>
+        </w:rPr>
+        <w:t>Potential problems &amp; alternative strategies</w:t>
       </w:r>
       <w:r>
         <w:t xml:space="preserve">. </w:t>
-      </w:r>
-      <w:r>
-        <w:t xml:space="preserve">The goal of our proposed research is twofold. </w:t>
-      </w:r>
-      <w:r>
-        <w:t>F</w:t>
-      </w:r>
-      <w:r>
-        <w:t>irst</w:t>
-      </w:r>
-      <w:r>
-        <w:t>, we</w:t>
-      </w:r>
-      <w:r>
-        <w:t xml:space="preserve"> want to provide a proof of concept </w:t>
-      </w:r>
-      <w:r>
-        <w:t xml:space="preserve">for this adaptation of reinforcement learning, </w:t>
-      </w:r>
-      <w:r>
-        <w:t xml:space="preserve">by implementing </w:t>
-      </w:r>
-      <w:r>
-        <w:t xml:space="preserve">an algorithm </w:t>
-      </w:r>
-      <w:r>
-        <w:t xml:space="preserve">with </w:t>
-      </w:r>
-      <w:r>
-        <w:t xml:space="preserve">flexible reward assignment </w:t>
-      </w:r>
-      <w:r>
-        <w:t xml:space="preserve">and </w:t>
-      </w:r>
-      <w:r>
-        <w:t>verifying</w:t>
-      </w:r>
-      <w:r>
-        <w:t xml:space="preserve"> that it</w:t>
-      </w:r>
-      <w:r>
-        <w:t xml:space="preserve"> </w:t>
-      </w:r>
-      <w:r>
-        <w:t xml:space="preserve">shows </w:t>
-      </w:r>
-      <w:r>
-        <w:t xml:space="preserve">the expected benefits. This part is a crucial step in the overall research program and </w:t>
-      </w:r>
-      <w:r>
-        <w:t xml:space="preserve">could hinder the progress of the remaining projects. It </w:t>
-      </w:r>
-      <w:r>
-        <w:t xml:space="preserve">has </w:t>
-      </w:r>
-      <w:r>
-        <w:t xml:space="preserve">therefore </w:t>
-      </w:r>
-      <w:r>
-        <w:t xml:space="preserve">been completed as part of </w:t>
-      </w:r>
-      <w:r>
-        <w:t xml:space="preserve">our </w:t>
-      </w:r>
-      <w:r>
-        <w:t>prior work. The second goal is to understand the processes underlying human hierarchical learning</w:t>
-      </w:r>
-      <w:r>
-        <w:t>, and to link these</w:t>
-      </w:r>
-      <w:r>
-        <w:t xml:space="preserve"> to </w:t>
-      </w:r>
-      <w:r>
-        <w:t xml:space="preserve">the mechanisms </w:t>
-      </w:r>
-      <w:r>
-        <w:t xml:space="preserve">implemented </w:t>
-      </w:r>
-      <w:r>
-        <w:t xml:space="preserve">in the </w:t>
-      </w:r>
-      <w:r>
-        <w:t>algorithm</w:t>
-      </w:r>
-      <w:r>
-        <w:t xml:space="preserve">. </w:t>
-      </w:r>
-    </w:p>
-    <w:p>
-      <w:r>
-        <w:rPr>
-          <w:i/>
-        </w:rPr>
-        <w:t xml:space="preserve">Preliminary </w:t>
-      </w:r>
-      <w:r>
-        <w:rPr>
-          <w:i/>
-        </w:rPr>
-        <w:t>results</w:t>
-      </w:r>
-      <w:r>
-        <w:t>.</w:t>
-      </w:r>
-    </w:p>
-    <w:p>
-      <w:pPr>
-        <w:ind w:firstLine="720"/>
-      </w:pPr>
-      <w:r>
-        <w:rPr>
-          <w:i/>
-        </w:rPr>
-        <w:t>Problem formulation</w:t>
-      </w:r>
-      <w:r>
-        <w:t xml:space="preserve">. </w:t>
-      </w:r>
-      <w:r>
-        <w:t xml:space="preserve">In order to </w:t>
-      </w:r>
-      <w:r>
-        <w:t>test</w:t>
-      </w:r>
-      <w:r>
-        <w:t xml:space="preserve"> the proposed learning algorithm, we first create</w:t>
-      </w:r>
-      <w:r>
-        <w:t>d</w:t>
-      </w:r>
-      <w:r>
-        <w:t xml:space="preserve"> a hierarchical learning </w:t>
-      </w:r>
-      <w:r>
-        <w:t xml:space="preserve">environment </w:t>
-      </w:r>
-      <w:r>
-        <w:t xml:space="preserve">that would be abstract enough to encompass a broad variety of </w:t>
-      </w:r>
-      <w:r>
-        <w:t>learning problems</w:t>
-      </w:r>
-      <w:r>
-        <w:t xml:space="preserve">, </w:t>
-      </w:r>
-      <w:r>
-        <w:t xml:space="preserve">ranging from </w:t>
-      </w:r>
-      <w:r>
-        <w:t xml:space="preserve">the domain of </w:t>
-      </w:r>
-      <w:r>
-        <w:t xml:space="preserve">motor </w:t>
-      </w:r>
-      <w:r>
-        <w:t xml:space="preserve">control </w:t>
-      </w:r>
-      <w:r>
-        <w:t xml:space="preserve">(e.g., from simple to complex: move individual fingers, stack blocks on top of each other, play the violin) to cognitive </w:t>
-      </w:r>
-      <w:r>
-        <w:t>skills (e.g., recognize</w:t>
-      </w:r>
-      <w:r>
-        <w:t xml:space="preserve"> </w:t>
-      </w:r>
-      <w:r>
-        <w:t>an object</w:t>
-      </w:r>
-      <w:r>
-        <w:t xml:space="preserve">, </w:t>
-      </w:r>
-      <w:r>
-        <w:t>recognize a scene containing multiple objects</w:t>
-      </w:r>
-      <w:r>
-        <w:t xml:space="preserve">). We </w:t>
-      </w:r>
-      <w:r>
-        <w:t>formulated</w:t>
-      </w:r>
-      <w:r>
-        <w:t xml:space="preserve"> the </w:t>
-      </w:r>
-      <w:r>
-        <w:t xml:space="preserve">environment </w:t>
-      </w:r>
-      <w:r>
-        <w:t xml:space="preserve">as a </w:t>
-      </w:r>
-      <w:commentRangeStart w:id="5"/>
-      <w:r>
-        <w:t>semi-Markov Decision Problem (semi-MDP</w:t>
-      </w:r>
-      <w:commentRangeEnd w:id="5"/>
-      <w:r>
-        <w:rPr>
-          <w:rStyle w:val="CommentReference"/>
-        </w:rPr>
-        <w:commentReference w:id="5"/>
-      </w:r>
-      <w:r>
-        <w:t>)</w:t>
-      </w:r>
-      <w:r>
-        <w:t xml:space="preserve">, which is a formal description of an environment’s structure and used in most RL algorithms. </w:t>
-      </w:r>
-      <w:r>
-        <w:t xml:space="preserve">We implemented hierarchy </w:t>
-      </w:r>
-      <w:r>
-        <w:t xml:space="preserve">in this semi-MDP by designing the environment’s responses to the agent’s actions in a </w:t>
-      </w:r>
-      <w:r>
-        <w:t>specific</w:t>
-      </w:r>
-      <w:r>
-        <w:t xml:space="preserve"> way. Specifically, the environment produce</w:t>
-      </w:r>
-      <w:r>
-        <w:t>s</w:t>
-      </w:r>
-      <w:r>
-        <w:t xml:space="preserve"> unique responses to certain action sequences produced by the agent. Crucially, </w:t>
-      </w:r>
-      <w:r>
-        <w:t xml:space="preserve">which </w:t>
-      </w:r>
-      <w:r>
-        <w:t xml:space="preserve">action sequences </w:t>
-      </w:r>
-      <w:r>
-        <w:t xml:space="preserve">produce responses is defined </w:t>
-      </w:r>
-      <w:r>
-        <w:t xml:space="preserve">in a hierarchical way, such that shorter </w:t>
-      </w:r>
-      <w:r>
-        <w:t>sequences form</w:t>
-      </w:r>
-      <w:r>
-        <w:t xml:space="preserve"> the building blocks for longe</w:t>
-      </w:r>
-      <w:r>
-        <w:t>r action sequences, which form</w:t>
-      </w:r>
-      <w:r>
-        <w:t xml:space="preserve"> the building blocks for even longer sequences, etc. In other words, an efficient way to learn about the environment’s </w:t>
-      </w:r>
-      <w:r>
-        <w:t xml:space="preserve">structure </w:t>
-      </w:r>
-      <w:r>
-        <w:t xml:space="preserve">would be to </w:t>
-      </w:r>
-      <w:r>
-        <w:t xml:space="preserve">first </w:t>
-      </w:r>
-      <w:r>
-        <w:t xml:space="preserve">acquire </w:t>
-      </w:r>
-      <w:r>
-        <w:t xml:space="preserve">the most basic action sequences, to then execute several of these sequences in order and observe which combinations lead to new responses, to </w:t>
-      </w:r>
-      <w:r>
-        <w:t xml:space="preserve">then </w:t>
-      </w:r>
-      <w:r>
-        <w:t>reuse these sequences of sequences to discover more responses, etc. This environment is similar in structure to learning problems encountered by humans, for example in the domain of motor learning, where simpler motor actions (e.g., grasping) need to be combined to achieve more complex actions (e.g., stacking objects).</w:t>
-      </w:r>
-    </w:p>
-    <w:p>
-      <w:pPr>
-        <w:ind w:firstLine="720"/>
-      </w:pPr>
-      <w:r>
-        <w:rPr>
-          <w:i/>
-        </w:rPr>
-        <w:t>Agent implementation</w:t>
-      </w:r>
-      <w:r>
-        <w:t xml:space="preserve">. </w:t>
-      </w:r>
-      <w:r>
-        <w:t xml:space="preserve">We implemented the curiosity-driven hierarchical RL agent in the following way. The agent constructed its own reward function based on “curiosity”, </w:t>
-      </w:r>
-      <w:r>
-        <w:t>which depends on how often it has encountered a specific environmental response</w:t>
-      </w:r>
-      <w:r>
-        <w:t>.</w:t>
-      </w:r>
-      <w:r>
-        <w:t xml:space="preserve"> When the agent encounters a response for the first time, its curiosity increases to a maximum. As the agent gets more familiar with </w:t>
-      </w:r>
-      <w:r>
-        <w:lastRenderedPageBreak/>
-        <w:t xml:space="preserve">the response, its curiosity decreases. An agent’s curiosity guides action selection in the same way as rewards do in traditional RL, with the exception that curiosity declines over time, whereas rewards are stationary. This mechanism makes sure that </w:t>
-      </w:r>
-      <w:r>
-        <w:t>at the beginning</w:t>
-      </w:r>
-      <w:r>
-        <w:t xml:space="preserve">, the agent seeks out those environmental outcomes that can be elicited with simple and short action sequence, and then gradually </w:t>
-      </w:r>
-      <w:r>
-        <w:t>transgresses to more and more complex ones. Action sequences themselves are acquired through standard mechanisms of hierarchical RL (options framework).</w:t>
-      </w:r>
-    </w:p>
-    <w:p>
-      <w:pPr>
-        <w:ind w:firstLine="720"/>
-      </w:pPr>
-      <w:r>
-        <w:rPr>
-          <w:i/>
-        </w:rPr>
-        <w:t>Results</w:t>
-      </w:r>
-      <w:r>
-        <w:t xml:space="preserve">. This agent indeed showed superior learning compared to classic RL agents in that it acquired a larger number of meaningful action sequences. This was evident in that the agent </w:t>
-      </w:r>
-      <w:r>
-        <w:t xml:space="preserve">consistently </w:t>
-      </w:r>
-      <w:r>
-        <w:t xml:space="preserve">elicited a larger number of environmental responses at all levels of abstraction (Fig. </w:t>
-      </w:r>
-      <w:proofErr w:type="spellStart"/>
-      <w:r>
-        <w:t>xyzA</w:t>
-      </w:r>
-      <w:proofErr w:type="spellEnd"/>
-      <w:r>
-        <w:t xml:space="preserve">), and also discovered a larger number of meaningful action sequences overall (Fig. </w:t>
-      </w:r>
-      <w:proofErr w:type="spellStart"/>
-      <w:r>
-        <w:t>xyzB</w:t>
-      </w:r>
-      <w:proofErr w:type="spellEnd"/>
-      <w:r>
-        <w:t xml:space="preserve">). In other words, the agent became more efficient at controlling its environment, i.e., at eliciting those responses that it deemed worthwhile. </w:t>
-      </w:r>
-      <w:r>
-        <w:t xml:space="preserve">The mechanisms underlying this behavior were also evident in the changes in curiosity over time. </w:t>
-      </w:r>
-      <w:r>
-        <w:t xml:space="preserve">Whereas curiosity about the outcomes of basic action sequences increased and decreased very rapidly, curiosity about more abstract outcomes changed more slowly, such that the agent set its own goals in a way to maximize potential learning. </w:t>
-      </w:r>
-    </w:p>
-    <w:p>
-      <w:bookmarkStart w:id="6" w:name="_GoBack"/>
-      <w:bookmarkEnd w:id="6"/>
-      <w:r>
-        <w:rPr>
-          <w:b/>
-          <w:i/>
-        </w:rPr>
-        <w:t>Research design</w:t>
-      </w:r>
-      <w:r>
-        <w:t>.</w:t>
-      </w:r>
-    </w:p>
-    <w:p>
-      <w:r>
-        <w:rPr>
-          <w:u w:val="single"/>
-        </w:rPr>
-        <w:t xml:space="preserve">Characterization </w:t>
-      </w:r>
-      <w:r>
-        <w:rPr>
-          <w:u w:val="single"/>
-        </w:rPr>
-        <w:t>of human hierarchical learning</w:t>
-      </w:r>
-      <w:r>
-        <w:t>.</w:t>
-      </w:r>
-    </w:p>
-    <w:p>
-      <w:r>
-        <w:rPr>
-          <w:u w:val="single"/>
-        </w:rPr>
-        <w:t>Task design</w:t>
-      </w:r>
-      <w:r>
-        <w:t xml:space="preserve">: </w:t>
-      </w:r>
-      <w:r>
-        <w:t xml:space="preserve">In order to assess human hierarchical reinforcement learning, we will </w:t>
-      </w:r>
-      <w:r>
-        <w:t xml:space="preserve">present research participants with </w:t>
-      </w:r>
-      <w:r>
-        <w:t xml:space="preserve">a behavioral task that </w:t>
-      </w:r>
-      <w:r>
-        <w:t>is an instance of</w:t>
-      </w:r>
-      <w:r>
-        <w:t xml:space="preserve"> the MDP explained above. In the task, participants will </w:t>
-      </w:r>
-      <w:r>
-        <w:t xml:space="preserve">be allowed to </w:t>
-      </w:r>
-      <w:r>
-        <w:t xml:space="preserve">perform sequences of actions, </w:t>
-      </w:r>
-      <w:r>
-        <w:t xml:space="preserve">one action at a time, </w:t>
-      </w:r>
-      <w:r>
-        <w:t xml:space="preserve">and </w:t>
-      </w:r>
-      <w:r>
-        <w:t xml:space="preserve">observe the </w:t>
-      </w:r>
-      <w:r>
-        <w:t xml:space="preserve">environmental </w:t>
-      </w:r>
-      <w:r>
-        <w:t>response</w:t>
-      </w:r>
-      <w:r>
-        <w:t>s</w:t>
-      </w:r>
-      <w:r>
-        <w:t xml:space="preserve"> </w:t>
-      </w:r>
-      <w:r>
-        <w:t>after each</w:t>
-      </w:r>
-      <w:r>
-        <w:t xml:space="preserve">. </w:t>
-      </w:r>
-      <w:r>
-        <w:t xml:space="preserve">Participants </w:t>
-      </w:r>
-      <w:r>
-        <w:t xml:space="preserve">will select </w:t>
-      </w:r>
-      <w:r>
-        <w:t>actions through button presses; the environmental response</w:t>
-      </w:r>
-      <w:r>
-        <w:t xml:space="preserve">s will consist in </w:t>
-      </w:r>
-      <w:r>
-        <w:t>shapes</w:t>
-      </w:r>
-      <w:r>
-        <w:t>, symbols, and patterns that appear</w:t>
-      </w:r>
-      <w:r>
-        <w:t xml:space="preserve"> on the computer screen</w:t>
-      </w:r>
-      <w:r>
-        <w:t xml:space="preserve"> for a brief amount of time </w:t>
-      </w:r>
-      <w:r>
-        <w:t xml:space="preserve">following </w:t>
-      </w:r>
-      <w:r>
-        <w:t>the action</w:t>
-      </w:r>
-      <w:r>
-        <w:t xml:space="preserve">. </w:t>
-      </w:r>
-      <w:r>
-        <w:t>Like above, environmental response</w:t>
-      </w:r>
-      <w:r>
-        <w:t>s depend</w:t>
-      </w:r>
-      <w:r>
-        <w:t xml:space="preserve"> on action se</w:t>
-      </w:r>
-      <w:r>
-        <w:t xml:space="preserve">quences, rather than </w:t>
-      </w:r>
-      <w:r>
-        <w:t xml:space="preserve">just </w:t>
-      </w:r>
-      <w:r>
-        <w:t>individual actions</w:t>
-      </w:r>
-      <w:r>
-        <w:t xml:space="preserve">. </w:t>
-      </w:r>
-    </w:p>
-    <w:p>
-      <w:pPr>
-        <w:rPr>
-          <w:highlight w:val="yellow"/>
-        </w:rPr>
-      </w:pPr>
-      <w:r>
-        <w:rPr>
-          <w:highlight w:val="yellow"/>
-        </w:rPr>
-        <w:t xml:space="preserve">More specifically, </w:t>
-      </w:r>
-    </w:p>
-    <w:p>
-      <w:pPr>
-        <w:pStyle w:val="ListParagraph"/>
-        <w:numPr>
-          <w:ilvl w:val="0"/>
-          <w:numId w:val="3"/>
-        </w:numPr>
-        <w:rPr>
-          <w:highlight w:val="yellow"/>
-        </w:rPr>
-      </w:pPr>
-      <w:r>
-        <w:rPr>
-          <w:highlight w:val="yellow"/>
-        </w:rPr>
-        <w:t>The environmental response to each action sequence will be represented by a different symbol (sequence-symbol associations random or indicative of level?) -&gt; each must be unique so that each is novel the first time around</w:t>
-      </w:r>
-    </w:p>
-    <w:p>
-      <w:pPr>
-        <w:pStyle w:val="ListParagraph"/>
-        <w:numPr>
-          <w:ilvl w:val="0"/>
-          <w:numId w:val="3"/>
-        </w:numPr>
-        <w:rPr>
-          <w:highlight w:val="yellow"/>
-        </w:rPr>
-      </w:pPr>
-      <w:r>
-        <w:rPr>
-          <w:highlight w:val="yellow"/>
-        </w:rPr>
-        <w:t>Symbols will be presented at random locations on the screen or according to level in the hierarchy?</w:t>
-      </w:r>
-    </w:p>
-    <w:p>
-      <w:pPr>
-        <w:pStyle w:val="ListParagraph"/>
-        <w:numPr>
-          <w:ilvl w:val="0"/>
-          <w:numId w:val="3"/>
-        </w:numPr>
-        <w:rPr>
-          <w:highlight w:val="yellow"/>
-        </w:rPr>
-      </w:pPr>
-      <w:r>
-        <w:rPr>
-          <w:highlight w:val="yellow"/>
-        </w:rPr>
-        <w:t xml:space="preserve">Symbols will </w:t>
-      </w:r>
-      <w:r>
-        <w:rPr>
-          <w:highlight w:val="yellow"/>
-        </w:rPr>
-        <w:t>stay on the screen until participants selects the next action -&gt; needs to be able to move fast</w:t>
-      </w:r>
-    </w:p>
-    <w:p>
-      <w:pPr>
-        <w:pStyle w:val="ListParagraph"/>
-        <w:numPr>
-          <w:ilvl w:val="0"/>
-          <w:numId w:val="3"/>
-        </w:numPr>
-        <w:rPr>
-          <w:highlight w:val="yellow"/>
-        </w:rPr>
-      </w:pPr>
-      <w:r>
-        <w:rPr>
-          <w:highlight w:val="yellow"/>
-        </w:rPr>
-        <w:t>How many basic actions, how many levels, how long the action sequences?</w:t>
-      </w:r>
-    </w:p>
-    <w:p>
-      <w:pPr>
-        <w:pStyle w:val="ListParagraph"/>
-        <w:numPr>
-          <w:ilvl w:val="0"/>
-          <w:numId w:val="3"/>
-        </w:numPr>
-        <w:rPr>
-          <w:highlight w:val="yellow"/>
-        </w:rPr>
-      </w:pPr>
-      <w:r>
-        <w:rPr>
-          <w:highlight w:val="yellow"/>
-        </w:rPr>
-        <w:t>The same environment for everyone of a different one for every one?</w:t>
-      </w:r>
-    </w:p>
-    <w:p>
-      <w:pPr>
-        <w:rPr>
-          <w:highlight w:val="yellow"/>
-        </w:rPr>
-      </w:pPr>
-      <w:r>
-        <w:rPr>
-          <w:highlight w:val="yellow"/>
-          <w:u w:val="single"/>
-        </w:rPr>
-        <w:t>Test conditions</w:t>
-      </w:r>
-      <w:r>
-        <w:rPr>
-          <w:highlight w:val="yellow"/>
-        </w:rPr>
-        <w:t xml:space="preserve">: </w:t>
-      </w:r>
-      <w:r>
-        <w:rPr>
-          <w:highlight w:val="yellow"/>
-        </w:rPr>
-        <w:t xml:space="preserve">Participants will </w:t>
-      </w:r>
-      <w:r>
-        <w:rPr>
-          <w:highlight w:val="yellow"/>
-        </w:rPr>
-        <w:t xml:space="preserve">interact with this general paradigm in different conditions, each of which will allow us to test specific hypotheses about hierarchical learning. </w:t>
-      </w:r>
-    </w:p>
-    <w:p>
-      <w:pPr>
-        <w:pStyle w:val="ListParagraph"/>
-        <w:numPr>
-          <w:ilvl w:val="0"/>
-          <w:numId w:val="3"/>
-        </w:numPr>
-        <w:rPr>
-          <w:highlight w:val="yellow"/>
-        </w:rPr>
-      </w:pPr>
-      <w:r>
-        <w:rPr>
-          <w:highlight w:val="yellow"/>
-        </w:rPr>
-        <w:t>Just explore, i.e., no rewards</w:t>
-      </w:r>
-    </w:p>
-    <w:p>
-      <w:pPr>
-        <w:pStyle w:val="ListParagraph"/>
-        <w:numPr>
-          <w:ilvl w:val="1"/>
-          <w:numId w:val="3"/>
-        </w:numPr>
-        <w:rPr>
-          <w:highlight w:val="yellow"/>
-        </w:rPr>
-      </w:pPr>
-      <w:r>
-        <w:rPr>
-          <w:highlight w:val="yellow"/>
-        </w:rPr>
-        <w:t>show that learning occur</w:t>
-      </w:r>
-      <w:r>
-        <w:rPr>
-          <w:highlight w:val="yellow"/>
-        </w:rPr>
-        <w:t>s in the absence of rewards</w:t>
-      </w:r>
-    </w:p>
-    <w:p>
-      <w:pPr>
-        <w:pStyle w:val="ListParagraph"/>
-        <w:numPr>
-          <w:ilvl w:val="1"/>
-          <w:numId w:val="3"/>
-        </w:numPr>
-        <w:rPr>
-          <w:highlight w:val="yellow"/>
-        </w:rPr>
-      </w:pPr>
-      <w:r>
-        <w:rPr>
-          <w:highlight w:val="yellow"/>
-        </w:rPr>
-        <w:t xml:space="preserve">determine which mechanisms underlie this learning? HRL suggests that sub-goal achievement acts as a pseudo-reward; </w:t>
-      </w:r>
-      <w:r>
-        <w:rPr>
-          <w:highlight w:val="yellow"/>
-        </w:rPr>
-        <w:t>test this.</w:t>
-      </w:r>
-    </w:p>
-    <w:p>
-      <w:pPr>
-        <w:pStyle w:val="ListParagraph"/>
-        <w:numPr>
-          <w:ilvl w:val="0"/>
-          <w:numId w:val="3"/>
-        </w:numPr>
-        <w:rPr>
-          <w:highlight w:val="yellow"/>
-        </w:rPr>
-      </w:pPr>
-      <w:r>
-        <w:rPr>
-          <w:highlight w:val="yellow"/>
-        </w:rPr>
-        <w:lastRenderedPageBreak/>
-        <w:t>Transfer paradigms: after spending some time in one game, be transferred to a different game, with different background color, different symbols, at different locations for the responses; assess learning curves</w:t>
-      </w:r>
-    </w:p>
-    <w:p>
-      <w:pPr>
-        <w:pStyle w:val="ListParagraph"/>
-        <w:numPr>
-          <w:ilvl w:val="1"/>
-          <w:numId w:val="3"/>
-        </w:numPr>
-        <w:rPr>
-          <w:highlight w:val="yellow"/>
-        </w:rPr>
-      </w:pPr>
-      <w:r>
-        <w:rPr>
-          <w:highlight w:val="yellow"/>
-        </w:rPr>
-        <w:t>Action sequences, at different levels, are either totally different from the ones in the original world; identical; or mostly identical but 1 out of many things has changed</w:t>
-      </w:r>
-    </w:p>
-    <w:p>
-      <w:pPr>
-        <w:pStyle w:val="ListParagraph"/>
-        <w:numPr>
-          <w:ilvl w:val="1"/>
-          <w:numId w:val="3"/>
-        </w:numPr>
-        <w:rPr>
-          <w:highlight w:val="yellow"/>
-        </w:rPr>
-      </w:pPr>
-      <w:r>
-        <w:rPr>
-          <w:highlight w:val="yellow"/>
-        </w:rPr>
-        <w:t>Question: does interference impact different levels differently? Prediction: more basic levels will be affected more because they are more petrified</w:t>
-      </w:r>
-      <w:r>
-        <w:rPr>
-          <w:highlight w:val="yellow"/>
-        </w:rPr>
-        <w:t xml:space="preserve">, less flexible. </w:t>
-      </w:r>
-    </w:p>
-    <w:p>
-      <w:pPr>
-        <w:pStyle w:val="ListParagraph"/>
-        <w:numPr>
-          <w:ilvl w:val="0"/>
-          <w:numId w:val="3"/>
-        </w:numPr>
-        <w:rPr>
-          <w:highlight w:val="yellow"/>
-        </w:rPr>
-      </w:pPr>
-      <w:r>
-        <w:rPr>
-          <w:highlight w:val="yellow"/>
-        </w:rPr>
-        <w:t>Reach specific goals (collect as many objects of a certain kind as possible)</w:t>
-      </w:r>
-    </w:p>
-    <w:p>
-      <w:pPr>
-        <w:pStyle w:val="ListParagraph"/>
-        <w:numPr>
-          <w:ilvl w:val="1"/>
-          <w:numId w:val="3"/>
-        </w:numPr>
-        <w:rPr>
-          <w:highlight w:val="yellow"/>
-        </w:rPr>
-      </w:pPr>
-      <w:r>
-        <w:rPr>
-          <w:highlight w:val="yellow"/>
-        </w:rPr>
-        <w:t>See how intrinsic (pseudo-rewards) and extrinsic (rewards) motivation are combined; how do extrinsic rewards affect sub-goal selection and curiosity?</w:t>
-      </w:r>
-    </w:p>
-    <w:p>
-      <w:pPr>
-        <w:rPr>
-          <w:highlight w:val="yellow"/>
-        </w:rPr>
-      </w:pPr>
-      <w:r>
-        <w:rPr>
-          <w:highlight w:val="yellow"/>
-          <w:u w:val="single"/>
-        </w:rPr>
-        <w:t>Data collection</w:t>
-      </w:r>
-      <w:r>
-        <w:rPr>
-          <w:highlight w:val="yellow"/>
-        </w:rPr>
-        <w:t xml:space="preserve">: Data collection will be completed within one 60-minute session per participant. Participants will be recruited through UC Berkeley’s research participation pool (RPP). We are planning to enroll 40 participants for the study. </w:t>
-      </w:r>
-    </w:p>
-    <w:p>
-      <w:pPr>
-        <w:rPr>
-          <w:highlight w:val="yellow"/>
-        </w:rPr>
-      </w:pPr>
-      <w:r>
-        <w:rPr>
-          <w:highlight w:val="yellow"/>
-          <w:u w:val="single"/>
-        </w:rPr>
-        <w:t>Planned analyses and e</w:t>
-      </w:r>
-      <w:r>
-        <w:rPr>
-          <w:highlight w:val="yellow"/>
-          <w:u w:val="single"/>
-        </w:rPr>
-        <w:t>xpected results</w:t>
-      </w:r>
-      <w:r>
-        <w:rPr>
-          <w:highlight w:val="yellow"/>
-        </w:rPr>
-        <w:t xml:space="preserve">: </w:t>
-      </w:r>
-    </w:p>
-    <w:p>
-      <w:pPr>
-        <w:rPr>
-          <w:highlight w:val="yellow"/>
-        </w:rPr>
-      </w:pPr>
-      <w:r>
-        <w:rPr>
-          <w:highlight w:val="yellow"/>
-        </w:rPr>
-        <w:t>Behavioral analyses.</w:t>
-      </w:r>
-    </w:p>
-    <w:p>
-      <w:pPr>
-        <w:pStyle w:val="ListParagraph"/>
-        <w:numPr>
-          <w:ilvl w:val="0"/>
-          <w:numId w:val="7"/>
-        </w:numPr>
-        <w:rPr>
-          <w:highlight w:val="yellow"/>
-        </w:rPr>
-      </w:pPr>
-      <w:r>
-        <w:rPr>
-          <w:highlight w:val="yellow"/>
-        </w:rPr>
-        <w:t>Evidence for the formation of discrete action chunks</w:t>
-      </w:r>
-    </w:p>
-    <w:p>
-      <w:pPr>
-        <w:pStyle w:val="ListParagraph"/>
-        <w:numPr>
-          <w:ilvl w:val="1"/>
-          <w:numId w:val="7"/>
-        </w:numPr>
-        <w:rPr>
-          <w:highlight w:val="yellow"/>
-        </w:rPr>
-      </w:pPr>
-      <w:r>
-        <w:rPr>
-          <w:highlight w:val="yellow"/>
-        </w:rPr>
-        <w:t>Slower RTs between chunks than within chunks</w:t>
-      </w:r>
-    </w:p>
-    <w:p>
-      <w:pPr>
-        <w:pStyle w:val="ListParagraph"/>
-        <w:numPr>
-          <w:ilvl w:val="1"/>
-          <w:numId w:val="7"/>
-        </w:numPr>
-        <w:rPr>
-          <w:highlight w:val="yellow"/>
-        </w:rPr>
-      </w:pPr>
-      <w:r>
-        <w:rPr>
-          <w:highlight w:val="yellow"/>
-        </w:rPr>
-        <w:t>Larger transition probabilities between actions within the same action sequence than across action sequences</w:t>
-      </w:r>
-    </w:p>
-    <w:p>
-      <w:pPr>
-        <w:pStyle w:val="ListParagraph"/>
-        <w:numPr>
-          <w:ilvl w:val="1"/>
-          <w:numId w:val="7"/>
-        </w:numPr>
-        <w:rPr>
-          <w:highlight w:val="yellow"/>
-        </w:rPr>
-      </w:pPr>
-      <w:r>
-        <w:rPr>
-          <w:highlight w:val="yellow"/>
-        </w:rPr>
-        <w:t>Transition between item1 and item2 in a chunk increases the transition probability between imte2 and item3 in the same chunk (etc.)</w:t>
-      </w:r>
-    </w:p>
-    <w:p>
-      <w:pPr>
-        <w:pStyle w:val="ListParagraph"/>
-        <w:numPr>
-          <w:ilvl w:val="0"/>
-          <w:numId w:val="7"/>
-        </w:numPr>
-        <w:rPr>
-          <w:highlight w:val="yellow"/>
-        </w:rPr>
-      </w:pPr>
-      <w:r>
-        <w:rPr>
-          <w:highlight w:val="yellow"/>
-        </w:rPr>
-        <w:t>Evidence for hierarchical learning: lower-level chunks are combined into higher-level chunks</w:t>
-      </w:r>
-    </w:p>
-    <w:p>
-      <w:pPr>
-        <w:pStyle w:val="ListParagraph"/>
-        <w:numPr>
-          <w:ilvl w:val="1"/>
-          <w:numId w:val="7"/>
-        </w:numPr>
-        <w:rPr>
-          <w:highlight w:val="yellow"/>
-        </w:rPr>
-      </w:pPr>
-      <w:r>
-        <w:rPr>
-          <w:highlight w:val="yellow"/>
-        </w:rPr>
-        <w:t>Look at higher-level sequences that are performed more often:</w:t>
-      </w:r>
-    </w:p>
-    <w:p>
-      <w:pPr>
-        <w:pStyle w:val="ListParagraph"/>
-        <w:numPr>
-          <w:ilvl w:val="2"/>
-          <w:numId w:val="7"/>
-        </w:numPr>
-        <w:rPr>
-          <w:highlight w:val="yellow"/>
-        </w:rPr>
-      </w:pPr>
-      <w:r>
-        <w:rPr>
-          <w:highlight w:val="yellow"/>
-        </w:rPr>
-        <w:t>Transition probabilities are higher between two actions when these actions are the last and first actions of two chunks that occur in the sequence, than when they are not</w:t>
-      </w:r>
-    </w:p>
-    <w:p>
-      <w:pPr>
-        <w:pStyle w:val="ListParagraph"/>
-        <w:numPr>
-          <w:ilvl w:val="2"/>
-          <w:numId w:val="7"/>
-        </w:numPr>
-        <w:rPr>
-          <w:highlight w:val="yellow"/>
-        </w:rPr>
-      </w:pPr>
-      <w:r>
-        <w:rPr>
-          <w:highlight w:val="yellow"/>
-        </w:rPr>
-        <w:t>RTs are shorter in the same cases</w:t>
-      </w:r>
-    </w:p>
-    <w:p>
-      <w:pPr>
-        <w:pStyle w:val="ListParagraph"/>
-        <w:numPr>
-          <w:ilvl w:val="2"/>
-          <w:numId w:val="7"/>
-        </w:numPr>
-        <w:rPr>
-          <w:highlight w:val="yellow"/>
-        </w:rPr>
-      </w:pPr>
-      <w:r>
-        <w:rPr>
-          <w:highlight w:val="yellow"/>
-        </w:rPr>
-        <w:t>Both change gradually over time; plotting this change should reveal something about how the sequence is learned (faster change -&gt; more learning)</w:t>
-      </w:r>
-    </w:p>
-    <w:p>
-      <w:pPr>
-        <w:pStyle w:val="ListParagraph"/>
-        <w:numPr>
-          <w:ilvl w:val="2"/>
-          <w:numId w:val="7"/>
-        </w:numPr>
-        <w:rPr>
-          <w:highlight w:val="yellow"/>
-        </w:rPr>
-      </w:pPr>
-      <w:r>
-        <w:rPr>
-          <w:highlight w:val="yellow"/>
-        </w:rPr>
-        <w:t>These changes should be correlated between transitions within the same chunk, but should not be correlated to transitions within other chunks (that have been picked equally often, and are at the same level of hierarchy)</w:t>
-      </w:r>
-    </w:p>
-    <w:p>
-      <w:pPr>
-        <w:pStyle w:val="ListParagraph"/>
-        <w:numPr>
-          <w:ilvl w:val="1"/>
-          <w:numId w:val="7"/>
-        </w:numPr>
-        <w:rPr>
-          <w:highlight w:val="yellow"/>
-        </w:rPr>
-      </w:pPr>
-      <w:r>
-        <w:rPr>
-          <w:highlight w:val="yellow"/>
-        </w:rPr>
-        <w:t>Look at action sequences at different levels:</w:t>
-      </w:r>
-    </w:p>
-    <w:p>
-      <w:pPr>
-        <w:pStyle w:val="ListParagraph"/>
-        <w:numPr>
-          <w:ilvl w:val="2"/>
-          <w:numId w:val="7"/>
-        </w:numPr>
-        <w:rPr>
-          <w:highlight w:val="yellow"/>
-        </w:rPr>
-      </w:pPr>
-      <w:r>
-        <w:rPr>
-          <w:highlight w:val="yellow"/>
-        </w:rPr>
-        <w:t xml:space="preserve">Are lower-level ones learned sooner than higher-level ones? (RTs and transition </w:t>
-      </w:r>
-      <w:proofErr w:type="spellStart"/>
-      <w:r>
-        <w:rPr>
-          <w:highlight w:val="yellow"/>
-        </w:rPr>
-        <w:t>probs</w:t>
-      </w:r>
-      <w:proofErr w:type="spellEnd"/>
-      <w:r>
-        <w:rPr>
-          <w:highlight w:val="yellow"/>
-        </w:rPr>
-        <w:t xml:space="preserve"> are indices of learning)</w:t>
-      </w:r>
-    </w:p>
-    <w:p>
-      <w:pPr>
-        <w:pStyle w:val="ListParagraph"/>
-        <w:numPr>
-          <w:ilvl w:val="2"/>
-          <w:numId w:val="7"/>
-        </w:numPr>
-        <w:rPr>
-          <w:highlight w:val="yellow"/>
-        </w:rPr>
-      </w:pPr>
-      <w:r>
-        <w:rPr>
-          <w:highlight w:val="yellow"/>
-        </w:rPr>
-        <w:t>How many repetitions are necessary to learn lower-level ones compared to higher-level ones? Does this depend on how proficient participants are at the building blocks? Or does it depend on WM?</w:t>
-      </w:r>
-    </w:p>
-    <w:p>
-      <w:pPr>
-        <w:pStyle w:val="ListParagraph"/>
-        <w:numPr>
-          <w:ilvl w:val="2"/>
-          <w:numId w:val="7"/>
-        </w:numPr>
-        <w:rPr>
-          <w:highlight w:val="yellow"/>
-        </w:rPr>
-      </w:pPr>
-      <w:r>
-        <w:rPr>
-          <w:highlight w:val="yellow"/>
-        </w:rPr>
-        <w:t>We can assess whether people prefer to develop a small number of very abstract skills, or to acquire a broad of set of less abstract skills.</w:t>
-      </w:r>
-    </w:p>
-    <w:p>
-      <w:pPr>
-        <w:rPr>
-          <w:highlight w:val="yellow"/>
-        </w:rPr>
-      </w:pPr>
-      <w:r>
-        <w:rPr>
-          <w:highlight w:val="yellow"/>
-        </w:rPr>
-        <w:t>C</w:t>
-      </w:r>
-      <w:r>
-        <w:rPr>
-          <w:highlight w:val="yellow"/>
-        </w:rPr>
-        <w:t>omputational modeling</w:t>
-      </w:r>
-      <w:r>
-        <w:rPr>
-          <w:highlight w:val="yellow"/>
-        </w:rPr>
-        <w:t>.</w:t>
-      </w:r>
-    </w:p>
-    <w:p>
-      <w:pPr>
-        <w:rPr>
-          <w:highlight w:val="yellow"/>
-        </w:rPr>
-      </w:pPr>
-      <w:r>
-        <w:rPr>
-          <w:highlight w:val="yellow"/>
-        </w:rPr>
-        <w:lastRenderedPageBreak/>
-        <w:t xml:space="preserve">In order to create a good computational </w:t>
-      </w:r>
-      <w:r>
-        <w:rPr>
-          <w:highlight w:val="yellow"/>
-        </w:rPr>
-        <w:t>model of</w:t>
-      </w:r>
-      <w:r>
-        <w:rPr>
-          <w:highlight w:val="yellow"/>
-        </w:rPr>
-        <w:t xml:space="preserve"> human behavior in this task, we will </w:t>
-      </w:r>
-      <w:r>
-        <w:rPr>
-          <w:highlight w:val="yellow"/>
-        </w:rPr>
-        <w:t xml:space="preserve">take a standard model fitting approach. The most relevant steps will be the following (for a full description, see </w:t>
-      </w:r>
-      <w:proofErr w:type="spellStart"/>
-      <w:r>
-        <w:rPr>
-          <w:highlight w:val="yellow"/>
-        </w:rPr>
-        <w:t>Daw</w:t>
-      </w:r>
-      <w:proofErr w:type="spellEnd"/>
-      <w:r>
-        <w:rPr>
-          <w:highlight w:val="yellow"/>
-        </w:rPr>
-        <w:t xml:space="preserve"> book chapter). We will first create alternative models to the one presented above, in which crucial elements, such as curiosity and sub-goal learning, will be subsequently removed. We will then fit each model to participants’ behavioral data and calculate model fit</w:t>
-      </w:r>
-      <w:r>
-        <w:rPr>
-          <w:highlight w:val="yellow"/>
-        </w:rPr>
-        <w:t>s</w:t>
-      </w:r>
-      <w:r>
-        <w:rPr>
-          <w:highlight w:val="yellow"/>
-        </w:rPr>
-        <w:t xml:space="preserve">. </w:t>
-      </w:r>
-      <w:r>
-        <w:rPr>
-          <w:highlight w:val="yellow"/>
-        </w:rPr>
-        <w:t xml:space="preserve">The winning model is the one that is able to reproduce human behavior most closely. We will also conduct behavioral analyses on the simulated data in order to verify that the signatures of human behavior mentioned above are reproduced. </w:t>
-      </w:r>
-    </w:p>
-    <w:p>
-      <w:pPr>
-        <w:rPr>
-          <w:highlight w:val="yellow"/>
-        </w:rPr>
-      </w:pPr>
-      <w:r>
-        <w:rPr>
-          <w:highlight w:val="yellow"/>
-        </w:rPr>
-        <w:t xml:space="preserve">Once </w:t>
-      </w:r>
-      <w:r>
-        <w:rPr>
-          <w:highlight w:val="yellow"/>
-        </w:rPr>
-        <w:t xml:space="preserve">a </w:t>
-      </w:r>
-      <w:r>
-        <w:rPr>
-          <w:highlight w:val="yellow"/>
-        </w:rPr>
-        <w:t xml:space="preserve">model </w:t>
-      </w:r>
-      <w:r>
-        <w:rPr>
-          <w:highlight w:val="yellow"/>
-        </w:rPr>
-        <w:t xml:space="preserve">with a good fit to human data </w:t>
-      </w:r>
-      <w:r>
-        <w:rPr>
-          <w:highlight w:val="yellow"/>
-        </w:rPr>
-        <w:t>is found</w:t>
-      </w:r>
-      <w:r>
-        <w:rPr>
-          <w:highlight w:val="yellow"/>
-        </w:rPr>
-        <w:t>, which also reproduces relevant signatures of human behavior</w:t>
-      </w:r>
-      <w:r>
-        <w:rPr>
-          <w:highlight w:val="yellow"/>
-        </w:rPr>
-        <w:t xml:space="preserve">, </w:t>
-      </w:r>
-      <w:r>
-        <w:rPr>
-          <w:highlight w:val="yellow"/>
-        </w:rPr>
-        <w:t>it can be interpreted</w:t>
-      </w:r>
-      <w:r>
-        <w:rPr>
-          <w:highlight w:val="yellow"/>
-        </w:rPr>
-        <w:t xml:space="preserve">. </w:t>
-      </w:r>
-      <w:r>
-        <w:rPr>
-          <w:highlight w:val="yellow"/>
-        </w:rPr>
-        <w:t xml:space="preserve">We expect the hierarchical model to be the winning model, which would suggest that both curiosity and sub-goal selection are involved in human hierarchical learning. The model also allows introspection into the hierarchical learning process. </w:t>
-      </w:r>
-      <w:r>
-        <w:rPr>
-          <w:highlight w:val="yellow"/>
-        </w:rPr>
-        <w:t xml:space="preserve">We can assess </w:t>
-      </w:r>
-      <w:r>
-        <w:rPr>
-          <w:highlight w:val="yellow"/>
-        </w:rPr>
-        <w:t>whether model-based curiosity matches up with how often participants per</w:t>
-      </w:r>
-      <w:r>
-        <w:rPr>
-          <w:highlight w:val="yellow"/>
-        </w:rPr>
-        <w:t>form each sub-goal, and whether the accuracy of model-based policies matches up with behavioral markers of policy knowledge (short RTs within; item1-&gt;item2 predicts item2-&gt;item3; etc.)</w:t>
-      </w:r>
-    </w:p>
-    <w:p>
-      <w:pPr>
-        <w:rPr>
-          <w:highlight w:val="yellow"/>
-        </w:rPr>
-      </w:pPr>
-      <w:r>
-        <w:rPr>
-          <w:highlight w:val="yellow"/>
-          <w:u w:val="single"/>
-        </w:rPr>
-        <w:t>Potential problems &amp; alternative strategies</w:t>
-      </w:r>
-      <w:r>
-        <w:rPr>
-          <w:highlight w:val="yellow"/>
-        </w:rPr>
-        <w:t>:</w:t>
-      </w:r>
-    </w:p>
-    <w:p>
-      <w:pPr>
-        <w:pStyle w:val="ListParagraph"/>
-        <w:numPr>
-          <w:ilvl w:val="0"/>
-          <w:numId w:val="7"/>
-        </w:numPr>
-        <w:rPr>
-          <w:highlight w:val="yellow"/>
-        </w:rPr>
-      </w:pPr>
-      <w:r>
-        <w:rPr>
-          <w:highlight w:val="yellow"/>
-        </w:rPr>
-        <w:t xml:space="preserve">The current model might not fit -&gt; this is </w:t>
-      </w:r>
-      <w:proofErr w:type="gramStart"/>
-      <w:r>
-        <w:rPr>
-          <w:highlight w:val="yellow"/>
-        </w:rPr>
-        <w:t>normal,</w:t>
-      </w:r>
-      <w:proofErr w:type="gramEnd"/>
-      <w:r>
-        <w:rPr>
-          <w:highlight w:val="yellow"/>
-        </w:rPr>
-        <w:t xml:space="preserve"> it always requires</w:t>
-      </w:r>
-      <w:r>
-        <w:rPr>
-          <w:highlight w:val="yellow"/>
-        </w:rPr>
-        <w:t xml:space="preserve"> tweaking -&gt; analyze the behavioral data carefully to inform the model</w:t>
-      </w:r>
-    </w:p>
-    <w:p>
-      <w:pPr>
-        <w:pStyle w:val="ListParagraph"/>
-        <w:numPr>
-          <w:ilvl w:val="0"/>
-          <w:numId w:val="7"/>
-        </w:numPr>
-        <w:rPr>
-          <w:highlight w:val="yellow"/>
-        </w:rPr>
-      </w:pPr>
-      <w:r>
-        <w:rPr>
-          <w:highlight w:val="yellow"/>
-        </w:rPr>
-        <w:t xml:space="preserve">Curiosity and/or sub-goal selection might not be relevant, i.e., the winning model might be a different one than the one expected -&gt; this is fine; we expect this model to perform best based on previous research, but if another model is better, we will learn that other processes are indeed more relevant. </w:t>
-      </w:r>
-    </w:p>
-    <w:p>
-      <w:pPr>
-        <w:pStyle w:val="ListParagraph"/>
-        <w:numPr>
-          <w:ilvl w:val="0"/>
-          <w:numId w:val="7"/>
-        </w:numPr>
-        <w:rPr>
-          <w:highlight w:val="yellow"/>
-        </w:rPr>
-      </w:pPr>
-      <w:r>
-        <w:rPr>
-          <w:highlight w:val="yellow"/>
-        </w:rPr>
-        <w:t>We can’t find any model -&gt; we still have the behavioral markers that can tell us many details about human hierarchical learning</w:t>
       </w:r>
     </w:p>
     <w:p>
@@ -3876,7 +3285,6 @@
           <w:rFonts w:cstheme="minorHAnsi"/>
           <w:i/>
         </w:rPr>
-        <w:lastRenderedPageBreak/>
         <w:t>a</w:t>
       </w:r>
       <w:proofErr w:type="spellEnd"/>
@@ -4220,6 +3628,7 @@
         <w:rPr>
           <w:i/>
         </w:rPr>
+        <w:lastRenderedPageBreak/>
         <w:t>Predictions</w:t>
       </w:r>
       <w:r>
@@ -4251,11 +3660,7 @@
         <w:t>Results</w:t>
       </w:r>
       <w:r>
-        <w:t xml:space="preserve">. In accordance with our predictions, participants showed a preference for those contexts that had been associated with higher-valued TS compared to contexts associated with lower-valued TS (Fig. xyz). This shows that participants were sensitive to TS values, a novel prediction of our theory. Participants also preferred higher-valued TS to lower-valued ones in the generalization test of the experiment (Fig. xyz), i.e., participants preferentially applied higher-valued TS to novel contexts. This shows that TS values indeed guided action selection. Another piece of evidence for the influence of TS values comes from the analysis of participants’ errors. We found that the value of a TS was associated with the number of intrusion errors from a given TS, such that responses that were correct in higher-valued TS were more often incorrectly applied in other TS than responses that were correct in lower-valued TS. In addition, learning speed was associated with TS values, such that higher-valued TS were </w:t>
-      </w:r>
-      <w:r>
-        <w:lastRenderedPageBreak/>
-        <w:t>acquired faster than lower-valued ones. All of the results remained after controlling for the values of the stimuli themselves.</w:t>
+        <w:t>. In accordance with our predictions, participants showed a preference for those contexts that had been associated with higher-valued TS compared to contexts associated with lower-valued TS (Fig. xyz). This shows that participants were sensitive to TS values, a novel prediction of our theory. Participants also preferred higher-valued TS to lower-valued ones in the generalization test of the experiment (Fig. xyz), i.e., participants preferentially applied higher-valued TS to novel contexts. This shows that TS values indeed guided action selection. Another piece of evidence for the influence of TS values comes from the analysis of participants’ errors. We found that the value of a TS was associated with the number of intrusion errors from a given TS, such that responses that were correct in higher-valued TS were more often incorrectly applied in other TS than responses that were correct in lower-valued TS. In addition, learning speed was associated with TS values, such that higher-valued TS were acquired faster than lower-valued ones. All of the results remained after controlling for the values of the stimuli themselves.</w:t>
       </w:r>
     </w:p>
     <w:p>
@@ -4472,6 +3877,7 @@
     </w:p>
     <w:p>
       <w:r>
+        <w:lastRenderedPageBreak/>
         <w:t xml:space="preserve">Procedure: Aliens task and </w:t>
       </w:r>
       <w:proofErr w:type="spellStart"/>
@@ -4582,7 +3988,7 @@
 
 <file path=word/comments.xml><?xml version="1.0" encoding="utf-8"?>
 <w:comments xmlns:wpc="http://schemas.microsoft.com/office/word/2010/wordprocessingCanvas" xmlns:cx="http://schemas.microsoft.com/office/drawing/2014/chartex" xmlns:mc="http://schemas.openxmlformats.org/markup-compatibility/2006" xmlns:o="urn:schemas-microsoft-com:office:office" xmlns:r="http://schemas.openxmlformats.org/officeDocument/2006/relationships" xmlns:m="http://schemas.openxmlformats.org/officeDocument/2006/math" xmlns:v="urn:schemas-microsoft-com:vml" xmlns:wp14="http://schemas.microsoft.com/office/word/2010/wordprocessingDrawing" xmlns:wp="http://schemas.openxmlformats.org/drawingml/2006/wordprocessingDrawing" xmlns:w10="urn:schemas-microsoft-com:office:word" xmlns:w="http://schemas.openxmlformats.org/wordprocessingml/2006/main" xmlns:w14="http://schemas.microsoft.com/office/word/2010/wordml" xmlns:w15="http://schemas.microsoft.com/office/word/2012/wordml" xmlns:w16se="http://schemas.microsoft.com/office/word/2015/wordml/symex" xmlns:wpg="http://schemas.microsoft.com/office/word/2010/wordprocessingGroup" xmlns:wpi="http://schemas.microsoft.com/office/word/2010/wordprocessingInk" xmlns:wne="http://schemas.microsoft.com/office/word/2006/wordml" xmlns:wps="http://schemas.microsoft.com/office/word/2010/wordprocessingShape" mc:Ignorable="w14 w15 w16se wp14">
-  <w:comment w:id="0" w:author="maria" w:date="2018-04-17T09:30:00Z" w:initials="m">
+  <w:comment w:id="1" w:author="maria" w:date="2018-04-17T09:30:00Z" w:initials="m">
     <w:p>
       <w:pPr>
         <w:pStyle w:val="CommentText"/>
@@ -4598,7 +4004,7 @@
       </w:r>
     </w:p>
   </w:comment>
-  <w:comment w:id="1" w:author="maria" w:date="2018-04-17T09:37:00Z" w:initials="m">
+  <w:comment w:id="2" w:author="maria" w:date="2018-04-17T09:37:00Z" w:initials="m">
     <w:p>
       <w:pPr>
         <w:pStyle w:val="CommentText"/>
@@ -4619,7 +4025,7 @@
       </w:pPr>
     </w:p>
   </w:comment>
-  <w:comment w:id="2" w:author="maria" w:date="2018-04-17T13:08:00Z" w:initials="m">
+  <w:comment w:id="3" w:author="maria" w:date="2018-04-17T13:08:00Z" w:initials="m">
     <w:p>
       <w:pPr>
         <w:pStyle w:val="CommentText"/>
@@ -4652,7 +4058,7 @@
       </w:r>
     </w:p>
   </w:comment>
-  <w:comment w:id="3" w:author="maria" w:date="2018-04-17T08:25:00Z" w:initials="m">
+  <w:comment w:id="4" w:author="maria" w:date="2018-04-17T08:25:00Z" w:initials="m">
     <w:p>
       <w:pPr>
         <w:pStyle w:val="CommentText"/>
@@ -4668,10 +4074,14 @@
       </w:r>
     </w:p>
   </w:comment>
-  <w:comment w:id="4" w:author="maria" w:date="2018-04-20T14:18:00Z" w:initials="m">
-    <w:p>
-      <w:pPr>
-        <w:pStyle w:val="CommentText"/>
+  <w:comment w:id="5" w:author="maria" w:date="2018-04-21T00:55:00Z" w:initials="m">
+    <w:p>
+      <w:pPr>
+        <w:pStyle w:val="ListParagraph"/>
+        <w:numPr>
+          <w:ilvl w:val="1"/>
+          <w:numId w:val="7"/>
+        </w:numPr>
       </w:pPr>
       <w:r>
         <w:rPr>
@@ -4680,47 +4090,81 @@
         <w:annotationRef/>
       </w:r>
       <w:r>
-        <w:t xml:space="preserve">How should I phrase it? </w:t>
-      </w:r>
-    </w:p>
-    <w:p>
-      <w:pPr>
-        <w:pStyle w:val="CommentText"/>
-      </w:pPr>
-      <w:r>
-        <w:rPr>
-          <w:b/>
-        </w:rPr>
-        <w:t>Variant A</w:t>
-      </w:r>
-      <w:r>
-        <w:t xml:space="preserve">: People have wondered about life-long learning and sparse rewards and humans excel in such an environment; how is this </w:t>
-      </w:r>
-      <w:proofErr w:type="gramStart"/>
-      <w:r>
-        <w:t>possible?-</w:t>
-      </w:r>
-      <w:proofErr w:type="gramEnd"/>
-      <w:r>
-        <w:t>&gt; the algorithm is curious about things that it has only seen a few times, such that it automatically sets itself the goals that make it practice the skills that it needs to practice (it’s motivated to practice skills); as it gets better at a skills, it also gets bored of the outcome, such that it sets itself a new goal, etc.</w:t>
-      </w:r>
-    </w:p>
-    <w:p>
-      <w:pPr>
-        <w:pStyle w:val="CommentText"/>
-      </w:pPr>
-      <w:r>
-        <w:rPr>
-          <w:b/>
-        </w:rPr>
-        <w:t>Variant B</w:t>
-      </w:r>
-      <w:r>
-        <w:t>: Previous research has shown that curiosity plays a role; and that RL plays a role; and that options are a thing; can we test if this is true?</w:t>
+        <w:t>Explain what an MDP is (?)</w:t>
+      </w:r>
+    </w:p>
+    <w:p>
+      <w:pPr>
+        <w:pStyle w:val="ListParagraph"/>
+        <w:numPr>
+          <w:ilvl w:val="1"/>
+          <w:numId w:val="7"/>
+        </w:numPr>
+      </w:pPr>
+      <w:r>
+        <w:t>Explain RL</w:t>
+      </w:r>
+    </w:p>
+    <w:p>
+      <w:pPr>
+        <w:pStyle w:val="ListParagraph"/>
+        <w:numPr>
+          <w:ilvl w:val="1"/>
+          <w:numId w:val="7"/>
+        </w:numPr>
+      </w:pPr>
+      <w:r>
+        <w:t>Options framework</w:t>
+      </w:r>
+    </w:p>
+    <w:p>
+      <w:pPr>
+        <w:pStyle w:val="ListParagraph"/>
+        <w:numPr>
+          <w:ilvl w:val="1"/>
+          <w:numId w:val="7"/>
+        </w:numPr>
+      </w:pPr>
+      <w:r>
+        <w:t xml:space="preserve">Something on curiosity? DA stuff? </w:t>
+      </w:r>
+      <w:proofErr w:type="spellStart"/>
+      <w:r>
+        <w:t>Schmidhuber</w:t>
+      </w:r>
+      <w:proofErr w:type="spellEnd"/>
+      <w:r>
+        <w:t xml:space="preserve">? Intrinsic motivation? </w:t>
+      </w:r>
+      <w:proofErr w:type="spellStart"/>
+      <w:r>
+        <w:t>Friston</w:t>
+      </w:r>
+      <w:proofErr w:type="spellEnd"/>
+      <w:r>
+        <w:t>?</w:t>
+      </w:r>
+    </w:p>
+    <w:p>
+      <w:pPr>
+        <w:pStyle w:val="ListParagraph"/>
+        <w:numPr>
+          <w:ilvl w:val="1"/>
+          <w:numId w:val="7"/>
+        </w:numPr>
+      </w:pPr>
+      <w:r>
+        <w:t>NIPS papers where this came from</w:t>
+      </w:r>
+      <w:r>
+        <w:rPr>
+          <w:rStyle w:val="CommentReference"/>
+        </w:rPr>
+        <w:annotationRef/>
       </w:r>
     </w:p>
   </w:comment>
-  <w:comment w:id="5" w:author="maria" w:date="2018-04-20T15:43:00Z" w:initials="m">
+  <w:comment w:id="6" w:author="maria" w:date="2018-04-20T15:43:00Z" w:initials="m">
     <w:p>
       <w:pPr>
         <w:pStyle w:val="CommentText"/>
@@ -5041,7 +4485,7 @@
   <w15:commentEx w15:paraId="4D8AB671" w15:done="0"/>
   <w15:commentEx w15:paraId="7A7AD27C" w15:done="0"/>
   <w15:commentEx w15:paraId="5EE96994" w15:done="0"/>
-  <w15:commentEx w15:paraId="23F8F9EC" w15:done="0"/>
+  <w15:commentEx w15:paraId="35DBF813" w15:done="0"/>
   <w15:commentEx w15:paraId="3B030A84" w15:done="0"/>
   <w15:commentEx w15:paraId="7CCD3212" w15:done="0"/>
   <w15:commentEx w15:paraId="6706C6A3" w15:done="0"/>

</xml_diff>

<commit_message>
bullet points for SLCN aim
</commit_message>
<xml_diff>
--- a/HRL_NIH_RO1_draft_Maria.docx
+++ b/HRL_NIH_RO1_draft_Maria.docx
@@ -1,6 +1,6 @@
 
 <file path=word/document.xml><?xml version="1.0" encoding="utf-8"?>
-<w:document xmlns:wpc="http://schemas.microsoft.com/office/word/2010/wordprocessingCanvas" xmlns:mo="http://schemas.microsoft.com/office/mac/office/2008/main" xmlns:mc="http://schemas.openxmlformats.org/markup-compatibility/2006" xmlns:mv="urn:schemas-microsoft-com:mac:vml" xmlns:o="urn:schemas-microsoft-com:office:office" xmlns:r="http://schemas.openxmlformats.org/officeDocument/2006/relationships" xmlns:m="http://schemas.openxmlformats.org/officeDocument/2006/math" xmlns:v="urn:schemas-microsoft-com:vml" xmlns:wp14="http://schemas.microsoft.com/office/word/2010/wordprocessingDrawing" xmlns:wp="http://schemas.openxmlformats.org/drawingml/2006/wordprocessingDrawing" xmlns:w10="urn:schemas-microsoft-com:office:word" xmlns:w="http://schemas.openxmlformats.org/wordprocessingml/2006/main" xmlns:w14="http://schemas.microsoft.com/office/word/2010/wordml" xmlns:wpg="http://schemas.microsoft.com/office/word/2010/wordprocessingGroup" xmlns:wpi="http://schemas.microsoft.com/office/word/2010/wordprocessingInk" xmlns:wne="http://schemas.microsoft.com/office/word/2006/wordml" xmlns:wps="http://schemas.microsoft.com/office/word/2010/wordprocessingShape" mc:Ignorable="w14 wp14">
+<w:document xmlns:wpc="http://schemas.microsoft.com/office/word/2010/wordprocessingCanvas" xmlns:cx="http://schemas.microsoft.com/office/drawing/2014/chartex" xmlns:mc="http://schemas.openxmlformats.org/markup-compatibility/2006" xmlns:o="urn:schemas-microsoft-com:office:office" xmlns:r="http://schemas.openxmlformats.org/officeDocument/2006/relationships" xmlns:m="http://schemas.openxmlformats.org/officeDocument/2006/math" xmlns:v="urn:schemas-microsoft-com:vml" xmlns:wp14="http://schemas.microsoft.com/office/word/2010/wordprocessingDrawing" xmlns:wp="http://schemas.openxmlformats.org/drawingml/2006/wordprocessingDrawing" xmlns:w10="urn:schemas-microsoft-com:office:word" xmlns:w="http://schemas.openxmlformats.org/wordprocessingml/2006/main" xmlns:w14="http://schemas.microsoft.com/office/word/2010/wordml" xmlns:w15="http://schemas.microsoft.com/office/word/2012/wordml" xmlns:w16se="http://schemas.microsoft.com/office/word/2015/wordml/symex" xmlns:wpg="http://schemas.microsoft.com/office/word/2010/wordprocessingGroup" xmlns:wpi="http://schemas.microsoft.com/office/word/2010/wordprocessingInk" xmlns:wne="http://schemas.microsoft.com/office/word/2006/wordml" xmlns:wps="http://schemas.microsoft.com/office/word/2010/wordprocessingShape" mc:Ignorable="w14 w15 w16se wp14">
   <w:body>
     <w:p>
       <w:pPr>
@@ -1557,6 +1557,456 @@
         <w:pStyle w:val="Heading2"/>
       </w:pPr>
       <w:r>
+        <w:t>Aim 1: Understand the landscape of players in learning</w:t>
+      </w:r>
+    </w:p>
+    <w:p>
+      <w:pPr>
+        <w:rPr>
+          <w:b/>
+        </w:rPr>
+      </w:pPr>
+      <w:r>
+        <w:rPr>
+          <w:b/>
+        </w:rPr>
+        <w:t>Introduction</w:t>
+      </w:r>
+    </w:p>
+    <w:p>
+      <w:pPr>
+        <w:pStyle w:val="ListParagraph"/>
+        <w:numPr>
+          <w:ilvl w:val="0"/>
+          <w:numId w:val="2"/>
+        </w:numPr>
+        <w:rPr>
+          <w:b/>
+        </w:rPr>
+      </w:pPr>
+      <w:bookmarkStart w:id="3" w:name="_GoBack"/>
+      <w:bookmarkEnd w:id="3"/>
+      <w:r>
+        <w:t>the landscape of learning tasks in psychology is crazy variable, so how can we ever compare anything to anything?</w:t>
+      </w:r>
+    </w:p>
+    <w:p>
+      <w:pPr>
+        <w:pStyle w:val="ListParagraph"/>
+        <w:numPr>
+          <w:ilvl w:val="0"/>
+          <w:numId w:val="2"/>
+        </w:numPr>
+        <w:rPr>
+          <w:b/>
+        </w:rPr>
+      </w:pPr>
+      <w:r>
+        <w:t>We want to make a step in fixing this</w:t>
+      </w:r>
+    </w:p>
+    <w:p>
+      <w:pPr>
+        <w:pStyle w:val="ListParagraph"/>
+        <w:numPr>
+          <w:ilvl w:val="0"/>
+          <w:numId w:val="2"/>
+        </w:numPr>
+        <w:rPr>
+          <w:b/>
+        </w:rPr>
+      </w:pPr>
+      <w:r>
+        <w:t>Because we want to actually know what we’re looking at when we look at learning behavior</w:t>
+      </w:r>
+    </w:p>
+    <w:p>
+      <w:pPr>
+        <w:pStyle w:val="ListParagraph"/>
+        <w:numPr>
+          <w:ilvl w:val="1"/>
+          <w:numId w:val="2"/>
+        </w:numPr>
+        <w:rPr>
+          <w:b/>
+        </w:rPr>
+      </w:pPr>
+      <w:r>
+        <w:t>What mechanism/computation?</w:t>
+      </w:r>
+    </w:p>
+    <w:p>
+      <w:pPr>
+        <w:pStyle w:val="ListParagraph"/>
+        <w:numPr>
+          <w:ilvl w:val="1"/>
+          <w:numId w:val="2"/>
+        </w:numPr>
+        <w:rPr>
+          <w:b/>
+        </w:rPr>
+      </w:pPr>
+      <w:r>
+        <w:t>What neural substrate</w:t>
+      </w:r>
+    </w:p>
+    <w:p>
+      <w:pPr>
+        <w:pStyle w:val="ListParagraph"/>
+        <w:numPr>
+          <w:ilvl w:val="0"/>
+          <w:numId w:val="2"/>
+        </w:numPr>
+        <w:rPr>
+          <w:b/>
+        </w:rPr>
+      </w:pPr>
+      <w:r>
+        <w:t>It’s important because, individual differences, diseases…</w:t>
+      </w:r>
+    </w:p>
+    <w:p>
+      <w:pPr>
+        <w:rPr>
+          <w:b/>
+        </w:rPr>
+      </w:pPr>
+      <w:r>
+        <w:rPr>
+          <w:b/>
+        </w:rPr>
+        <w:t>Background &amp; Justification</w:t>
+      </w:r>
+    </w:p>
+    <w:p>
+      <w:r>
+        <w:t>Background</w:t>
+      </w:r>
+    </w:p>
+    <w:p>
+      <w:pPr>
+        <w:pStyle w:val="ListParagraph"/>
+        <w:numPr>
+          <w:ilvl w:val="0"/>
+          <w:numId w:val="14"/>
+        </w:numPr>
+      </w:pPr>
+      <w:r>
+        <w:t>Tons of learning papers, all with a single task, all different</w:t>
+      </w:r>
+    </w:p>
+    <w:p>
+      <w:pPr>
+        <w:pStyle w:val="ListParagraph"/>
+        <w:numPr>
+          <w:ilvl w:val="0"/>
+          <w:numId w:val="14"/>
+        </w:numPr>
+      </w:pPr>
+      <w:r>
+        <w:t>Give examples</w:t>
+      </w:r>
+    </w:p>
+    <w:p>
+      <w:pPr>
+        <w:pStyle w:val="ListParagraph"/>
+        <w:numPr>
+          <w:ilvl w:val="1"/>
+          <w:numId w:val="14"/>
+        </w:numPr>
+      </w:pPr>
+      <w:r>
+        <w:t>Probabilistic leanring tasks</w:t>
+      </w:r>
+    </w:p>
+    <w:p>
+      <w:pPr>
+        <w:pStyle w:val="ListParagraph"/>
+        <w:numPr>
+          <w:ilvl w:val="1"/>
+          <w:numId w:val="14"/>
+        </w:numPr>
+      </w:pPr>
+      <w:r>
+        <w:t>Deterministic</w:t>
+      </w:r>
+    </w:p>
+    <w:p>
+      <w:pPr>
+        <w:pStyle w:val="ListParagraph"/>
+        <w:numPr>
+          <w:ilvl w:val="1"/>
+          <w:numId w:val="14"/>
+        </w:numPr>
+      </w:pPr>
+      <w:r>
+        <w:t>Reversal</w:t>
+      </w:r>
+    </w:p>
+    <w:p>
+      <w:pPr>
+        <w:pStyle w:val="ListParagraph"/>
+        <w:numPr>
+          <w:ilvl w:val="1"/>
+          <w:numId w:val="14"/>
+        </w:numPr>
+      </w:pPr>
+      <w:r>
+        <w:t>Types of feedback</w:t>
+      </w:r>
+    </w:p>
+    <w:p>
+      <w:pPr>
+        <w:pStyle w:val="ListParagraph"/>
+        <w:numPr>
+          <w:ilvl w:val="1"/>
+          <w:numId w:val="14"/>
+        </w:numPr>
+      </w:pPr>
+      <w:r>
+        <w:t>…</w:t>
+      </w:r>
+    </w:p>
+    <w:p>
+      <w:pPr>
+        <w:pStyle w:val="ListParagraph"/>
+        <w:numPr>
+          <w:ilvl w:val="0"/>
+          <w:numId w:val="14"/>
+        </w:numPr>
+      </w:pPr>
+      <w:r>
+        <w:t>Which means that most likely, lots of different compujtations, and neural substrates are involved</w:t>
+      </w:r>
+    </w:p>
+    <w:p>
+      <w:pPr>
+        <w:pStyle w:val="ListParagraph"/>
+        <w:numPr>
+          <w:ilvl w:val="1"/>
+          <w:numId w:val="14"/>
+        </w:numPr>
+      </w:pPr>
+      <w:r>
+        <w:t>DA/striatum – is usually thought to be involved in RL - but only in specific cases? Probabilistic? When integrating rewards into values?</w:t>
+      </w:r>
+    </w:p>
+    <w:p>
+      <w:pPr>
+        <w:pStyle w:val="ListParagraph"/>
+        <w:numPr>
+          <w:ilvl w:val="1"/>
+          <w:numId w:val="14"/>
+        </w:numPr>
+      </w:pPr>
+      <w:r>
+        <w:t>PFC shows up very often, but not all the time. Why? What compuations? Which parst of learning?</w:t>
+      </w:r>
+    </w:p>
+    <w:p>
+      <w:pPr>
+        <w:pStyle w:val="ListParagraph"/>
+        <w:numPr>
+          <w:ilvl w:val="1"/>
+          <w:numId w:val="14"/>
+        </w:numPr>
+      </w:pPr>
+      <w:r>
+        <w:t>What about hippocampus?</w:t>
+      </w:r>
+    </w:p>
+    <w:p>
+      <w:pPr>
+        <w:pStyle w:val="ListParagraph"/>
+        <w:numPr>
+          <w:ilvl w:val="1"/>
+          <w:numId w:val="14"/>
+        </w:numPr>
+      </w:pPr>
+      <w:r>
+        <w:t>Is PFC doing WM or model=-based ness or structure learning or other things or change detection (reversal) or all or none?</w:t>
+      </w:r>
+    </w:p>
+    <w:p>
+      <w:r>
+        <w:t xml:space="preserve"> </w:t>
+      </w:r>
+      <w:r>
+        <w:t>Problem</w:t>
+      </w:r>
+    </w:p>
+    <w:p>
+      <w:pPr>
+        <w:pStyle w:val="ListParagraph"/>
+        <w:numPr>
+          <w:ilvl w:val="0"/>
+          <w:numId w:val="14"/>
+        </w:numPr>
+      </w:pPr>
+      <w:r>
+        <w:t>We don’t know, because, we can’t, because we always looka at a task one at a time.</w:t>
+      </w:r>
+    </w:p>
+    <w:p>
+      <w:pPr>
+        <w:pStyle w:val="ListParagraph"/>
+        <w:numPr>
+          <w:ilvl w:val="0"/>
+          <w:numId w:val="14"/>
+        </w:numPr>
+      </w:pPr>
+      <w:r>
+        <w:t xml:space="preserve">It’s a problem, because, it means we can’t understand the broader landscape of learning, meaning all the things that play a role in it </w:t>
+      </w:r>
+    </w:p>
+    <w:p/>
+    <w:p>
+      <w:r>
+        <w:t>Proposed solution</w:t>
+      </w:r>
+      <w:r>
+        <w:t xml:space="preserve"> </w:t>
+      </w:r>
+    </w:p>
+    <w:p>
+      <w:r>
+        <w:t>We are going to have more than one task! And use individual differences as a way to see what covaries together, and so which aspects are likely to correspond to similar components.</w:t>
+      </w:r>
+    </w:p>
+    <w:p/>
+    <w:p>
+      <w:pPr>
+        <w:rPr>
+          <w:b/>
+        </w:rPr>
+      </w:pPr>
+      <w:r>
+        <w:rPr>
+          <w:b/>
+        </w:rPr>
+        <w:lastRenderedPageBreak/>
+        <w:t>Proposed research</w:t>
+      </w:r>
+    </w:p>
+    <w:p>
+      <w:r>
+        <w:t>Methods</w:t>
+      </w:r>
+    </w:p>
+    <w:p>
+      <w:pPr>
+        <w:pStyle w:val="ListParagraph"/>
+        <w:numPr>
+          <w:ilvl w:val="0"/>
+          <w:numId w:val="14"/>
+        </w:numPr>
+      </w:pPr>
+      <w:r>
+        <w:t>Exp 1</w:t>
+      </w:r>
+    </w:p>
+    <w:p/>
+    <w:p>
+      <w:r>
+        <w:t>Analysis:</w:t>
+      </w:r>
+    </w:p>
+    <w:p>
+      <w:pPr>
+        <w:pStyle w:val="ListParagraph"/>
+        <w:numPr>
+          <w:ilvl w:val="0"/>
+          <w:numId w:val="14"/>
+        </w:numPr>
+      </w:pPr>
+      <w:r>
+        <w:t>PCA or something like it</w:t>
+      </w:r>
+    </w:p>
+    <w:p>
+      <w:r>
+        <w:t>Predictions/preliminary  results</w:t>
+      </w:r>
+    </w:p>
+    <w:p>
+      <w:pPr>
+        <w:pStyle w:val="ListParagraph"/>
+        <w:numPr>
+          <w:ilvl w:val="0"/>
+          <w:numId w:val="14"/>
+        </w:numPr>
+      </w:pPr>
+      <w:r>
+        <w:t>RL cares about integrating reward over time slowly – alpha in most tasks</w:t>
+      </w:r>
+    </w:p>
+    <w:p>
+      <w:pPr>
+        <w:pStyle w:val="ListParagraph"/>
+        <w:numPr>
+          <w:ilvl w:val="0"/>
+          <w:numId w:val="14"/>
+        </w:numPr>
+      </w:pPr>
+      <w:r>
+        <w:t>Fast, one trial learning (WM?) WM in RLWM, alpha in 4 choice, WSLS in probabilistic tasks</w:t>
+      </w:r>
+    </w:p>
+    <w:p>
+      <w:pPr>
+        <w:pStyle w:val="ListParagraph"/>
+        <w:numPr>
+          <w:ilvl w:val="0"/>
+          <w:numId w:val="14"/>
+        </w:numPr>
+      </w:pPr>
+      <w:r>
+        <w:t>Change detection (reversal?)</w:t>
+      </w:r>
+    </w:p>
+    <w:p>
+      <w:r>
+        <w:t>Limitations/alternative/pitfalls</w:t>
+      </w:r>
+    </w:p>
+    <w:p>
+      <w:pPr>
+        <w:pStyle w:val="ListParagraph"/>
+        <w:numPr>
+          <w:ilvl w:val="0"/>
+          <w:numId w:val="14"/>
+        </w:numPr>
+      </w:pPr>
+      <w:r>
+        <w:t>Limitations in tasks we sampled</w:t>
+      </w:r>
+    </w:p>
+    <w:p>
+      <w:pPr>
+        <w:pStyle w:val="ListParagraph"/>
+        <w:numPr>
+          <w:ilvl w:val="0"/>
+          <w:numId w:val="14"/>
+        </w:numPr>
+      </w:pPr>
+      <w:r>
+        <w:t xml:space="preserve">Number of participants </w:t>
+      </w:r>
+    </w:p>
+    <w:p>
+      <w:pPr>
+        <w:pStyle w:val="ListParagraph"/>
+        <w:numPr>
+          <w:ilvl w:val="0"/>
+          <w:numId w:val="14"/>
+        </w:numPr>
+      </w:pPr>
+    </w:p>
+    <w:p>
+      <w:pPr>
+        <w:pStyle w:val="Heading2"/>
+      </w:pPr>
+      <w:r>
         <w:t>Aim 2</w:t>
       </w:r>
       <w:r>
@@ -1569,7 +2019,7 @@
     <w:p>
       <w:pPr>
         <w:rPr>
-          <w:ins w:id="3" w:author="Anne Collins" w:date="2018-04-22T12:38:00Z"/>
+          <w:ins w:id="4" w:author="Anne Collins" w:date="2018-04-22T12:38:00Z"/>
         </w:rPr>
       </w:pPr>
       <w:r>
@@ -1608,7 +2058,7 @@
     <w:p>
       <w:pPr>
         <w:rPr>
-          <w:ins w:id="4" w:author="Anne Collins" w:date="2018-04-22T12:38:00Z"/>
+          <w:ins w:id="5" w:author="Anne Collins" w:date="2018-04-22T12:38:00Z"/>
         </w:rPr>
       </w:pPr>
       <w:r>
@@ -1629,12 +2079,12 @@
       <w:r>
         <w:t xml:space="preserve"> structure</w:t>
       </w:r>
-      <w:ins w:id="5" w:author="Anne Collins" w:date="2018-04-22T13:36:00Z">
+      <w:ins w:id="6" w:author="Anne Collins" w:date="2018-04-22T13:36:00Z">
         <w:r>
           <w:t>. W</w:t>
         </w:r>
       </w:ins>
-      <w:del w:id="6" w:author="Anne Collins" w:date="2018-04-22T13:36:00Z">
+      <w:del w:id="7" w:author="Anne Collins" w:date="2018-04-22T13:36:00Z">
         <w:r>
           <w:delText>. To attain the objective of this aim, w</w:delText>
         </w:r>
@@ -1702,26 +2152,26 @@
       <w:r>
         <w:t xml:space="preserve">We </w:t>
       </w:r>
-      <w:commentRangeStart w:id="7"/>
+      <w:commentRangeStart w:id="8"/>
       <w:r>
         <w:t xml:space="preserve">will </w:t>
       </w:r>
-      <w:commentRangeEnd w:id="7"/>
+      <w:commentRangeEnd w:id="8"/>
       <w:r>
         <w:rPr>
           <w:rStyle w:val="CommentReference"/>
         </w:rPr>
-        <w:commentReference w:id="7"/>
+        <w:commentReference w:id="8"/>
       </w:r>
       <w:r>
         <w:t xml:space="preserve">first </w:t>
       </w:r>
-      <w:del w:id="8" w:author="Anne Collins" w:date="2018-04-22T13:37:00Z">
+      <w:del w:id="9" w:author="Anne Collins" w:date="2018-04-22T13:37:00Z">
         <w:r>
           <w:delText xml:space="preserve">implement </w:delText>
         </w:r>
       </w:del>
-      <w:ins w:id="9" w:author="Anne Collins" w:date="2018-04-22T13:37:00Z">
+      <w:ins w:id="10" w:author="Anne Collins" w:date="2018-04-22T13:37:00Z">
         <w:r>
           <w:t xml:space="preserve">develop </w:t>
         </w:r>
@@ -1729,12 +2179,12 @@
       <w:r>
         <w:t xml:space="preserve">a computational algorithm that infers hierarchy based on the proposed mechanisms, </w:t>
       </w:r>
-      <w:del w:id="10" w:author="Anne Collins" w:date="2018-04-22T13:36:00Z">
+      <w:del w:id="11" w:author="Anne Collins" w:date="2018-04-22T13:36:00Z">
         <w:r>
           <w:delText xml:space="preserve">to </w:delText>
         </w:r>
       </w:del>
-      <w:ins w:id="11" w:author="Anne Collins" w:date="2018-04-22T13:36:00Z">
+      <w:ins w:id="12" w:author="Anne Collins" w:date="2018-04-22T13:36:00Z">
         <w:r>
           <w:t xml:space="preserve">and </w:t>
         </w:r>
@@ -1742,12 +2192,12 @@
       <w:r>
         <w:t>show that this approach leads to</w:t>
       </w:r>
-      <w:del w:id="12" w:author="Anne Collins" w:date="2018-04-22T13:38:00Z">
+      <w:del w:id="13" w:author="Anne Collins" w:date="2018-04-22T13:38:00Z">
         <w:r>
           <w:delText xml:space="preserve"> superior behavior than other, classical algorithms</w:delText>
         </w:r>
       </w:del>
-      <w:ins w:id="13" w:author="Anne Collins" w:date="2018-04-22T13:38:00Z">
+      <w:ins w:id="14" w:author="Anne Collins" w:date="2018-04-22T13:38:00Z">
         <w:r>
           <w:t xml:space="preserve"> improved learning</w:t>
         </w:r>
@@ -1794,7 +2244,7 @@
       <w:r>
         <w:t xml:space="preserve">Finally, we will use our computational algorithm as a model of human hierarchical learning and fit free model parameters in order to reproduce human-like behavior, with the same learning trajectories and underlying decisions. </w:t>
       </w:r>
-      <w:del w:id="14" w:author="Anne Collins" w:date="2018-04-22T13:38:00Z">
+      <w:del w:id="15" w:author="Anne Collins" w:date="2018-04-22T13:38:00Z">
         <w:r>
           <w:delText>This model</w:delText>
         </w:r>
@@ -1816,7 +2266,7 @@
       </w:del>
     </w:p>
     <w:p>
-      <w:del w:id="15" w:author="Anne Collins" w:date="2018-04-22T13:39:00Z">
+      <w:del w:id="16" w:author="Anne Collins" w:date="2018-04-22T13:39:00Z">
         <w:r>
           <w:delText xml:space="preserve">The </w:delText>
         </w:r>
@@ -1830,7 +2280,7 @@
           <w:delText xml:space="preserve"> for this aim is that s</w:delText>
         </w:r>
       </w:del>
-      <w:ins w:id="16" w:author="Anne Collins" w:date="2018-04-22T13:39:00Z">
+      <w:ins w:id="17" w:author="Anne Collins" w:date="2018-04-22T13:39:00Z">
         <w:r>
           <w:t>S</w:t>
         </w:r>
@@ -1844,31 +2294,31 @@
       <w:r>
         <w:t xml:space="preserve">decision </w:t>
       </w:r>
-      <w:commentRangeStart w:id="17"/>
+      <w:commentRangeStart w:id="18"/>
       <w:r>
         <w:t>making</w:t>
       </w:r>
-      <w:commentRangeEnd w:id="17"/>
+      <w:commentRangeEnd w:id="18"/>
       <w:r>
         <w:rPr>
           <w:rStyle w:val="CommentReference"/>
         </w:rPr>
-        <w:commentReference w:id="17"/>
+        <w:commentReference w:id="18"/>
       </w:r>
       <w:r>
         <w:t xml:space="preserve">. </w:t>
       </w:r>
-      <w:del w:id="18" w:author="Anne Collins" w:date="2018-04-22T13:46:00Z">
+      <w:del w:id="19" w:author="Anne Collins" w:date="2018-04-22T13:46:00Z">
         <w:r>
           <w:delText xml:space="preserve">When the proposed studies for aim </w:delText>
         </w:r>
       </w:del>
-      <w:del w:id="19" w:author="Anne Collins" w:date="2018-04-22T12:38:00Z">
+      <w:del w:id="20" w:author="Anne Collins" w:date="2018-04-22T12:38:00Z">
         <w:r>
           <w:delText>1</w:delText>
         </w:r>
       </w:del>
-      <w:del w:id="20" w:author="Anne Collins" w:date="2018-04-22T13:46:00Z">
+      <w:del w:id="21" w:author="Anne Collins" w:date="2018-04-22T13:46:00Z">
         <w:r>
           <w:delText xml:space="preserve"> have been completed, it is our </w:delText>
         </w:r>
@@ -1885,7 +2335,7 @@
           <w:delText>we</w:delText>
         </w:r>
       </w:del>
-      <w:ins w:id="21" w:author="Anne Collins" w:date="2018-04-22T13:46:00Z">
+      <w:ins w:id="22" w:author="Anne Collins" w:date="2018-04-22T13:46:00Z">
         <w:r>
           <w:t>We expect that our results</w:t>
         </w:r>
@@ -1893,12 +2343,12 @@
       <w:r>
         <w:t xml:space="preserve"> will </w:t>
       </w:r>
-      <w:del w:id="22" w:author="Anne Collins" w:date="2018-04-22T13:46:00Z">
+      <w:del w:id="23" w:author="Anne Collins" w:date="2018-04-22T13:46:00Z">
         <w:r>
           <w:delText>possess a</w:delText>
         </w:r>
       </w:del>
-      <w:ins w:id="23" w:author="Anne Collins" w:date="2018-04-22T13:47:00Z">
+      <w:ins w:id="24" w:author="Anne Collins" w:date="2018-04-22T13:47:00Z">
         <w:r>
           <w:t>explain the</w:t>
         </w:r>
@@ -1909,17 +2359,17 @@
       <w:r>
         <w:t>computation</w:t>
       </w:r>
-      <w:del w:id="24" w:author="Anne Collins" w:date="2018-04-22T13:47:00Z">
+      <w:del w:id="25" w:author="Anne Collins" w:date="2018-04-22T13:47:00Z">
         <w:r>
           <w:delText>al</w:delText>
         </w:r>
       </w:del>
-      <w:ins w:id="25" w:author="Anne Collins" w:date="2018-04-22T13:47:00Z">
+      <w:ins w:id="26" w:author="Anne Collins" w:date="2018-04-22T13:47:00Z">
         <w:r>
           <w:t xml:space="preserve">s and </w:t>
         </w:r>
       </w:ins>
-      <w:del w:id="26" w:author="Anne Collins" w:date="2018-04-22T13:47:00Z">
+      <w:del w:id="27" w:author="Anne Collins" w:date="2018-04-22T13:47:00Z">
         <w:r>
           <w:delText xml:space="preserve"> model </w:delText>
         </w:r>
@@ -1942,7 +2392,7 @@
       <w:r>
         <w:t>underlying hierarchical inference</w:t>
       </w:r>
-      <w:ins w:id="27" w:author="Anne Collins" w:date="2018-04-22T13:48:00Z">
+      <w:ins w:id="28" w:author="Anne Collins" w:date="2018-04-22T13:48:00Z">
         <w:r>
           <w:t xml:space="preserve"> for human reasoning</w:t>
         </w:r>
@@ -1959,7 +2409,7 @@
       <w:r>
         <w:t xml:space="preserve">combining curiosity and skills learning within the options framework of reinforcement learning. </w:t>
       </w:r>
-      <w:commentRangeStart w:id="28"/>
+      <w:commentRangeStart w:id="29"/>
       <w:r>
         <w:t xml:space="preserve">Such </w:t>
       </w:r>
@@ -1967,21 +2417,25 @@
         <w:t>a finding would be of importance because it wo</w:t>
       </w:r>
       <w:r>
-        <w:t xml:space="preserve">uld allow, for the first time, to investigate the mechanisms underlying the creation of hierarchical structure. </w:t>
-      </w:r>
-      <w:commentRangeEnd w:id="28"/>
+        <w:t xml:space="preserve">uld allow, for the first time, to investigate the mechanisms underlying the creation of hierarchical </w:t>
+      </w:r>
+      <w:r>
+        <w:lastRenderedPageBreak/>
+        <w:t xml:space="preserve">structure. </w:t>
+      </w:r>
+      <w:commentRangeEnd w:id="29"/>
       <w:r>
         <w:rPr>
           <w:rStyle w:val="CommentReference"/>
         </w:rPr>
-        <w:commentReference w:id="28"/>
-      </w:r>
-      <w:del w:id="29" w:author="Anne Collins" w:date="2018-04-22T13:49:00Z">
+        <w:commentReference w:id="29"/>
+      </w:r>
+      <w:del w:id="30" w:author="Anne Collins" w:date="2018-04-22T13:49:00Z">
         <w:r>
           <w:delText xml:space="preserve">This </w:delText>
         </w:r>
       </w:del>
-      <w:ins w:id="30" w:author="Anne Collins" w:date="2018-04-22T13:49:00Z">
+      <w:ins w:id="31" w:author="Anne Collins" w:date="2018-04-22T13:49:00Z">
         <w:r>
           <w:t xml:space="preserve">Hieararchical reasoning is a </w:t>
         </w:r>
@@ -1989,7 +2443,7 @@
       <w:r>
         <w:t>key faculty</w:t>
       </w:r>
-      <w:ins w:id="31" w:author="Anne Collins" w:date="2018-04-22T13:49:00Z">
+      <w:ins w:id="32" w:author="Anne Collins" w:date="2018-04-22T13:49:00Z">
         <w:r>
           <w:t xml:space="preserve"> which</w:t>
         </w:r>
@@ -2003,7 +2457,7 @@
       <w:r>
         <w:t xml:space="preserve"> compromised in various psychiatric conditions</w:t>
       </w:r>
-      <w:ins w:id="32" w:author="Anne Collins" w:date="2018-04-22T13:49:00Z">
+      <w:ins w:id="33" w:author="Anne Collins" w:date="2018-04-22T13:49:00Z">
         <w:r>
           <w:t xml:space="preserve"> [XX]</w:t>
         </w:r>
@@ -2116,7 +2570,7 @@
       <w:r>
         <w:t>, learning is driven entirely by</w:t>
       </w:r>
-      <w:ins w:id="33" w:author="Anne Collins" w:date="2018-04-22T13:50:00Z">
+      <w:ins w:id="34" w:author="Anne Collins" w:date="2018-04-22T13:50:00Z">
         <w:r>
           <w:t xml:space="preserve"> external</w:t>
         </w:r>
@@ -2198,7 +2652,7 @@
       <w:r>
         <w:t xml:space="preserve">problems. </w:t>
       </w:r>
-      <w:commentRangeStart w:id="34"/>
+      <w:commentRangeStart w:id="35"/>
       <w:r>
         <w:t>First, traditional RL frameworks cannot explain how agents learn in environments</w:t>
       </w:r>
@@ -2244,12 +2698,12 @@
       <w:r>
         <w:t>school as an example).</w:t>
       </w:r>
-      <w:commentRangeEnd w:id="34"/>
+      <w:commentRangeEnd w:id="35"/>
       <w:r>
         <w:rPr>
           <w:rStyle w:val="CommentReference"/>
         </w:rPr>
-        <w:commentReference w:id="34"/>
+        <w:commentReference w:id="35"/>
       </w:r>
       <w:r>
         <w:t xml:space="preserve"> Second, </w:t>
@@ -2362,713 +2816,713 @@
         <w:t>re</w:t>
       </w:r>
       <w:r>
-        <w:t xml:space="preserve">solved if rewards are implemented in a different, more </w:t>
+        <w:t xml:space="preserve">solved if rewards are implemented in a different, more flexible way. </w:t>
+      </w:r>
+      <w:r>
+        <w:t>In c</w:t>
+      </w:r>
+      <w:r>
+        <w:t xml:space="preserve">urrent RL </w:t>
+      </w:r>
+      <w:r>
+        <w:t>applications</w:t>
+      </w:r>
+      <w:r>
+        <w:t>,</w:t>
+      </w:r>
+      <w:r>
+        <w:t xml:space="preserve"> </w:t>
+      </w:r>
+      <w:r>
+        <w:t xml:space="preserve">rewards </w:t>
+      </w:r>
+      <w:r>
+        <w:t xml:space="preserve">are hard-coded </w:t>
+      </w:r>
+      <w:r>
+        <w:t xml:space="preserve">into </w:t>
+      </w:r>
+      <w:r>
+        <w:t xml:space="preserve">the </w:t>
+      </w:r>
+      <w:r>
+        <w:t xml:space="preserve">task </w:t>
+      </w:r>
+      <w:r>
+        <w:t>environment</w:t>
+      </w:r>
+      <w:r>
+        <w:t xml:space="preserve">, </w:t>
+      </w:r>
+      <w:r>
+        <w:t>and importantly, the learning</w:t>
+      </w:r>
+      <w:r>
+        <w:t xml:space="preserve"> agents have no </w:t>
+      </w:r>
+      <w:r>
+        <w:t xml:space="preserve">immediate </w:t>
+      </w:r>
+      <w:r>
+        <w:t xml:space="preserve">access to </w:t>
+      </w:r>
+      <w:r>
+        <w:t>them</w:t>
+      </w:r>
+      <w:r>
+        <w:t xml:space="preserve">. We propose </w:t>
+      </w:r>
+      <w:r>
+        <w:t xml:space="preserve">a formulation in which </w:t>
+      </w:r>
+      <w:r>
+        <w:t>the reward function is instead created by the agent, and can be adapted flexibly</w:t>
+      </w:r>
+      <w:r>
+        <w:t xml:space="preserve"> over time</w:t>
+      </w:r>
+      <w:r>
+        <w:t xml:space="preserve">. This allows for learning </w:t>
+      </w:r>
+      <w:r>
+        <w:t xml:space="preserve">to occur </w:t>
+      </w:r>
+      <w:r>
+        <w:t>in environment</w:t>
+      </w:r>
+      <w:r>
+        <w:t>s</w:t>
+      </w:r>
+      <w:r>
+        <w:t xml:space="preserve"> </w:t>
+      </w:r>
+      <w:r>
+        <w:t xml:space="preserve">that would otherwise be sparse in rewards, </w:t>
+      </w:r>
+      <w:r>
+        <w:t xml:space="preserve">because the agent can </w:t>
+      </w:r>
+      <w:r>
+        <w:t>add rewards</w:t>
+      </w:r>
+      <w:r>
+        <w:t xml:space="preserve">. It also allows for hierarchical learning because the reward structure can be adjusted to reward more difficult </w:t>
+      </w:r>
+      <w:r>
+        <w:t>behaviors</w:t>
+      </w:r>
+      <w:r>
+        <w:t xml:space="preserve"> once simpler </w:t>
+      </w:r>
+      <w:r>
+        <w:t xml:space="preserve">ones </w:t>
+      </w:r>
+      <w:r>
+        <w:t>have been acquired.</w:t>
+      </w:r>
+      <w:r>
+        <w:t xml:space="preserve"> The challenge for this approach is to create an agent that will set the rewards in the places that actually facilitate learning</w:t>
+      </w:r>
+      <w:r>
+        <w:t xml:space="preserve"> (rather than, for example, an agent hijacking the reward function to achieve maximum reward without any learning)</w:t>
+      </w:r>
+      <w:r>
+        <w:t>. We propose that</w:t>
+      </w:r>
+      <w:del w:id="36" w:author="Anne Collins" w:date="2018-04-23T10:36:00Z">
+        <w:r>
+          <w:delText xml:space="preserve"> curiosity</w:delText>
+        </w:r>
+      </w:del>
+      <w:ins w:id="37" w:author="Anne Collins" w:date="2018-04-23T10:36:00Z">
+        <w:r>
+          <w:t xml:space="preserve"> novelty</w:t>
+        </w:r>
+      </w:ins>
+      <w:r>
+        <w:t xml:space="preserve"> can </w:t>
+      </w:r>
+      <w:r>
+        <w:t xml:space="preserve">provide </w:t>
+      </w:r>
+      <w:r>
+        <w:t xml:space="preserve">the necessary </w:t>
+      </w:r>
+      <w:r>
+        <w:t>information</w:t>
+      </w:r>
+      <w:r>
+        <w:t xml:space="preserve">, </w:t>
+      </w:r>
+      <w:del w:id="38" w:author="Anne Collins" w:date="2018-04-23T10:36:00Z">
+        <w:r>
+          <w:delText>as will be explained below</w:delText>
+        </w:r>
+      </w:del>
+      <w:ins w:id="39" w:author="Anne Collins" w:date="2018-04-23T10:36:00Z">
+        <w:r>
+          <w:t xml:space="preserve">and that agents </w:t>
+        </w:r>
+      </w:ins>
+      <w:ins w:id="40" w:author="Anne Collins" w:date="2018-04-23T10:37:00Z">
+        <w:r>
+          <w:t xml:space="preserve">using RL </w:t>
+        </w:r>
+      </w:ins>
+      <w:ins w:id="41" w:author="Anne Collins" w:date="2018-04-23T10:36:00Z">
+        <w:r>
+          <w:t>estimates future expected reward</w:t>
+        </w:r>
+      </w:ins>
+      <w:ins w:id="42" w:author="Anne Collins" w:date="2018-04-23T10:37:00Z">
+        <w:r>
+          <w:t xml:space="preserve"> with a novelty-based reward function for decisions follow a curiosity-driven learning process</w:t>
+        </w:r>
+      </w:ins>
+      <w:r>
+        <w:t>.</w:t>
+      </w:r>
+    </w:p>
+    <w:p>
+      <w:r>
+        <w:rPr>
+          <w:i/>
+        </w:rPr>
+        <w:t xml:space="preserve">Rationale of the </w:t>
+      </w:r>
+      <w:r>
+        <w:rPr>
+          <w:i/>
+        </w:rPr>
+        <w:t xml:space="preserve">proposed </w:t>
+      </w:r>
+      <w:r>
+        <w:rPr>
+          <w:i/>
+        </w:rPr>
+        <w:t>research</w:t>
+      </w:r>
+      <w:r>
+        <w:t xml:space="preserve">. </w:t>
+      </w:r>
+      <w:r>
+        <w:t xml:space="preserve">The goal of our proposed research is twofold. </w:t>
+      </w:r>
+      <w:r>
+        <w:t>F</w:t>
+      </w:r>
+      <w:r>
+        <w:t>irst</w:t>
+      </w:r>
+      <w:r>
+        <w:t>, we</w:t>
+      </w:r>
+      <w:r>
+        <w:t xml:space="preserve"> w</w:t>
+      </w:r>
+      <w:del w:id="43" w:author="Anne Collins" w:date="2018-04-22T12:48:00Z">
+        <w:r>
+          <w:delText xml:space="preserve">ant to </w:delText>
+        </w:r>
+      </w:del>
+      <w:ins w:id="44" w:author="Anne Collins" w:date="2018-04-22T12:48:00Z">
+        <w:r>
+          <w:t>ill</w:t>
+        </w:r>
+      </w:ins>
+      <w:ins w:id="45" w:author="Anne Collins" w:date="2018-04-22T12:49:00Z">
+        <w:r>
+          <w:t xml:space="preserve"> </w:t>
+        </w:r>
+      </w:ins>
+      <w:r>
+        <w:t xml:space="preserve">provide a proof of concept </w:t>
+      </w:r>
+      <w:r>
+        <w:t xml:space="preserve">for </w:t>
+      </w:r>
+      <w:r>
+        <w:t>our proposed adapted</w:t>
+      </w:r>
+      <w:r>
+        <w:t xml:space="preserve"> reinforcement learning</w:t>
+      </w:r>
+      <w:r>
+        <w:t xml:space="preserve"> mechanism</w:t>
+      </w:r>
+      <w:del w:id="46" w:author="Anne Collins" w:date="2018-04-22T12:48:00Z">
+        <w:r>
+          <w:delText xml:space="preserve">, </w:delText>
+        </w:r>
+        <w:r>
+          <w:delText xml:space="preserve">by implementing </w:delText>
+        </w:r>
+        <w:r>
+          <w:delText xml:space="preserve">it </w:delText>
+        </w:r>
+        <w:r>
+          <w:delText xml:space="preserve">and </w:delText>
+        </w:r>
+        <w:r>
+          <w:delText>verifying</w:delText>
+        </w:r>
+        <w:r>
+          <w:delText xml:space="preserve"> that it</w:delText>
+        </w:r>
+        <w:r>
+          <w:delText xml:space="preserve"> </w:delText>
+        </w:r>
+        <w:r>
+          <w:delText xml:space="preserve">shows </w:delText>
+        </w:r>
+        <w:r>
+          <w:delText>the expected benefits</w:delText>
+        </w:r>
+      </w:del>
+      <w:r>
+        <w:t xml:space="preserve">. </w:t>
+      </w:r>
+      <w:del w:id="47" w:author="Anne Collins" w:date="2018-04-22T12:47:00Z">
+        <w:r>
+          <w:delText xml:space="preserve">This part is a crucial step in the overall research program and </w:delText>
+        </w:r>
+        <w:r>
+          <w:delText xml:space="preserve">could hinder the progress of the remaining projects. It </w:delText>
+        </w:r>
+        <w:r>
+          <w:delText xml:space="preserve">has </w:delText>
+        </w:r>
+        <w:r>
+          <w:delText xml:space="preserve">therefore </w:delText>
+        </w:r>
+        <w:r>
+          <w:delText xml:space="preserve">been completed as part of </w:delText>
+        </w:r>
+        <w:r>
+          <w:delText xml:space="preserve">our </w:delText>
+        </w:r>
+        <w:r>
+          <w:delText>prior work</w:delText>
+        </w:r>
+        <w:r>
+          <w:delText xml:space="preserve">, </w:delText>
+        </w:r>
+        <w:r>
+          <w:delText xml:space="preserve">with the results </w:delText>
+        </w:r>
+        <w:r>
+          <w:delText>detailed below</w:delText>
+        </w:r>
+        <w:r>
+          <w:delText xml:space="preserve">. </w:delText>
+        </w:r>
+      </w:del>
+      <w:ins w:id="48" w:author="Anne Collins" w:date="2018-04-22T12:47:00Z">
+        <w:r>
+          <w:t>S</w:t>
+        </w:r>
+      </w:ins>
+      <w:del w:id="49" w:author="Anne Collins" w:date="2018-04-22T12:47:00Z">
+        <w:r>
+          <w:delText>The s</w:delText>
+        </w:r>
+      </w:del>
+      <w:r>
+        <w:t>econd</w:t>
+      </w:r>
+      <w:del w:id="50" w:author="Anne Collins" w:date="2018-04-22T12:47:00Z">
+        <w:r>
+          <w:delText xml:space="preserve"> goal </w:delText>
+        </w:r>
+        <w:r>
+          <w:delText xml:space="preserve">of the proposed research </w:delText>
+        </w:r>
+        <w:r>
+          <w:delText xml:space="preserve">is </w:delText>
+        </w:r>
+      </w:del>
+      <w:ins w:id="51" w:author="Anne Collins" w:date="2018-04-22T12:47:00Z">
+        <w:r>
+          <w:t xml:space="preserve">, we </w:t>
+        </w:r>
+      </w:ins>
+      <w:ins w:id="52" w:author="Anne Collins" w:date="2018-04-22T12:48:00Z">
+        <w:r>
+          <w:t xml:space="preserve">investigate the </w:t>
+        </w:r>
+      </w:ins>
+      <w:del w:id="53" w:author="Anne Collins" w:date="2018-04-22T12:48:00Z">
+        <w:r>
+          <w:delText xml:space="preserve">to understand the </w:delText>
+        </w:r>
+      </w:del>
+      <w:r>
+        <w:t>processes underlying human hierarchical learning</w:t>
+      </w:r>
+      <w:r>
+        <w:t xml:space="preserve">, and </w:t>
+      </w:r>
+      <w:del w:id="54" w:author="Anne Collins" w:date="2018-04-22T12:49:00Z">
+        <w:r>
+          <w:delText>to link these</w:delText>
+        </w:r>
+        <w:r>
+          <w:delText xml:space="preserve"> to </w:delText>
+        </w:r>
+        <w:r>
+          <w:delText xml:space="preserve">the mechanisms </w:delText>
+        </w:r>
+        <w:r>
+          <w:delText xml:space="preserve">implemented </w:delText>
+        </w:r>
+        <w:r>
+          <w:delText xml:space="preserve">in the </w:delText>
+        </w:r>
+        <w:r>
+          <w:delText>algorithm</w:delText>
+        </w:r>
+      </w:del>
+      <w:ins w:id="55" w:author="Anne Collins" w:date="2018-04-22T12:49:00Z">
+        <w:r>
+          <w:t>specifically test the predictions of our algorithm in human learning</w:t>
+        </w:r>
+      </w:ins>
+      <w:r>
+        <w:t xml:space="preserve">. </w:t>
+      </w:r>
+    </w:p>
+    <w:p>
+      <w:r>
+        <w:rPr>
+          <w:i/>
+        </w:rPr>
+        <w:t xml:space="preserve">Preliminary </w:t>
+      </w:r>
+      <w:r>
+        <w:rPr>
+          <w:i/>
+        </w:rPr>
+        <w:t>results</w:t>
+      </w:r>
+      <w:r>
+        <w:t>.</w:t>
+      </w:r>
+    </w:p>
+    <w:p>
+      <w:pPr>
+        <w:ind w:firstLine="720"/>
+      </w:pPr>
+      <w:r>
+        <w:rPr>
+          <w:i/>
+        </w:rPr>
+        <w:t>Problem formulation</w:t>
+      </w:r>
+      <w:r>
+        <w:t xml:space="preserve">. </w:t>
+      </w:r>
+      <w:r>
+        <w:t xml:space="preserve">In order to </w:t>
+      </w:r>
+      <w:r>
+        <w:t>test</w:t>
+      </w:r>
+      <w:r>
+        <w:t xml:space="preserve"> </w:t>
+      </w:r>
+      <w:del w:id="56" w:author="Anne Collins" w:date="2018-04-23T10:38:00Z">
+        <w:r>
+          <w:delText>the proposed algorithm</w:delText>
+        </w:r>
+      </w:del>
+      <w:ins w:id="57" w:author="Anne Collins" w:date="2018-04-23T10:38:00Z">
+        <w:r>
+          <w:t>our theory</w:t>
+        </w:r>
+      </w:ins>
+      <w:r>
+        <w:t>, we first create</w:t>
+      </w:r>
+      <w:r>
+        <w:t>d</w:t>
+      </w:r>
+      <w:r>
+        <w:t xml:space="preserve"> a hierarchical learning </w:t>
+      </w:r>
+      <w:r>
+        <w:t xml:space="preserve">environment </w:t>
+      </w:r>
+      <w:r>
+        <w:t xml:space="preserve">that would be abstract enough to encompass a broad variety of </w:t>
+      </w:r>
+      <w:r>
+        <w:t>learning problems</w:t>
+      </w:r>
+      <w:r>
+        <w:t xml:space="preserve">, </w:t>
+      </w:r>
+      <w:r>
+        <w:t xml:space="preserve">ranging from </w:t>
+      </w:r>
+      <w:r>
+        <w:t xml:space="preserve">the domain of </w:t>
+      </w:r>
+      <w:r>
+        <w:t xml:space="preserve">motor </w:t>
+      </w:r>
+      <w:r>
+        <w:t xml:space="preserve">skills </w:t>
+      </w:r>
+      <w:r>
+        <w:t xml:space="preserve">(e.g., </w:t>
+      </w:r>
+      <w:r>
+        <w:t xml:space="preserve">learning to grasp objects before </w:t>
+      </w:r>
+      <w:r>
+        <w:t>stack</w:t>
+      </w:r>
+      <w:r>
+        <w:t>ing</w:t>
+      </w:r>
+      <w:r>
+        <w:t xml:space="preserve"> </w:t>
+      </w:r>
+      <w:r>
+        <w:t>objects</w:t>
+      </w:r>
+      <w:r>
+        <w:t xml:space="preserve">, </w:t>
+      </w:r>
+      <w:r>
+        <w:t xml:space="preserve">before </w:t>
+      </w:r>
+      <w:r>
+        <w:t>play</w:t>
+      </w:r>
+      <w:r>
+        <w:t>ing</w:t>
+      </w:r>
+      <w:r>
+        <w:t xml:space="preserve"> the violin) to cognitive </w:t>
+      </w:r>
+      <w:r>
+        <w:t xml:space="preserve">skills (e.g., </w:t>
+      </w:r>
+      <w:r>
+        <w:t xml:space="preserve">learning to </w:t>
+      </w:r>
+      <w:r>
+        <w:t>recognize</w:t>
+      </w:r>
+      <w:r>
+        <w:t xml:space="preserve"> </w:t>
+      </w:r>
+      <w:r>
+        <w:t>an object</w:t>
+      </w:r>
+      <w:r>
+        <w:t xml:space="preserve"> before recognizing</w:t>
+      </w:r>
+      <w:r>
+        <w:t xml:space="preserve"> a scene </w:t>
+      </w:r>
+      <w:r>
+        <w:t xml:space="preserve">of </w:t>
+      </w:r>
+      <w:r>
+        <w:t>multiple objects</w:t>
+      </w:r>
+      <w:r>
+        <w:t xml:space="preserve">). </w:t>
       </w:r>
       <w:r>
         <w:lastRenderedPageBreak/>
-        <w:t xml:space="preserve">flexible way. </w:t>
-      </w:r>
-      <w:r>
-        <w:t>In c</w:t>
-      </w:r>
-      <w:r>
-        <w:t xml:space="preserve">urrent RL </w:t>
-      </w:r>
-      <w:r>
-        <w:t>applications</w:t>
-      </w:r>
-      <w:r>
-        <w:t>,</w:t>
+        <w:t xml:space="preserve">We </w:t>
+      </w:r>
+      <w:r>
+        <w:t>formulated</w:t>
+      </w:r>
+      <w:r>
+        <w:t xml:space="preserve"> the </w:t>
+      </w:r>
+      <w:r>
+        <w:t xml:space="preserve">environment </w:t>
+      </w:r>
+      <w:r>
+        <w:t xml:space="preserve">as a </w:t>
+      </w:r>
+      <w:commentRangeStart w:id="58"/>
+      <w:r>
+        <w:t>semi-Markov Decision Problem (semi-MDP</w:t>
+      </w:r>
+      <w:commentRangeEnd w:id="58"/>
+      <w:r>
+        <w:rPr>
+          <w:rStyle w:val="CommentReference"/>
+        </w:rPr>
+        <w:commentReference w:id="58"/>
+      </w:r>
+      <w:r>
+        <w:t>)</w:t>
+      </w:r>
+      <w:r>
+        <w:t xml:space="preserve">, which is a formal description of an environment’s structure and used in most RL algorithms. </w:t>
+      </w:r>
+      <w:r>
+        <w:t xml:space="preserve">In the semi-MDP, the agent selects an action and the environment responds with </w:t>
+      </w:r>
+      <w:r>
+        <w:t xml:space="preserve">an outcome, which might </w:t>
+      </w:r>
+      <w:commentRangeStart w:id="59"/>
+      <w:r>
+        <w:t xml:space="preserve">be determined by a whole sequence of past actions, </w:t>
+      </w:r>
+      <w:r>
+        <w:t>then</w:t>
+      </w:r>
+      <w:r>
+        <w:t xml:space="preserve"> the agent selects another action, </w:t>
+      </w:r>
+      <w:r>
+        <w:t xml:space="preserve">the environment responds again, </w:t>
+      </w:r>
+      <w:r>
+        <w:t xml:space="preserve">etc. The problem is hierarchical in that all action sequences that elicit responses are composed of shorter action sequences that also elicit (different) responses. In other words, shorter action sequences are the building blocks for longer action sequences. </w:t>
+      </w:r>
+      <w:r>
+        <w:t xml:space="preserve">This </w:t>
+      </w:r>
+      <w:r>
+        <w:t xml:space="preserve">problem is meant to capture the </w:t>
+      </w:r>
+      <w:r>
+        <w:t xml:space="preserve">structure </w:t>
+      </w:r>
+      <w:r>
+        <w:t xml:space="preserve">of hierarchical </w:t>
+      </w:r>
+      <w:r>
+        <w:t xml:space="preserve">learning problems </w:t>
+      </w:r>
+      <w:r>
+        <w:t xml:space="preserve">that humans typically </w:t>
+      </w:r>
+      <w:r>
+        <w:t>enc</w:t>
+      </w:r>
+      <w:r>
+        <w:t>ounter</w:t>
+      </w:r>
+      <w:r>
+        <w:t>. F</w:t>
+      </w:r>
+      <w:r>
+        <w:t xml:space="preserve">or </w:t>
+      </w:r>
+      <w:r>
+        <w:t>example,</w:t>
+      </w:r>
+      <w:r>
+        <w:t xml:space="preserve"> in the domain of motor learning, simpler motor </w:t>
+      </w:r>
+      <w:r>
+        <w:t>skills</w:t>
+      </w:r>
+      <w:r>
+        <w:t xml:space="preserve"> (e.g., grasping) </w:t>
+      </w:r>
+      <w:r>
+        <w:t xml:space="preserve">are </w:t>
+      </w:r>
+      <w:r>
+        <w:t xml:space="preserve">combined to achieve more complex </w:t>
+      </w:r>
+      <w:r>
+        <w:t xml:space="preserve">skills </w:t>
+      </w:r>
+      <w:r>
+        <w:t>(e.g., stacking objects)</w:t>
+      </w:r>
+      <w:r>
+        <w:t xml:space="preserve">, which are </w:t>
+      </w:r>
+      <w:r>
+        <w:t xml:space="preserve">themselves </w:t>
+      </w:r>
+      <w:r>
+        <w:t xml:space="preserve">combined to achieve </w:t>
+      </w:r>
+      <w:r>
+        <w:t xml:space="preserve">even </w:t>
+      </w:r>
+      <w:r>
+        <w:t xml:space="preserve">more complex </w:t>
+      </w:r>
+      <w:r>
+        <w:t xml:space="preserve">skills </w:t>
+      </w:r>
+      <w:r>
+        <w:t>(e.g., playing the violin), etc</w:t>
+      </w:r>
+      <w:r>
+        <w:t>.</w:t>
+      </w:r>
+      <w:commentRangeEnd w:id="59"/>
+      <w:r>
+        <w:rPr>
+          <w:rStyle w:val="CommentReference"/>
+        </w:rPr>
+        <w:commentReference w:id="59"/>
+      </w:r>
+    </w:p>
+    <w:p>
+      <w:pPr>
+        <w:ind w:firstLine="720"/>
+      </w:pPr>
+      <w:r>
+        <w:rPr>
+          <w:i/>
+        </w:rPr>
+        <w:t>Implementation</w:t>
+      </w:r>
+      <w:r>
+        <w:rPr>
+          <w:i/>
+        </w:rPr>
+        <w:t xml:space="preserve"> of the a</w:t>
+      </w:r>
+      <w:r>
+        <w:rPr>
+          <w:i/>
+        </w:rPr>
+        <w:t>gent</w:t>
+      </w:r>
+      <w:r>
+        <w:t xml:space="preserve">. </w:t>
+      </w:r>
+      <w:r>
+        <w:t xml:space="preserve">The crucial feature of the </w:t>
+      </w:r>
+      <w:commentRangeStart w:id="60"/>
+      <w:r>
+        <w:t xml:space="preserve">RL agent </w:t>
+      </w:r>
+      <w:commentRangeEnd w:id="60"/>
+      <w:r>
+        <w:rPr>
+          <w:rStyle w:val="CommentReference"/>
+        </w:rPr>
+        <w:commentReference w:id="60"/>
+      </w:r>
+      <w:r>
+        <w:t>is that it constructs</w:t>
       </w:r>
       <w:r>
         <w:t xml:space="preserve"> </w:t>
       </w:r>
       <w:r>
-        <w:t xml:space="preserve">rewards </w:t>
-      </w:r>
-      <w:r>
-        <w:t xml:space="preserve">are hard-coded </w:t>
-      </w:r>
-      <w:r>
-        <w:t xml:space="preserve">into </w:t>
-      </w:r>
-      <w:r>
-        <w:t xml:space="preserve">the </w:t>
-      </w:r>
-      <w:r>
-        <w:t xml:space="preserve">task </w:t>
-      </w:r>
-      <w:r>
-        <w:t>environment</w:t>
-      </w:r>
-      <w:r>
-        <w:t xml:space="preserve">, </w:t>
-      </w:r>
-      <w:r>
-        <w:t>and importantly, the learning</w:t>
-      </w:r>
-      <w:r>
-        <w:t xml:space="preserve"> agents have no </w:t>
-      </w:r>
-      <w:r>
-        <w:t xml:space="preserve">immediate </w:t>
-      </w:r>
-      <w:r>
-        <w:t xml:space="preserve">access to </w:t>
-      </w:r>
-      <w:r>
-        <w:t>them</w:t>
-      </w:r>
-      <w:r>
-        <w:t xml:space="preserve">. We propose </w:t>
-      </w:r>
-      <w:r>
-        <w:t xml:space="preserve">a formulation in which </w:t>
-      </w:r>
-      <w:r>
-        <w:t>the reward function is instead created by the agent, and can be adapted flexibly</w:t>
-      </w:r>
-      <w:r>
-        <w:t xml:space="preserve"> over time</w:t>
-      </w:r>
-      <w:r>
-        <w:t xml:space="preserve">. This allows for learning </w:t>
-      </w:r>
-      <w:r>
-        <w:t xml:space="preserve">to occur </w:t>
-      </w:r>
-      <w:r>
-        <w:t>in environment</w:t>
-      </w:r>
-      <w:r>
-        <w:t>s</w:t>
-      </w:r>
-      <w:r>
-        <w:t xml:space="preserve"> </w:t>
-      </w:r>
-      <w:r>
-        <w:t xml:space="preserve">that would otherwise be sparse in rewards, </w:t>
-      </w:r>
-      <w:r>
-        <w:t xml:space="preserve">because the agent can </w:t>
-      </w:r>
-      <w:r>
-        <w:t>add rewards</w:t>
-      </w:r>
-      <w:r>
-        <w:t xml:space="preserve">. It also allows for hierarchical learning because the reward structure can be adjusted to reward more difficult </w:t>
-      </w:r>
-      <w:r>
-        <w:t>behaviors</w:t>
-      </w:r>
-      <w:r>
-        <w:t xml:space="preserve"> once simpler </w:t>
-      </w:r>
-      <w:r>
-        <w:t xml:space="preserve">ones </w:t>
-      </w:r>
-      <w:r>
-        <w:t>have been acquired.</w:t>
-      </w:r>
-      <w:r>
-        <w:t xml:space="preserve"> The challenge for this approach is to create an agent that will set the rewards in the places that actually facilitate learning</w:t>
-      </w:r>
-      <w:r>
-        <w:t xml:space="preserve"> (rather than, for example, an agent hijacking the reward function to achieve maximum reward without any learning)</w:t>
-      </w:r>
-      <w:r>
-        <w:t>. We propose that</w:t>
-      </w:r>
-      <w:del w:id="35" w:author="Anne Collins" w:date="2018-04-23T10:36:00Z">
-        <w:r>
-          <w:delText xml:space="preserve"> curiosity</w:delText>
-        </w:r>
-      </w:del>
-      <w:ins w:id="36" w:author="Anne Collins" w:date="2018-04-23T10:36:00Z">
-        <w:r>
-          <w:t xml:space="preserve"> novelty</w:t>
-        </w:r>
-      </w:ins>
-      <w:r>
-        <w:t xml:space="preserve"> can </w:t>
-      </w:r>
-      <w:r>
-        <w:t xml:space="preserve">provide </w:t>
-      </w:r>
-      <w:r>
-        <w:t xml:space="preserve">the necessary </w:t>
-      </w:r>
-      <w:r>
-        <w:t>information</w:t>
-      </w:r>
-      <w:r>
-        <w:t xml:space="preserve">, </w:t>
-      </w:r>
-      <w:del w:id="37" w:author="Anne Collins" w:date="2018-04-23T10:36:00Z">
-        <w:r>
-          <w:delText>as will be explained below</w:delText>
-        </w:r>
-      </w:del>
-      <w:ins w:id="38" w:author="Anne Collins" w:date="2018-04-23T10:36:00Z">
-        <w:r>
-          <w:t xml:space="preserve">and that agents </w:t>
-        </w:r>
-      </w:ins>
-      <w:ins w:id="39" w:author="Anne Collins" w:date="2018-04-23T10:37:00Z">
-        <w:r>
-          <w:t xml:space="preserve">using RL </w:t>
-        </w:r>
-      </w:ins>
-      <w:ins w:id="40" w:author="Anne Collins" w:date="2018-04-23T10:36:00Z">
-        <w:r>
-          <w:t>estimates future expected reward</w:t>
-        </w:r>
-      </w:ins>
-      <w:ins w:id="41" w:author="Anne Collins" w:date="2018-04-23T10:37:00Z">
-        <w:r>
-          <w:t xml:space="preserve"> with a novelty-based reward function for decisions follow a curiosity-driven learning process</w:t>
-        </w:r>
-      </w:ins>
-      <w:r>
-        <w:t>.</w:t>
-      </w:r>
-    </w:p>
-    <w:p>
-      <w:r>
-        <w:rPr>
-          <w:i/>
-        </w:rPr>
-        <w:t xml:space="preserve">Rationale of the </w:t>
-      </w:r>
-      <w:r>
-        <w:rPr>
-          <w:i/>
-        </w:rPr>
-        <w:t xml:space="preserve">proposed </w:t>
-      </w:r>
-      <w:r>
-        <w:rPr>
-          <w:i/>
-        </w:rPr>
-        <w:t>research</w:t>
-      </w:r>
-      <w:r>
-        <w:t xml:space="preserve">. </w:t>
-      </w:r>
-      <w:r>
-        <w:t xml:space="preserve">The goal of our proposed research is twofold. </w:t>
-      </w:r>
-      <w:r>
-        <w:t>F</w:t>
-      </w:r>
-      <w:r>
-        <w:t>irst</w:t>
-      </w:r>
-      <w:r>
-        <w:t>, we</w:t>
-      </w:r>
-      <w:r>
-        <w:t xml:space="preserve"> w</w:t>
-      </w:r>
-      <w:del w:id="42" w:author="Anne Collins" w:date="2018-04-22T12:48:00Z">
-        <w:r>
-          <w:delText xml:space="preserve">ant to </w:delText>
-        </w:r>
-      </w:del>
-      <w:ins w:id="43" w:author="Anne Collins" w:date="2018-04-22T12:48:00Z">
-        <w:r>
-          <w:t>ill</w:t>
-        </w:r>
-      </w:ins>
-      <w:ins w:id="44" w:author="Anne Collins" w:date="2018-04-22T12:49:00Z">
-        <w:r>
-          <w:t xml:space="preserve"> </w:t>
-        </w:r>
-      </w:ins>
-      <w:r>
-        <w:t xml:space="preserve">provide a proof of concept </w:t>
-      </w:r>
-      <w:r>
-        <w:t xml:space="preserve">for </w:t>
-      </w:r>
-      <w:r>
-        <w:t>our proposed adapted</w:t>
-      </w:r>
-      <w:r>
-        <w:t xml:space="preserve"> reinforcement learning</w:t>
-      </w:r>
-      <w:r>
-        <w:t xml:space="preserve"> mechanism</w:t>
-      </w:r>
-      <w:del w:id="45" w:author="Anne Collins" w:date="2018-04-22T12:48:00Z">
-        <w:r>
-          <w:delText xml:space="preserve">, </w:delText>
-        </w:r>
-        <w:r>
-          <w:delText xml:space="preserve">by implementing </w:delText>
-        </w:r>
-        <w:r>
-          <w:delText xml:space="preserve">it </w:delText>
-        </w:r>
-        <w:r>
-          <w:delText xml:space="preserve">and </w:delText>
-        </w:r>
-        <w:r>
-          <w:delText>verifying</w:delText>
-        </w:r>
-        <w:r>
-          <w:delText xml:space="preserve"> that it</w:delText>
-        </w:r>
-        <w:r>
-          <w:delText xml:space="preserve"> </w:delText>
-        </w:r>
-        <w:r>
-          <w:delText xml:space="preserve">shows </w:delText>
-        </w:r>
-        <w:r>
-          <w:delText>the expected benefits</w:delText>
-        </w:r>
-      </w:del>
-      <w:r>
-        <w:t xml:space="preserve">. </w:t>
-      </w:r>
-      <w:del w:id="46" w:author="Anne Collins" w:date="2018-04-22T12:47:00Z">
-        <w:r>
-          <w:delText xml:space="preserve">This part is a crucial step in the overall research program and </w:delText>
-        </w:r>
-        <w:r>
-          <w:delText xml:space="preserve">could hinder the progress of the remaining projects. It </w:delText>
-        </w:r>
-        <w:r>
-          <w:delText xml:space="preserve">has </w:delText>
-        </w:r>
-        <w:r>
-          <w:delText xml:space="preserve">therefore </w:delText>
-        </w:r>
-        <w:r>
-          <w:delText xml:space="preserve">been completed as part of </w:delText>
-        </w:r>
-        <w:r>
-          <w:delText xml:space="preserve">our </w:delText>
-        </w:r>
-        <w:r>
-          <w:delText>prior work</w:delText>
-        </w:r>
-        <w:r>
-          <w:delText xml:space="preserve">, </w:delText>
-        </w:r>
-        <w:r>
-          <w:delText xml:space="preserve">with the results </w:delText>
-        </w:r>
-        <w:r>
-          <w:delText>detailed below</w:delText>
-        </w:r>
-        <w:r>
-          <w:delText xml:space="preserve">. </w:delText>
-        </w:r>
-      </w:del>
-      <w:ins w:id="47" w:author="Anne Collins" w:date="2018-04-22T12:47:00Z">
-        <w:r>
-          <w:t>S</w:t>
-        </w:r>
-      </w:ins>
-      <w:del w:id="48" w:author="Anne Collins" w:date="2018-04-22T12:47:00Z">
-        <w:r>
-          <w:delText>The s</w:delText>
-        </w:r>
-      </w:del>
-      <w:r>
-        <w:t>econd</w:t>
-      </w:r>
-      <w:del w:id="49" w:author="Anne Collins" w:date="2018-04-22T12:47:00Z">
-        <w:r>
-          <w:delText xml:space="preserve"> goal </w:delText>
-        </w:r>
-        <w:r>
-          <w:delText xml:space="preserve">of the proposed research </w:delText>
-        </w:r>
-        <w:r>
-          <w:delText xml:space="preserve">is </w:delText>
-        </w:r>
-      </w:del>
-      <w:ins w:id="50" w:author="Anne Collins" w:date="2018-04-22T12:47:00Z">
-        <w:r>
-          <w:t xml:space="preserve">, we </w:t>
-        </w:r>
-      </w:ins>
-      <w:ins w:id="51" w:author="Anne Collins" w:date="2018-04-22T12:48:00Z">
-        <w:r>
-          <w:t xml:space="preserve">investigate the </w:t>
-        </w:r>
-      </w:ins>
-      <w:del w:id="52" w:author="Anne Collins" w:date="2018-04-22T12:48:00Z">
-        <w:r>
-          <w:delText xml:space="preserve">to understand the </w:delText>
-        </w:r>
-      </w:del>
-      <w:r>
-        <w:t>processes underlying human hierarchical learning</w:t>
-      </w:r>
-      <w:r>
-        <w:t xml:space="preserve">, and </w:t>
-      </w:r>
-      <w:del w:id="53" w:author="Anne Collins" w:date="2018-04-22T12:49:00Z">
-        <w:r>
-          <w:delText>to link these</w:delText>
-        </w:r>
-        <w:r>
-          <w:delText xml:space="preserve"> to </w:delText>
-        </w:r>
-        <w:r>
-          <w:delText xml:space="preserve">the mechanisms </w:delText>
-        </w:r>
-        <w:r>
-          <w:delText xml:space="preserve">implemented </w:delText>
-        </w:r>
-        <w:r>
-          <w:delText xml:space="preserve">in the </w:delText>
-        </w:r>
-        <w:r>
-          <w:delText>algorithm</w:delText>
-        </w:r>
-      </w:del>
-      <w:ins w:id="54" w:author="Anne Collins" w:date="2018-04-22T12:49:00Z">
-        <w:r>
-          <w:t>specifically test the predictions of our algorithm in human learning</w:t>
-        </w:r>
-      </w:ins>
-      <w:r>
-        <w:t xml:space="preserve">. </w:t>
-      </w:r>
-    </w:p>
-    <w:p>
-      <w:r>
-        <w:rPr>
-          <w:i/>
-        </w:rPr>
-        <w:t xml:space="preserve">Preliminary </w:t>
-      </w:r>
-      <w:r>
-        <w:rPr>
-          <w:i/>
-        </w:rPr>
-        <w:t>results</w:t>
-      </w:r>
-      <w:r>
-        <w:t>.</w:t>
-      </w:r>
-    </w:p>
-    <w:p>
-      <w:pPr>
-        <w:ind w:firstLine="720"/>
-      </w:pPr>
-      <w:r>
-        <w:rPr>
-          <w:i/>
-        </w:rPr>
-        <w:t>Problem formulation</w:t>
-      </w:r>
-      <w:r>
-        <w:t xml:space="preserve">. </w:t>
-      </w:r>
-      <w:r>
-        <w:t xml:space="preserve">In order to </w:t>
-      </w:r>
-      <w:r>
-        <w:t>test</w:t>
-      </w:r>
-      <w:r>
-        <w:t xml:space="preserve"> </w:t>
-      </w:r>
-      <w:del w:id="55" w:author="Anne Collins" w:date="2018-04-23T10:38:00Z">
-        <w:r>
-          <w:delText>the proposed algorithm</w:delText>
-        </w:r>
-      </w:del>
-      <w:ins w:id="56" w:author="Anne Collins" w:date="2018-04-23T10:38:00Z">
-        <w:r>
-          <w:t>our theory</w:t>
-        </w:r>
-      </w:ins>
-      <w:r>
-        <w:t>, we first create</w:t>
-      </w:r>
-      <w:r>
-        <w:t>d</w:t>
-      </w:r>
-      <w:r>
-        <w:t xml:space="preserve"> a hierarchical learning </w:t>
-      </w:r>
-      <w:r>
-        <w:t xml:space="preserve">environment </w:t>
-      </w:r>
-      <w:r>
-        <w:t xml:space="preserve">that would be abstract enough to encompass a broad variety of </w:t>
-      </w:r>
-      <w:r>
-        <w:t>learning problems</w:t>
-      </w:r>
-      <w:r>
-        <w:t xml:space="preserve">, </w:t>
-      </w:r>
-      <w:r>
-        <w:t xml:space="preserve">ranging from </w:t>
-      </w:r>
-      <w:r>
-        <w:t xml:space="preserve">the domain of </w:t>
-      </w:r>
-      <w:r>
-        <w:t xml:space="preserve">motor </w:t>
-      </w:r>
-      <w:r>
-        <w:t xml:space="preserve">skills </w:t>
-      </w:r>
-      <w:r>
-        <w:t xml:space="preserve">(e.g., </w:t>
-      </w:r>
-      <w:r>
-        <w:t xml:space="preserve">learning to grasp objects before </w:t>
-      </w:r>
-      <w:r>
-        <w:t>stack</w:t>
-      </w:r>
-      <w:r>
-        <w:t>ing</w:t>
-      </w:r>
-      <w:r>
-        <w:t xml:space="preserve"> </w:t>
-      </w:r>
-      <w:r>
-        <w:t>objects</w:t>
-      </w:r>
-      <w:r>
-        <w:t xml:space="preserve">, </w:t>
-      </w:r>
-      <w:r>
-        <w:t xml:space="preserve">before </w:t>
-      </w:r>
-      <w:r>
-        <w:t>play</w:t>
-      </w:r>
-      <w:r>
-        <w:t>ing</w:t>
-      </w:r>
-      <w:r>
-        <w:t xml:space="preserve"> the violin) to cognitive </w:t>
-      </w:r>
-      <w:r>
-        <w:t xml:space="preserve">skills (e.g., </w:t>
-      </w:r>
-      <w:r>
-        <w:t xml:space="preserve">learning to </w:t>
-      </w:r>
-      <w:r>
-        <w:t>recognize</w:t>
-      </w:r>
-      <w:r>
-        <w:t xml:space="preserve"> </w:t>
-      </w:r>
-      <w:r>
-        <w:t>an object</w:t>
-      </w:r>
-      <w:r>
-        <w:t xml:space="preserve"> before recognizing</w:t>
-      </w:r>
-      <w:r>
-        <w:t xml:space="preserve"> a scene </w:t>
-      </w:r>
-      <w:r>
-        <w:t xml:space="preserve">of </w:t>
-      </w:r>
-      <w:r>
-        <w:t>multiple objects</w:t>
-      </w:r>
-      <w:r>
-        <w:t xml:space="preserve">). We </w:t>
-      </w:r>
-      <w:r>
-        <w:t>formulated</w:t>
-      </w:r>
-      <w:r>
-        <w:t xml:space="preserve"> the </w:t>
-      </w:r>
-      <w:r>
-        <w:t xml:space="preserve">environment </w:t>
-      </w:r>
-      <w:r>
-        <w:t xml:space="preserve">as a </w:t>
-      </w:r>
-      <w:commentRangeStart w:id="57"/>
-      <w:r>
-        <w:t>semi-Markov Decision Problem (semi-MDP</w:t>
-      </w:r>
-      <w:commentRangeEnd w:id="57"/>
-      <w:r>
-        <w:rPr>
-          <w:rStyle w:val="CommentReference"/>
-        </w:rPr>
-        <w:commentReference w:id="57"/>
-      </w:r>
-      <w:r>
-        <w:t>)</w:t>
-      </w:r>
-      <w:r>
-        <w:t xml:space="preserve">, which is a formal description of an environment’s structure and used in most RL algorithms. </w:t>
-      </w:r>
-      <w:r>
-        <w:t xml:space="preserve">In the semi-MDP, the agent selects an action and the environment responds with </w:t>
-      </w:r>
-      <w:r>
-        <w:t xml:space="preserve">an outcome, which might </w:t>
-      </w:r>
-      <w:commentRangeStart w:id="58"/>
-      <w:r>
-        <w:t xml:space="preserve">be determined by a whole sequence of past actions, </w:t>
-      </w:r>
-      <w:r>
-        <w:t>then</w:t>
-      </w:r>
-      <w:r>
-        <w:t xml:space="preserve"> the agent selects another action, </w:t>
-      </w:r>
-      <w:r>
-        <w:t xml:space="preserve">the environment responds again, </w:t>
-      </w:r>
-      <w:r>
-        <w:t xml:space="preserve">etc. The problem is hierarchical in that all action sequences that elicit responses are composed of shorter action sequences that also elicit (different) responses. In other words, shorter action sequences are the building blocks for longer action sequences. </w:t>
-      </w:r>
-      <w:r>
-        <w:t xml:space="preserve">This </w:t>
-      </w:r>
-      <w:r>
-        <w:t xml:space="preserve">problem is meant to capture the </w:t>
-      </w:r>
-      <w:r>
-        <w:t xml:space="preserve">structure </w:t>
-      </w:r>
-      <w:r>
-        <w:t xml:space="preserve">of hierarchical </w:t>
-      </w:r>
-      <w:r>
-        <w:t xml:space="preserve">learning problems </w:t>
-      </w:r>
-      <w:r>
-        <w:t xml:space="preserve">that humans typically </w:t>
-      </w:r>
-      <w:r>
-        <w:t>enc</w:t>
-      </w:r>
-      <w:r>
-        <w:t>ounter</w:t>
-      </w:r>
-      <w:r>
-        <w:t>. F</w:t>
-      </w:r>
-      <w:r>
-        <w:t xml:space="preserve">or </w:t>
-      </w:r>
-      <w:r>
-        <w:t>example,</w:t>
-      </w:r>
-      <w:r>
-        <w:t xml:space="preserve"> in the domain of motor learning, simpler motor </w:t>
-      </w:r>
-      <w:r>
-        <w:t>skills</w:t>
-      </w:r>
-      <w:r>
-        <w:t xml:space="preserve"> (e.g., grasping) </w:t>
-      </w:r>
-      <w:r>
-        <w:t xml:space="preserve">are </w:t>
-      </w:r>
-      <w:r>
-        <w:t xml:space="preserve">combined to achieve more complex </w:t>
-      </w:r>
-      <w:r>
-        <w:t xml:space="preserve">skills </w:t>
-      </w:r>
-      <w:r>
-        <w:t>(e.g., stacking objects)</w:t>
-      </w:r>
-      <w:r>
-        <w:t xml:space="preserve">, which are </w:t>
-      </w:r>
-      <w:r>
-        <w:t xml:space="preserve">themselves </w:t>
-      </w:r>
-      <w:r>
-        <w:t xml:space="preserve">combined to achieve </w:t>
-      </w:r>
-      <w:r>
-        <w:t xml:space="preserve">even </w:t>
-      </w:r>
-      <w:r>
-        <w:t xml:space="preserve">more complex </w:t>
-      </w:r>
-      <w:r>
-        <w:t xml:space="preserve">skills </w:t>
-      </w:r>
-      <w:r>
-        <w:t>(e.g., playing the violin), etc</w:t>
-      </w:r>
-      <w:r>
-        <w:t>.</w:t>
-      </w:r>
-      <w:commentRangeEnd w:id="58"/>
-      <w:r>
-        <w:rPr>
-          <w:rStyle w:val="CommentReference"/>
-        </w:rPr>
-        <w:commentReference w:id="58"/>
-      </w:r>
-    </w:p>
-    <w:p>
-      <w:pPr>
-        <w:ind w:firstLine="720"/>
-      </w:pPr>
-      <w:r>
-        <w:rPr>
-          <w:i/>
-        </w:rPr>
-        <w:t>Implementation</w:t>
-      </w:r>
-      <w:r>
-        <w:rPr>
-          <w:i/>
-        </w:rPr>
-        <w:t xml:space="preserve"> of the a</w:t>
-      </w:r>
-      <w:r>
-        <w:rPr>
-          <w:i/>
-        </w:rPr>
-        <w:t>gent</w:t>
-      </w:r>
-      <w:r>
-        <w:t xml:space="preserve">. </w:t>
-      </w:r>
-      <w:r>
-        <w:t xml:space="preserve">The crucial feature of the </w:t>
-      </w:r>
-      <w:commentRangeStart w:id="59"/>
-      <w:r>
-        <w:t xml:space="preserve">RL agent </w:t>
-      </w:r>
-      <w:commentRangeEnd w:id="59"/>
-      <w:r>
-        <w:rPr>
-          <w:rStyle w:val="CommentReference"/>
-        </w:rPr>
-        <w:commentReference w:id="59"/>
-      </w:r>
-      <w:r>
-        <w:t>is that it constructs</w:t>
-      </w:r>
-      <w:r>
-        <w:t xml:space="preserve"> </w:t>
-      </w:r>
-      <w:r>
         <w:t xml:space="preserve">its own </w:t>
       </w:r>
       <w:r>
@@ -3077,20 +3531,20 @@
       <w:r>
         <w:t xml:space="preserve">, based on </w:t>
       </w:r>
-      <w:ins w:id="60" w:author="Anne Collins" w:date="2018-04-22T12:53:00Z">
+      <w:ins w:id="61" w:author="Anne Collins" w:date="2018-04-22T12:53:00Z">
         <w:r>
           <w:t xml:space="preserve">novelty, which is integrated into a value function that then reflects </w:t>
         </w:r>
-        <w:commentRangeStart w:id="61"/>
+        <w:commentRangeStart w:id="62"/>
         <w:r>
           <w:t>curiosity</w:t>
         </w:r>
-        <w:commentRangeEnd w:id="61"/>
+        <w:commentRangeEnd w:id="62"/>
         <w:r>
           <w:rPr>
             <w:rStyle w:val="CommentReference"/>
           </w:rPr>
-          <w:commentReference w:id="61"/>
+          <w:commentReference w:id="62"/>
         </w:r>
       </w:ins>
       <w:del w:id="63" w:author="Anne Collins" w:date="2018-04-22T12:53:00Z">
@@ -3299,11 +3753,7 @@
         </w:r>
       </w:del>
       <w:r>
-        <w:t xml:space="preserve">The mechanisms underlying this behavior were </w:t>
-      </w:r>
-      <w:r>
-        <w:lastRenderedPageBreak/>
-        <w:t>evident in the changes in</w:t>
+        <w:t>The mechanisms underlying this behavior were evident in the changes in</w:t>
       </w:r>
       <w:r>
         <w:t xml:space="preserve"> the agent’s</w:t>
@@ -3558,7 +4008,7 @@
       <w:r>
         <w:t>by setting goals</w:t>
       </w:r>
-      <w:del w:id="91" w:author="Anne Collins" w:date="2018-04-22T13:17:00Z">
+      <w:del w:id="90" w:author="Anne Collins" w:date="2018-04-22T13:17:00Z">
         <w:r>
           <w:delText xml:space="preserve"> (rewards)</w:delText>
         </w:r>
@@ -3569,7 +4019,7 @@
       <w:r>
         <w:t>curiosity</w:t>
       </w:r>
-      <w:ins w:id="92" w:author="Anne Collins" w:date="2018-04-22T13:17:00Z">
+      <w:ins w:id="91" w:author="Anne Collins" w:date="2018-04-22T13:17:00Z">
         <w:r>
           <w:t>, as predicted by Charly</w:t>
         </w:r>
@@ -3612,12 +4062,12 @@
       <w:r>
         <w:t xml:space="preserve">e </w:t>
       </w:r>
-      <w:del w:id="93" w:author="Anne Collins" w:date="2018-04-22T13:17:00Z">
+      <w:del w:id="92" w:author="Anne Collins" w:date="2018-04-22T13:17:00Z">
         <w:r>
           <w:delText>are planning to</w:delText>
         </w:r>
       </w:del>
-      <w:ins w:id="94" w:author="Anne Collins" w:date="2018-04-22T13:17:00Z">
+      <w:ins w:id="93" w:author="Anne Collins" w:date="2018-04-22T13:17:00Z">
         <w:r>
           <w:t>will</w:t>
         </w:r>
@@ -3625,7 +4075,7 @@
       <w:r>
         <w:t xml:space="preserve"> enroll 40 participants</w:t>
       </w:r>
-      <w:del w:id="95" w:author="Anne Collins" w:date="2018-04-22T13:17:00Z">
+      <w:del w:id="94" w:author="Anne Collins" w:date="2018-04-22T13:17:00Z">
         <w:r>
           <w:delText xml:space="preserve"> for the study</w:delText>
         </w:r>
@@ -3639,6 +4089,7 @@
         <w:rPr>
           <w:i/>
         </w:rPr>
+        <w:lastRenderedPageBreak/>
         <w:t>Planned analyses and expected results</w:t>
       </w:r>
       <w:r>
@@ -3647,17 +4098,17 @@
       <w:r>
         <w:t xml:space="preserve">We </w:t>
       </w:r>
-      <w:del w:id="96" w:author="Anne Collins" w:date="2018-04-22T13:18:00Z">
+      <w:del w:id="95" w:author="Anne Collins" w:date="2018-04-22T13:18:00Z">
         <w:r>
           <w:delText xml:space="preserve">are planning to </w:delText>
         </w:r>
       </w:del>
-      <w:ins w:id="97" w:author="Anne Collins" w:date="2018-04-22T13:18:00Z">
+      <w:ins w:id="96" w:author="Anne Collins" w:date="2018-04-22T13:18:00Z">
         <w:r>
           <w:t>will</w:t>
         </w:r>
       </w:ins>
-      <w:ins w:id="98" w:author="Anne Collins" w:date="2018-04-23T10:42:00Z">
+      <w:ins w:id="97" w:author="Anne Collins" w:date="2018-04-23T10:42:00Z">
         <w:r>
           <w:t xml:space="preserve"> </w:t>
         </w:r>
@@ -3675,7 +4126,7 @@
     <w:p>
       <w:pPr>
         <w:rPr>
-          <w:ins w:id="99" w:author="Anne Collins" w:date="2018-04-22T13:21:00Z"/>
+          <w:ins w:id="98" w:author="Anne Collins" w:date="2018-04-22T13:21:00Z"/>
         </w:rPr>
       </w:pPr>
       <w:r>
@@ -3721,9 +4172,17 @@
       <w:r>
         <w:t xml:space="preserve"> longer </w:t>
       </w:r>
+      <w:commentRangeStart w:id="99"/>
       <w:commentRangeStart w:id="100"/>
       <w:r>
         <w:t>delays</w:t>
+      </w:r>
+      <w:commentRangeEnd w:id="99"/>
+      <w:r>
+        <w:rPr>
+          <w:rStyle w:val="CommentReference"/>
+        </w:rPr>
+        <w:commentReference w:id="99"/>
       </w:r>
       <w:commentRangeEnd w:id="100"/>
       <w:r>
@@ -4030,118 +4489,118 @@
         <w:t>different lengths</w:t>
       </w:r>
       <w:r>
-        <w:t xml:space="preserve">, and thereby characterize individual factors of learning, such as the amount of feedback received for each action sequence, and the delays between </w:t>
+        <w:t>, and thereby characterize individual factors of learning, such as the amount of feedback received for each action sequence, and the delays between two instances of feedback</w:t>
+      </w:r>
+      <w:r>
+        <w:t xml:space="preserve">. </w:t>
+      </w:r>
+      <w:r>
+        <w:t>It is an open question whether the same amount of feedback suffices to acquire short and longer action sequences, or whether longer sequences require more feedback to be learned. We can assess this question by comparing the markers of action sequence acquisition (response times and transition probabilities) between short and long</w:t>
+      </w:r>
+      <w:r>
+        <w:t>er</w:t>
+      </w:r>
+      <w:r>
+        <w:t xml:space="preserve"> action sequences, including as predictor</w:t>
+      </w:r>
+      <w:r>
+        <w:t>s</w:t>
+      </w:r>
+      <w:r>
+        <w:t xml:space="preserve"> the amount of feedback received (i.e., </w:t>
+      </w:r>
+      <w:r>
+        <w:t xml:space="preserve">the </w:t>
+      </w:r>
+      <w:r>
+        <w:t>number of times the corresponding environmental response was elicited)</w:t>
+      </w:r>
+      <w:r>
+        <w:t xml:space="preserve">, </w:t>
+      </w:r>
+      <w:r>
+        <w:t xml:space="preserve">the delays that lie between two executions of </w:t>
+      </w:r>
+      <w:r>
+        <w:t>a</w:t>
+      </w:r>
+      <w:r>
+        <w:t xml:space="preserve"> sequence</w:t>
+      </w:r>
+      <w:r>
+        <w:t>, and the length of a sequence</w:t>
+      </w:r>
+      <w:r>
+        <w:t xml:space="preserve">. </w:t>
+      </w:r>
+      <w:r>
+        <w:t xml:space="preserve">In this way, we will be able to </w:t>
+      </w:r>
+      <w:r>
+        <w:t xml:space="preserve">determine whether the amount of feedback received is the only factor that determines learning (as would be assumed in traditional RL), or whether other factors that might be related more to memory also play a role. </w:t>
+      </w:r>
+    </w:p>
+    <w:commentRangeEnd w:id="105"/>
+    <w:p>
+      <w:pPr>
+        <w:ind w:firstLine="720"/>
+      </w:pPr>
+      <w:r>
+        <w:rPr>
+          <w:rStyle w:val="CommentReference"/>
+        </w:rPr>
+        <w:commentReference w:id="105"/>
+      </w:r>
+      <w:r>
+        <w:rPr>
+          <w:i/>
+        </w:rPr>
+        <w:t>Computational modeling</w:t>
+      </w:r>
+      <w:r>
+        <w:t xml:space="preserve">. </w:t>
+      </w:r>
+      <w:r>
+        <w:t xml:space="preserve">Having </w:t>
+      </w:r>
+      <w:r>
+        <w:t>characterized</w:t>
+      </w:r>
+      <w:r>
+        <w:t xml:space="preserve"> human hierarchical learning </w:t>
+      </w:r>
+      <w:r>
+        <w:t xml:space="preserve">with </w:t>
+      </w:r>
+      <w:r>
+        <w:t xml:space="preserve">behavioral analyses, we will next use the algorithm introduced above as a computational model of the underlying thought process. </w:t>
+      </w:r>
+      <w:r>
+        <w:t>We will identify the appropriate model using state-of-the-art model fitting techniques (Daw book chapter, a couple of Anne’s modeling papers?)</w:t>
+      </w:r>
+      <w:commentRangeStart w:id="118"/>
+      <w:r>
+        <w:t xml:space="preserve">, which include steps like the comparison of alternative models, fitting free model parameters to human data using maximum-likelihood estimation, and simulating data using the model to verify that </w:t>
+      </w:r>
+      <w:r>
+        <w:t>important behavioral trends are reproduced</w:t>
+      </w:r>
+      <w:commentRangeEnd w:id="118"/>
+      <w:r>
+        <w:rPr>
+          <w:rStyle w:val="CommentReference"/>
+        </w:rPr>
+        <w:commentReference w:id="118"/>
+      </w:r>
+      <w:r>
+        <w:t xml:space="preserve">. </w:t>
+      </w:r>
+      <w:r>
+        <w:t xml:space="preserve">Once the best algorithm has been identified, we will be able to interpret its structure as a model of human cognitive processes. The model will allow us insights into how human participants’ curiosity changes over time, and what learning rate underlies the acquisition of action </w:t>
       </w:r>
       <w:r>
         <w:lastRenderedPageBreak/>
-        <w:t>two instances of feedback</w:t>
-      </w:r>
-      <w:r>
-        <w:t xml:space="preserve">. </w:t>
-      </w:r>
-      <w:r>
-        <w:t>It is an open question whether the same amount of feedback suffices to acquire short and longer action sequences, or whether longer sequences require more feedback to be learned. We can assess this question by comparing the markers of action sequence acquisition (response times and transition probabilities) between short and long</w:t>
-      </w:r>
-      <w:r>
-        <w:t>er</w:t>
-      </w:r>
-      <w:r>
-        <w:t xml:space="preserve"> action sequences, including as predictor</w:t>
-      </w:r>
-      <w:r>
-        <w:t>s</w:t>
-      </w:r>
-      <w:r>
-        <w:t xml:space="preserve"> the amount of feedback received (i.e., </w:t>
-      </w:r>
-      <w:r>
-        <w:t xml:space="preserve">the </w:t>
-      </w:r>
-      <w:r>
-        <w:t>number of times the corresponding environmental response was elicited)</w:t>
-      </w:r>
-      <w:r>
-        <w:t xml:space="preserve">, </w:t>
-      </w:r>
-      <w:r>
-        <w:t xml:space="preserve">the delays that lie between two executions of </w:t>
-      </w:r>
-      <w:r>
-        <w:t>a</w:t>
-      </w:r>
-      <w:r>
-        <w:t xml:space="preserve"> sequence</w:t>
-      </w:r>
-      <w:r>
-        <w:t>, and the length of a sequence</w:t>
-      </w:r>
-      <w:r>
-        <w:t xml:space="preserve">. </w:t>
-      </w:r>
-      <w:r>
-        <w:t xml:space="preserve">In this way, we will be able to </w:t>
-      </w:r>
-      <w:r>
-        <w:t xml:space="preserve">determine whether the amount of feedback received is the only factor that determines learning (as would be assumed in traditional RL), or whether other factors that might be related more to memory also play a role. </w:t>
-      </w:r>
-    </w:p>
-    <w:commentRangeEnd w:id="105"/>
-    <w:p>
-      <w:pPr>
-        <w:ind w:firstLine="720"/>
-      </w:pPr>
-      <w:r>
-        <w:rPr>
-          <w:rStyle w:val="CommentReference"/>
-        </w:rPr>
-        <w:commentReference w:id="105"/>
-      </w:r>
-      <w:r>
-        <w:rPr>
-          <w:i/>
-        </w:rPr>
-        <w:t>Computational modeling</w:t>
-      </w:r>
-      <w:r>
-        <w:t xml:space="preserve">. </w:t>
-      </w:r>
-      <w:r>
-        <w:t xml:space="preserve">Having </w:t>
-      </w:r>
-      <w:r>
-        <w:t>characterized</w:t>
-      </w:r>
-      <w:r>
-        <w:t xml:space="preserve"> human hierarchical learning </w:t>
-      </w:r>
-      <w:r>
-        <w:t xml:space="preserve">with </w:t>
-      </w:r>
-      <w:r>
-        <w:t xml:space="preserve">behavioral analyses, we will next use the algorithm introduced above as a computational model of the underlying thought process. </w:t>
-      </w:r>
-      <w:r>
-        <w:t>We will identify the appropriate model using state-of-the-art model fitting techniques (Daw book chapter, a couple of Anne’s modeling papers?)</w:t>
-      </w:r>
-      <w:commentRangeStart w:id="118"/>
-      <w:r>
-        <w:t xml:space="preserve">, which include steps like the comparison of alternative models, fitting free model parameters to human data using maximum-likelihood estimation, and simulating data using the model to verify that </w:t>
-      </w:r>
-      <w:r>
-        <w:t>important behavioral trends are reproduced</w:t>
-      </w:r>
-      <w:commentRangeEnd w:id="118"/>
-      <w:r>
-        <w:rPr>
-          <w:rStyle w:val="CommentReference"/>
-        </w:rPr>
-        <w:commentReference w:id="118"/>
-      </w:r>
-      <w:r>
-        <w:t xml:space="preserve">. </w:t>
-      </w:r>
-      <w:r>
-        <w:t xml:space="preserve">Once the best algorithm has been identified, we will be able to interpret its structure as a model of human cognitive processes. The model will allow us insights into how human participants’ curiosity changes over time, and what learning rate underlies the acquisition of action sequences. We will also be able to determine which factors influence whether humans specialize, i.e., acquire a small number of very long action sequences, or whether they generalize, i.e., acquire a larger number of </w:t>
+        <w:t xml:space="preserve">sequences. We will also be able to determine which factors influence whether humans specialize, i.e., acquire a small number of very long action sequences, or whether they generalize, i.e., acquire a larger number of </w:t>
       </w:r>
       <w:r>
         <w:t>shorter</w:t>
@@ -4172,20 +4631,6 @@
         </w:rPr>
       </w:pPr>
       <w:r>
-        <w:br w:type="page"/>
-      </w:r>
-    </w:p>
-    <w:p>
-      <w:pPr>
-        <w:rPr>
-          <w:rFonts w:asciiTheme="majorHAnsi" w:eastAsiaTheme="majorEastAsia" w:hAnsiTheme="majorHAnsi" w:cstheme="majorBidi"/>
-          <w:color w:val="2F5496" w:themeColor="accent1" w:themeShade="BF"/>
-          <w:sz w:val="26"/>
-          <w:szCs w:val="26"/>
-        </w:rPr>
-      </w:pPr>
-      <w:r>
-        <w:lastRenderedPageBreak/>
         <w:br w:type="page"/>
       </w:r>
     </w:p>
@@ -4872,13 +5317,13 @@
               </wp:anchor>
             </w:drawing>
           </mc:Choice>
-          <mc:Fallback xmlns:cx="http://schemas.microsoft.com/office/drawing/2014/chartex" xmlns:w15="http://schemas.microsoft.com/office/word/2012/wordml" xmlns:w16se="http://schemas.microsoft.com/office/word/2015/wordml/symex">
+          <mc:Fallback>
             <w:pict>
               <v:shapetype w14:anchorId="398DBC72" id="_x0000_t202" coordsize="21600,21600" o:spt="202" path="m,l,21600r21600,l21600,xe">
                 <v:stroke joinstyle="miter"/>
                 <v:path gradientshapeok="t" o:connecttype="rect"/>
               </v:shapetype>
-              <v:shape id="Text Box 2" o:spid="_x0000_s1026" type="#_x0000_t202" style="position:absolute;margin-left:143.9pt;margin-top:118.3pt;width:195.1pt;height:31.7pt;z-index:251660288;visibility:visible;mso-wrap-style:square;mso-width-percent:0;mso-height-percent:0;mso-wrap-distance-left:9pt;mso-wrap-distance-top:0;mso-wrap-distance-right:9pt;mso-wrap-distance-bottom:0;mso-position-horizontal:right;mso-position-horizontal-relative:margin;mso-position-vertical:absolute;mso-position-vertical-relative:text;mso-width-percent:0;mso-height-percent:0;mso-width-relative:margin;mso-height-relative:margin;v-text-anchor:top" o:gfxdata="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" stroked="f">
+              <v:shape id="Text Box 2" o:spid="_x0000_s1026" type="#_x0000_t202" style="position:absolute;margin-left:143.9pt;margin-top:118.3pt;width:195.1pt;height:31.95pt;z-index:251660288;visibility:visible;mso-wrap-style:square;mso-width-percent:0;mso-height-percent:0;mso-wrap-distance-left:9pt;mso-wrap-distance-top:0;mso-wrap-distance-right:9pt;mso-wrap-distance-bottom:0;mso-position-horizontal:right;mso-position-horizontal-relative:margin;mso-position-vertical:absolute;mso-position-vertical-relative:text;mso-width-percent:0;mso-height-percent:0;mso-width-relative:margin;mso-height-relative:margin;v-text-anchor:top" o:gfxdata="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" stroked="f">
                 <v:textbox style="mso-fit-shape-to-text:t" inset="0,0,0,0">
                   <w:txbxContent>
                     <w:p>
@@ -4891,14 +5336,27 @@
                       <w:r>
                         <w:t xml:space="preserve">Figure </w:t>
                       </w:r>
-                      <w:fldSimple w:instr=" SEQ Figure \* ARABIC ">
-                        <w:r>
-                          <w:rPr>
-                            <w:noProof/>
-                          </w:rPr>
-                          <w:t>1</w:t>
-                        </w:r>
-                      </w:fldSimple>
+                      <w:r>
+                        <w:fldChar w:fldCharType="begin"/>
+                      </w:r>
+                      <w:r>
+                        <w:instrText xml:space="preserve"> SEQ Figure \* ARABIC </w:instrText>
+                      </w:r>
+                      <w:r>
+                        <w:fldChar w:fldCharType="separate"/>
+                      </w:r>
+                      <w:r>
+                        <w:rPr>
+                          <w:noProof/>
+                        </w:rPr>
+                        <w:t>1</w:t>
+                      </w:r>
+                      <w:r>
+                        <w:rPr>
+                          <w:noProof/>
+                        </w:rPr>
+                        <w:fldChar w:fldCharType="end"/>
+                      </w:r>
                       <w:r>
                         <w:t>: The hierarchical reinforcement learning model proposed by Collins &amp; Frank.</w:t>
                       </w:r>
@@ -5400,33 +5858,6 @@
       </w:r>
     </w:p>
     <w:p>
-      <w:pPr>
-        <w:pStyle w:val="ListParagraph"/>
-        <w:numPr>
-          <w:ilvl w:val="0"/>
-          <w:numId w:val="9"/>
-        </w:numPr>
-      </w:pPr>
-      <w:r>
-        <w:t>Same task as above, with small modification to make it appropriate for EEG (jitter ITIs, make feedback stimuli more similar between different rewards?)</w:t>
-      </w:r>
-    </w:p>
-    <w:p>
-      <w:pPr>
-        <w:pStyle w:val="ListParagraph"/>
-        <w:numPr>
-          <w:ilvl w:val="0"/>
-          <w:numId w:val="9"/>
-        </w:numPr>
-      </w:pPr>
-      <w:r>
-        <w:t xml:space="preserve">Record </w:t>
-      </w:r>
-      <w:r>
-        <w:t>EEG</w:t>
-      </w:r>
-    </w:p>
-    <w:p>
       <w:r>
         <w:rPr>
           <w:i/>
@@ -5528,103 +5959,6 @@
     </w:p>
     <w:p>
       <w:pPr>
-        <w:pStyle w:val="ListParagraph"/>
-        <w:numPr>
-          <w:ilvl w:val="0"/>
-          <w:numId w:val="11"/>
-        </w:numPr>
-      </w:pPr>
-      <w:r>
-        <w:lastRenderedPageBreak/>
-        <w:t>Reward-size-based differences in the reward-evoked potentials?</w:t>
-      </w:r>
-    </w:p>
-    <w:p>
-      <w:pPr>
-        <w:pStyle w:val="ListParagraph"/>
-        <w:numPr>
-          <w:ilvl w:val="0"/>
-          <w:numId w:val="11"/>
-        </w:numPr>
-      </w:pPr>
-      <w:r>
-        <w:t>Value-based differences in the stimulus-evoked potentials? (TS and item values)</w:t>
-      </w:r>
-    </w:p>
-    <w:p>
-      <w:pPr>
-        <w:pStyle w:val="ListParagraph"/>
-        <w:numPr>
-          <w:ilvl w:val="0"/>
-          <w:numId w:val="11"/>
-        </w:numPr>
-        <w:rPr>
-          <w:color w:val="A6A6A6" w:themeColor="background1" w:themeShade="A6"/>
-        </w:rPr>
-      </w:pPr>
-      <w:r>
-        <w:rPr>
-          <w:color w:val="A6A6A6" w:themeColor="background1" w:themeShade="A6"/>
-        </w:rPr>
-        <w:t>What about errors? (does decoded value agree with selected action?)</w:t>
-      </w:r>
-    </w:p>
-    <w:p>
-      <w:pPr>
-        <w:pStyle w:val="ListParagraph"/>
-        <w:numPr>
-          <w:ilvl w:val="0"/>
-          <w:numId w:val="11"/>
-        </w:numPr>
-        <w:rPr>
-          <w:color w:val="A6A6A6" w:themeColor="background1" w:themeShade="A6"/>
-        </w:rPr>
-      </w:pPr>
-      <w:r>
-        <w:rPr>
-          <w:color w:val="A6A6A6" w:themeColor="background1" w:themeShade="A6"/>
-        </w:rPr>
-        <w:t>What about cloudy phase? (can we decode when participants have found the correct TS?)</w:t>
-      </w:r>
-    </w:p>
-    <w:p>
-      <w:pPr>
-        <w:pStyle w:val="ListParagraph"/>
-        <w:numPr>
-          <w:ilvl w:val="0"/>
-          <w:numId w:val="11"/>
-        </w:numPr>
-        <w:rPr>
-          <w:color w:val="A6A6A6" w:themeColor="background1" w:themeShade="A6"/>
-        </w:rPr>
-      </w:pPr>
-      <w:r>
-        <w:rPr>
-          <w:color w:val="A6A6A6" w:themeColor="background1" w:themeShade="A6"/>
-        </w:rPr>
-        <w:t>Competition (can we get the value signals of both images?)</w:t>
-      </w:r>
-    </w:p>
-    <w:p>
-      <w:pPr>
-        <w:pStyle w:val="ListParagraph"/>
-        <w:numPr>
-          <w:ilvl w:val="0"/>
-          <w:numId w:val="11"/>
-        </w:numPr>
-        <w:rPr>
-          <w:color w:val="A6A6A6" w:themeColor="background1" w:themeShade="A6"/>
-        </w:rPr>
-      </w:pPr>
-      <w:r>
-        <w:rPr>
-          <w:color w:val="A6A6A6" w:themeColor="background1" w:themeShade="A6"/>
-        </w:rPr>
-        <w:t>Generalization (can we get the values of the selected TS?)</w:t>
-      </w:r>
-    </w:p>
-    <w:p>
-      <w:pPr>
         <w:ind w:firstLine="720"/>
       </w:pPr>
       <w:r>
@@ -5638,42 +5972,6 @@
       </w:r>
       <w:r>
         <w:t xml:space="preserve"> Extract RL signatures from the model and regress against the EEG data.</w:t>
-      </w:r>
-    </w:p>
-    <w:p>
-      <w:pPr>
-        <w:pStyle w:val="ListParagraph"/>
-        <w:numPr>
-          <w:ilvl w:val="0"/>
-          <w:numId w:val="13"/>
-        </w:numPr>
-      </w:pPr>
-      <w:r>
-        <w:t>RPE signature? (for the mixed RPE? For the pure low-level RPE?)</w:t>
-      </w:r>
-    </w:p>
-    <w:p>
-      <w:pPr>
-        <w:pStyle w:val="ListParagraph"/>
-        <w:numPr>
-          <w:ilvl w:val="0"/>
-          <w:numId w:val="13"/>
-        </w:numPr>
-      </w:pPr>
-      <w:r>
-        <w:t>High- and low-level values?</w:t>
-      </w:r>
-    </w:p>
-    <w:p>
-      <w:pPr>
-        <w:pStyle w:val="ListParagraph"/>
-        <w:numPr>
-          <w:ilvl w:val="0"/>
-          <w:numId w:val="13"/>
-        </w:numPr>
-      </w:pPr>
-      <w:r>
-        <w:t>Current TS?</w:t>
       </w:r>
     </w:p>
     <w:p>
@@ -5699,7 +5997,7 @@
 </file>
 
 <file path=word/comments.xml><?xml version="1.0" encoding="utf-8"?>
-<w:comments xmlns:wpc="http://schemas.microsoft.com/office/word/2010/wordprocessingCanvas" xmlns:mo="http://schemas.microsoft.com/office/mac/office/2008/main" xmlns:mc="http://schemas.openxmlformats.org/markup-compatibility/2006" xmlns:mv="urn:schemas-microsoft-com:mac:vml" xmlns:o="urn:schemas-microsoft-com:office:office" xmlns:r="http://schemas.openxmlformats.org/officeDocument/2006/relationships" xmlns:m="http://schemas.openxmlformats.org/officeDocument/2006/math" xmlns:v="urn:schemas-microsoft-com:vml" xmlns:wp14="http://schemas.microsoft.com/office/word/2010/wordprocessingDrawing" xmlns:wp="http://schemas.openxmlformats.org/drawingml/2006/wordprocessingDrawing" xmlns:w10="urn:schemas-microsoft-com:office:word" xmlns:w="http://schemas.openxmlformats.org/wordprocessingml/2006/main" xmlns:w14="http://schemas.microsoft.com/office/word/2010/wordml" xmlns:wpg="http://schemas.microsoft.com/office/word/2010/wordprocessingGroup" xmlns:wpi="http://schemas.microsoft.com/office/word/2010/wordprocessingInk" xmlns:wne="http://schemas.microsoft.com/office/word/2006/wordml" xmlns:wps="http://schemas.microsoft.com/office/word/2010/wordprocessingShape" mc:Ignorable="w14 wp14">
+<w:comments xmlns:wpc="http://schemas.microsoft.com/office/word/2010/wordprocessingCanvas" xmlns:cx="http://schemas.microsoft.com/office/drawing/2014/chartex" xmlns:mc="http://schemas.openxmlformats.org/markup-compatibility/2006" xmlns:o="urn:schemas-microsoft-com:office:office" xmlns:r="http://schemas.openxmlformats.org/officeDocument/2006/relationships" xmlns:m="http://schemas.openxmlformats.org/officeDocument/2006/math" xmlns:v="urn:schemas-microsoft-com:vml" xmlns:wp14="http://schemas.microsoft.com/office/word/2010/wordprocessingDrawing" xmlns:wp="http://schemas.openxmlformats.org/drawingml/2006/wordprocessingDrawing" xmlns:w10="urn:schemas-microsoft-com:office:word" xmlns:w="http://schemas.openxmlformats.org/wordprocessingml/2006/main" xmlns:w14="http://schemas.microsoft.com/office/word/2010/wordml" xmlns:w15="http://schemas.microsoft.com/office/word/2012/wordml" xmlns:w16se="http://schemas.microsoft.com/office/word/2015/wordml/symex" xmlns:wpg="http://schemas.microsoft.com/office/word/2010/wordprocessingGroup" xmlns:wpi="http://schemas.microsoft.com/office/word/2010/wordprocessingInk" xmlns:wne="http://schemas.microsoft.com/office/word/2006/wordml" xmlns:wps="http://schemas.microsoft.com/office/word/2010/wordprocessingShape" mc:Ignorable="w14 w15 w16se wp14">
   <w:comment w:id="0" w:author="maria" w:date="2018-04-17T09:30:00Z" w:initials="m">
     <w:p>
       <w:pPr>
@@ -5756,7 +6054,7 @@
       </w:r>
     </w:p>
   </w:comment>
-  <w:comment w:id="7" w:author="maria" w:date="2018-04-17T08:25:00Z" w:initials="m">
+  <w:comment w:id="8" w:author="maria" w:date="2018-04-17T08:25:00Z" w:initials="m">
     <w:p>
       <w:pPr>
         <w:pStyle w:val="CommentText"/>
@@ -5772,7 +6070,7 @@
       </w:r>
     </w:p>
   </w:comment>
-  <w:comment w:id="17" w:author="Anne Collins" w:date="2018-04-22T13:42:00Z" w:initials="AC">
+  <w:comment w:id="18" w:author="Anne Collins" w:date="2018-04-22T13:42:00Z" w:initials="AC">
     <w:p>
       <w:pPr>
         <w:pStyle w:val="CommentText"/>
@@ -5788,7 +6086,7 @@
       </w:r>
     </w:p>
   </w:comment>
-  <w:comment w:id="28" w:author="Anne Collins" w:date="2018-04-22T13:49:00Z" w:initials="AC">
+  <w:comment w:id="29" w:author="Anne Collins" w:date="2018-04-22T13:49:00Z" w:initials="AC">
     <w:p>
       <w:pPr>
         <w:pStyle w:val="CommentText"/>
@@ -5804,7 +6102,7 @@
       </w:r>
     </w:p>
   </w:comment>
-  <w:comment w:id="34" w:author="Anne Collins" w:date="2018-04-22T13:53:00Z" w:initials="AC">
+  <w:comment w:id="35" w:author="Anne Collins" w:date="2018-04-22T13:53:00Z" w:initials="AC">
     <w:p>
       <w:pPr>
         <w:pStyle w:val="CommentText"/>
@@ -5823,7 +6121,7 @@
       </w:r>
     </w:p>
   </w:comment>
-  <w:comment w:id="57" w:author="maria" w:date="2018-04-20T15:43:00Z" w:initials="m">
+  <w:comment w:id="58" w:author="maria" w:date="2018-04-20T15:43:00Z" w:initials="m">
     <w:p>
       <w:pPr>
         <w:pStyle w:val="CommentText"/>
@@ -5839,7 +6137,7 @@
       </w:r>
     </w:p>
   </w:comment>
-  <w:comment w:id="58" w:author="Anne Collins" w:date="2018-04-23T10:40:00Z" w:initials="AC">
+  <w:comment w:id="59" w:author="Anne Collins" w:date="2018-04-23T10:40:00Z" w:initials="AC">
     <w:p>
       <w:pPr>
         <w:pStyle w:val="CommentText"/>
@@ -5858,7 +6156,7 @@
       </w:r>
     </w:p>
   </w:comment>
-  <w:comment w:id="59" w:author="Anne Collins" w:date="2018-04-22T12:51:00Z" w:initials="AC">
+  <w:comment w:id="60" w:author="Anne Collins" w:date="2018-04-22T12:51:00Z" w:initials="AC">
     <w:p>
       <w:pPr>
         <w:pStyle w:val="CommentText"/>
@@ -5874,19 +6172,17 @@
       </w:r>
     </w:p>
   </w:comment>
-  <w:comment w:id="61" w:author="Anne Collins" w:date="2018-04-22T12:55:00Z" w:initials="AC">
+  <w:comment w:id="62" w:author="Anne Collins" w:date="2018-04-22T12:55:00Z" w:initials="AC">
     <w:p>
       <w:pPr>
         <w:pStyle w:val="CommentText"/>
       </w:pPr>
-      <w:ins w:id="62" w:author="Anne Collins" w:date="2018-04-22T12:53:00Z">
-        <w:r>
-          <w:rPr>
-            <w:rStyle w:val="CommentReference"/>
-          </w:rPr>
-          <w:annotationRef/>
-        </w:r>
-      </w:ins>
+      <w:r>
+        <w:rPr>
+          <w:rStyle w:val="CommentReference"/>
+        </w:rPr>
+        <w:annotationRef/>
+      </w:r>
       <w:r>
         <w:t>You use novelty for the reward function (that’s easily operationalized, compared to curiosity); this allows you to define curiosity as the “expected value” based on the cumulated “novelty” rewards.</w:t>
       </w:r>
@@ -5938,11 +6234,9 @@
       <w:r>
         <w:t>We can discuss this, but I would consider a clicking task, so you have perfect correspondence between low level features and low level actions, to match your simulations as closely as possible.</w:t>
       </w:r>
-      <w:bookmarkStart w:id="90" w:name="_GoBack"/>
-      <w:bookmarkEnd w:id="90"/>
     </w:p>
   </w:comment>
-  <w:comment w:id="100" w:author="Anne Collins" w:date="2018-04-22T13:18:00Z" w:initials="AC">
+  <w:comment w:id="99" w:author="Anne Collins" w:date="2018-04-22T13:18:00Z" w:initials="AC">
     <w:p>
       <w:pPr>
         <w:pStyle w:val="CommentText"/>
@@ -5955,6 +6249,19 @@
       </w:r>
       <w:r>
         <w:t>Desrochers &amp; Badre 2016, and citations within</w:t>
+      </w:r>
+    </w:p>
+  </w:comment>
+  <w:comment w:id="100" w:author="maria" w:date="2018-04-23T14:09:00Z" w:initials="m">
+    <w:p>
+      <w:pPr>
+        <w:pStyle w:val="CommentText"/>
+      </w:pPr>
+      <w:r>
+        <w:rPr>
+          <w:rStyle w:val="CommentReference"/>
+        </w:rPr>
+        <w:annotationRef/>
       </w:r>
     </w:p>
   </w:comment>
@@ -6031,14 +6338,140 @@
   <w15:commentEx w15:paraId="4D8AB671" w15:done="0"/>
   <w15:commentEx w15:paraId="7A7AD27C" w15:done="0"/>
   <w15:commentEx w15:paraId="47F2C21D" w15:done="0"/>
+  <w15:commentEx w15:paraId="4C3FA9D7" w15:done="0"/>
+  <w15:commentEx w15:paraId="7B112386" w15:done="0"/>
+  <w15:commentEx w15:paraId="3BE7C7B1" w15:done="0"/>
   <w15:commentEx w15:paraId="3B030A84" w15:done="0"/>
+  <w15:commentEx w15:paraId="77B77AF2" w15:done="0"/>
+  <w15:commentEx w15:paraId="2F27AB32" w15:done="0"/>
+  <w15:commentEx w15:paraId="39B7EE07" w15:done="0"/>
+  <w15:commentEx w15:paraId="0C1FE9A9" w15:done="0"/>
+  <w15:commentEx w15:paraId="1DDFB2AD" w15:done="0"/>
+  <w15:commentEx w15:paraId="3B081336" w15:done="0"/>
+  <w15:commentEx w15:paraId="671B1B5E" w15:done="0"/>
+  <w15:commentEx w15:paraId="79D5FF59" w15:paraIdParent="671B1B5E" w15:done="0"/>
+  <w15:commentEx w15:paraId="631EDA6C" w15:done="0"/>
+  <w15:commentEx w15:paraId="09B0BD65" w15:done="0"/>
+  <w15:commentEx w15:paraId="05CD2CF6" w15:done="0"/>
   <w15:commentEx w15:paraId="1CCD32CC" w15:done="0"/>
 </w15:commentsEx>
 </file>
 
 <file path=word/numbering.xml><?xml version="1.0" encoding="utf-8"?>
-<w:numbering xmlns:wpc="http://schemas.microsoft.com/office/word/2010/wordprocessingCanvas" xmlns:mo="http://schemas.microsoft.com/office/mac/office/2008/main" xmlns:mc="http://schemas.openxmlformats.org/markup-compatibility/2006" xmlns:mv="urn:schemas-microsoft-com:mac:vml" xmlns:o="urn:schemas-microsoft-com:office:office" xmlns:r="http://schemas.openxmlformats.org/officeDocument/2006/relationships" xmlns:m="http://schemas.openxmlformats.org/officeDocument/2006/math" xmlns:v="urn:schemas-microsoft-com:vml" xmlns:wp14="http://schemas.microsoft.com/office/word/2010/wordprocessingDrawing" xmlns:wp="http://schemas.openxmlformats.org/drawingml/2006/wordprocessingDrawing" xmlns:w10="urn:schemas-microsoft-com:office:word" xmlns:w="http://schemas.openxmlformats.org/wordprocessingml/2006/main" xmlns:w14="http://schemas.microsoft.com/office/word/2010/wordml" xmlns:wpg="http://schemas.microsoft.com/office/word/2010/wordprocessingGroup" xmlns:wpi="http://schemas.microsoft.com/office/word/2010/wordprocessingInk" xmlns:wne="http://schemas.microsoft.com/office/word/2006/wordml" xmlns:wps="http://schemas.microsoft.com/office/word/2010/wordprocessingShape" mc:Ignorable="w14 wp14">
-  <w:abstractNum w:abstractNumId="0">
+<w:numbering xmlns:wpc="http://schemas.microsoft.com/office/word/2010/wordprocessingCanvas" xmlns:cx="http://schemas.microsoft.com/office/drawing/2014/chartex" xmlns:mc="http://schemas.openxmlformats.org/markup-compatibility/2006" xmlns:o="urn:schemas-microsoft-com:office:office" xmlns:r="http://schemas.openxmlformats.org/officeDocument/2006/relationships" xmlns:m="http://schemas.openxmlformats.org/officeDocument/2006/math" xmlns:v="urn:schemas-microsoft-com:vml" xmlns:wp14="http://schemas.microsoft.com/office/word/2010/wordprocessingDrawing" xmlns:wp="http://schemas.openxmlformats.org/drawingml/2006/wordprocessingDrawing" xmlns:w10="urn:schemas-microsoft-com:office:word" xmlns:w="http://schemas.openxmlformats.org/wordprocessingml/2006/main" xmlns:w14="http://schemas.microsoft.com/office/word/2010/wordml" xmlns:w15="http://schemas.microsoft.com/office/word/2012/wordml" xmlns:w16se="http://schemas.microsoft.com/office/word/2015/wordml/symex" xmlns:wpg="http://schemas.microsoft.com/office/word/2010/wordprocessingGroup" xmlns:wpi="http://schemas.microsoft.com/office/word/2010/wordprocessingInk" xmlns:wne="http://schemas.microsoft.com/office/word/2006/wordml" xmlns:wps="http://schemas.microsoft.com/office/word/2010/wordprocessingShape" mc:Ignorable="w14 w15 w16se wp14">
+  <w:abstractNum w:abstractNumId="0" w15:restartNumberingAfterBreak="0">
+    <w:nsid w:val="09B0518D"/>
+    <w:multiLevelType w:val="hybridMultilevel"/>
+    <w:tmpl w:val="5D283CC4"/>
+    <w:lvl w:ilvl="0" w:tplc="2EEC8F64">
+      <w:numFmt w:val="bullet"/>
+      <w:lvlText w:val="-"/>
+      <w:lvlJc w:val="left"/>
+      <w:pPr>
+        <w:ind w:left="720" w:hanging="360"/>
+      </w:pPr>
+      <w:rPr>
+        <w:rFonts w:ascii="Calibri" w:eastAsiaTheme="minorHAnsi" w:hAnsi="Calibri" w:cs="Calibri" w:hint="default"/>
+      </w:rPr>
+    </w:lvl>
+    <w:lvl w:ilvl="1" w:tplc="04090003">
+      <w:start w:val="1"/>
+      <w:numFmt w:val="bullet"/>
+      <w:lvlText w:val="o"/>
+      <w:lvlJc w:val="left"/>
+      <w:pPr>
+        <w:ind w:left="1440" w:hanging="360"/>
+      </w:pPr>
+      <w:rPr>
+        <w:rFonts w:ascii="Courier New" w:hAnsi="Courier New" w:cs="Courier New" w:hint="default"/>
+      </w:rPr>
+    </w:lvl>
+    <w:lvl w:ilvl="2" w:tplc="04090005" w:tentative="1">
+      <w:start w:val="1"/>
+      <w:numFmt w:val="bullet"/>
+      <w:lvlText w:val=""/>
+      <w:lvlJc w:val="left"/>
+      <w:pPr>
+        <w:ind w:left="2160" w:hanging="360"/>
+      </w:pPr>
+      <w:rPr>
+        <w:rFonts w:ascii="Wingdings" w:hAnsi="Wingdings" w:hint="default"/>
+      </w:rPr>
+    </w:lvl>
+    <w:lvl w:ilvl="3" w:tplc="04090001" w:tentative="1">
+      <w:start w:val="1"/>
+      <w:numFmt w:val="bullet"/>
+      <w:lvlText w:val=""/>
+      <w:lvlJc w:val="left"/>
+      <w:pPr>
+        <w:ind w:left="2880" w:hanging="360"/>
+      </w:pPr>
+      <w:rPr>
+        <w:rFonts w:ascii="Symbol" w:hAnsi="Symbol" w:hint="default"/>
+      </w:rPr>
+    </w:lvl>
+    <w:lvl w:ilvl="4" w:tplc="04090003" w:tentative="1">
+      <w:start w:val="1"/>
+      <w:numFmt w:val="bullet"/>
+      <w:lvlText w:val="o"/>
+      <w:lvlJc w:val="left"/>
+      <w:pPr>
+        <w:ind w:left="3600" w:hanging="360"/>
+      </w:pPr>
+      <w:rPr>
+        <w:rFonts w:ascii="Courier New" w:hAnsi="Courier New" w:cs="Courier New" w:hint="default"/>
+      </w:rPr>
+    </w:lvl>
+    <w:lvl w:ilvl="5" w:tplc="04090005" w:tentative="1">
+      <w:start w:val="1"/>
+      <w:numFmt w:val="bullet"/>
+      <w:lvlText w:val=""/>
+      <w:lvlJc w:val="left"/>
+      <w:pPr>
+        <w:ind w:left="4320" w:hanging="360"/>
+      </w:pPr>
+      <w:rPr>
+        <w:rFonts w:ascii="Wingdings" w:hAnsi="Wingdings" w:hint="default"/>
+      </w:rPr>
+    </w:lvl>
+    <w:lvl w:ilvl="6" w:tplc="04090001" w:tentative="1">
+      <w:start w:val="1"/>
+      <w:numFmt w:val="bullet"/>
+      <w:lvlText w:val=""/>
+      <w:lvlJc w:val="left"/>
+      <w:pPr>
+        <w:ind w:left="5040" w:hanging="360"/>
+      </w:pPr>
+      <w:rPr>
+        <w:rFonts w:ascii="Symbol" w:hAnsi="Symbol" w:hint="default"/>
+      </w:rPr>
+    </w:lvl>
+    <w:lvl w:ilvl="7" w:tplc="04090003" w:tentative="1">
+      <w:start w:val="1"/>
+      <w:numFmt w:val="bullet"/>
+      <w:lvlText w:val="o"/>
+      <w:lvlJc w:val="left"/>
+      <w:pPr>
+        <w:ind w:left="5760" w:hanging="360"/>
+      </w:pPr>
+      <w:rPr>
+        <w:rFonts w:ascii="Courier New" w:hAnsi="Courier New" w:cs="Courier New" w:hint="default"/>
+      </w:rPr>
+    </w:lvl>
+    <w:lvl w:ilvl="8" w:tplc="04090005" w:tentative="1">
+      <w:start w:val="1"/>
+      <w:numFmt w:val="bullet"/>
+      <w:lvlText w:val=""/>
+      <w:lvlJc w:val="left"/>
+      <w:pPr>
+        <w:ind w:left="6480" w:hanging="360"/>
+      </w:pPr>
+      <w:rPr>
+        <w:rFonts w:ascii="Wingdings" w:hAnsi="Wingdings" w:hint="default"/>
+      </w:rPr>
+    </w:lvl>
+  </w:abstractNum>
+  <w:abstractNum w:abstractNumId="1" w15:restartNumberingAfterBreak="0">
     <w:nsid w:val="0AB03662"/>
     <w:multiLevelType w:val="hybridMultilevel"/>
     <w:tmpl w:val="54EE9246"/>
@@ -6151,7 +6584,7 @@
       </w:rPr>
     </w:lvl>
   </w:abstractNum>
-  <w:abstractNum w:abstractNumId="1">
+  <w:abstractNum w:abstractNumId="2" w15:restartNumberingAfterBreak="0">
     <w:nsid w:val="0EFA47F3"/>
     <w:multiLevelType w:val="hybridMultilevel"/>
     <w:tmpl w:val="01407290"/>
@@ -6264,7 +6697,7 @@
       </w:rPr>
     </w:lvl>
   </w:abstractNum>
-  <w:abstractNum w:abstractNumId="2">
+  <w:abstractNum w:abstractNumId="3" w15:restartNumberingAfterBreak="0">
     <w:nsid w:val="10496C90"/>
     <w:multiLevelType w:val="hybridMultilevel"/>
     <w:tmpl w:val="3C96D244"/>
@@ -6377,7 +6810,7 @@
       </w:rPr>
     </w:lvl>
   </w:abstractNum>
-  <w:abstractNum w:abstractNumId="3">
+  <w:abstractNum w:abstractNumId="4" w15:restartNumberingAfterBreak="0">
     <w:nsid w:val="18581375"/>
     <w:multiLevelType w:val="hybridMultilevel"/>
     <w:tmpl w:val="644C1B38"/>
@@ -6490,10 +6923,10 @@
       </w:rPr>
     </w:lvl>
   </w:abstractNum>
-  <w:abstractNum w:abstractNumId="4">
+  <w:abstractNum w:abstractNumId="5" w15:restartNumberingAfterBreak="0">
     <w:nsid w:val="22886659"/>
     <w:multiLevelType w:val="hybridMultilevel"/>
-    <w:tmpl w:val="9DBA51C2"/>
+    <w:tmpl w:val="5EA2EB3C"/>
     <w:lvl w:ilvl="0" w:tplc="04090001">
       <w:start w:val="1"/>
       <w:numFmt w:val="bullet"/>
@@ -6542,68 +6975,67 @@
         <w:rFonts w:ascii="Symbol" w:hAnsi="Symbol" w:hint="default"/>
       </w:rPr>
     </w:lvl>
-    <w:lvl w:ilvl="4" w:tplc="04090003" w:tentative="1">
+    <w:lvl w:ilvl="4" w:tplc="100856DE">
+      <w:numFmt w:val="bullet"/>
+      <w:lvlText w:val="-"/>
+      <w:lvlJc w:val="left"/>
+      <w:pPr>
+        <w:ind w:left="3240" w:hanging="360"/>
+      </w:pPr>
+      <w:rPr>
+        <w:rFonts w:ascii="Calibri" w:eastAsiaTheme="minorHAnsi" w:hAnsi="Calibri" w:cs="Calibri" w:hint="default"/>
+      </w:rPr>
+    </w:lvl>
+    <w:lvl w:ilvl="5" w:tplc="04090005" w:tentative="1">
+      <w:start w:val="1"/>
+      <w:numFmt w:val="bullet"/>
+      <w:lvlText w:val=""/>
+      <w:lvlJc w:val="left"/>
+      <w:pPr>
+        <w:ind w:left="3960" w:hanging="360"/>
+      </w:pPr>
+      <w:rPr>
+        <w:rFonts w:ascii="Wingdings" w:hAnsi="Wingdings" w:hint="default"/>
+      </w:rPr>
+    </w:lvl>
+    <w:lvl w:ilvl="6" w:tplc="04090001" w:tentative="1">
+      <w:start w:val="1"/>
+      <w:numFmt w:val="bullet"/>
+      <w:lvlText w:val=""/>
+      <w:lvlJc w:val="left"/>
+      <w:pPr>
+        <w:ind w:left="4680" w:hanging="360"/>
+      </w:pPr>
+      <w:rPr>
+        <w:rFonts w:ascii="Symbol" w:hAnsi="Symbol" w:hint="default"/>
+      </w:rPr>
+    </w:lvl>
+    <w:lvl w:ilvl="7" w:tplc="04090003" w:tentative="1">
       <w:start w:val="1"/>
       <w:numFmt w:val="bullet"/>
       <w:lvlText w:val="o"/>
       <w:lvlJc w:val="left"/>
       <w:pPr>
-        <w:ind w:left="3240" w:hanging="360"/>
+        <w:ind w:left="5400" w:hanging="360"/>
       </w:pPr>
       <w:rPr>
         <w:rFonts w:ascii="Courier New" w:hAnsi="Courier New" w:cs="Courier New" w:hint="default"/>
       </w:rPr>
     </w:lvl>
-    <w:lvl w:ilvl="5" w:tplc="04090005" w:tentative="1">
+    <w:lvl w:ilvl="8" w:tplc="04090005" w:tentative="1">
       <w:start w:val="1"/>
       <w:numFmt w:val="bullet"/>
       <w:lvlText w:val=""/>
       <w:lvlJc w:val="left"/>
       <w:pPr>
-        <w:ind w:left="3960" w:hanging="360"/>
+        <w:ind w:left="6120" w:hanging="360"/>
       </w:pPr>
       <w:rPr>
         <w:rFonts w:ascii="Wingdings" w:hAnsi="Wingdings" w:hint="default"/>
       </w:rPr>
     </w:lvl>
-    <w:lvl w:ilvl="6" w:tplc="04090001" w:tentative="1">
-      <w:start w:val="1"/>
-      <w:numFmt w:val="bullet"/>
-      <w:lvlText w:val=""/>
-      <w:lvlJc w:val="left"/>
-      <w:pPr>
-        <w:ind w:left="4680" w:hanging="360"/>
-      </w:pPr>
-      <w:rPr>
-        <w:rFonts w:ascii="Symbol" w:hAnsi="Symbol" w:hint="default"/>
-      </w:rPr>
-    </w:lvl>
-    <w:lvl w:ilvl="7" w:tplc="04090003" w:tentative="1">
-      <w:start w:val="1"/>
-      <w:numFmt w:val="bullet"/>
-      <w:lvlText w:val="o"/>
-      <w:lvlJc w:val="left"/>
-      <w:pPr>
-        <w:ind w:left="5400" w:hanging="360"/>
-      </w:pPr>
-      <w:rPr>
-        <w:rFonts w:ascii="Courier New" w:hAnsi="Courier New" w:cs="Courier New" w:hint="default"/>
-      </w:rPr>
-    </w:lvl>
-    <w:lvl w:ilvl="8" w:tplc="04090005" w:tentative="1">
-      <w:start w:val="1"/>
-      <w:numFmt w:val="bullet"/>
-      <w:lvlText w:val=""/>
-      <w:lvlJc w:val="left"/>
-      <w:pPr>
-        <w:ind w:left="6120" w:hanging="360"/>
-      </w:pPr>
-      <w:rPr>
-        <w:rFonts w:ascii="Wingdings" w:hAnsi="Wingdings" w:hint="default"/>
-      </w:rPr>
-    </w:lvl>
   </w:abstractNum>
-  <w:abstractNum w:abstractNumId="5">
+  <w:abstractNum w:abstractNumId="6" w15:restartNumberingAfterBreak="0">
     <w:nsid w:val="28F21348"/>
     <w:multiLevelType w:val="hybridMultilevel"/>
     <w:tmpl w:val="E384DF08"/>
@@ -6716,7 +7148,7 @@
       </w:rPr>
     </w:lvl>
   </w:abstractNum>
-  <w:abstractNum w:abstractNumId="6">
+  <w:abstractNum w:abstractNumId="7" w15:restartNumberingAfterBreak="0">
     <w:nsid w:val="2B9F2551"/>
     <w:multiLevelType w:val="hybridMultilevel"/>
     <w:tmpl w:val="7A48B6B0"/>
@@ -6829,7 +7261,7 @@
       </w:rPr>
     </w:lvl>
   </w:abstractNum>
-  <w:abstractNum w:abstractNumId="7">
+  <w:abstractNum w:abstractNumId="8" w15:restartNumberingAfterBreak="0">
     <w:nsid w:val="2BF101A7"/>
     <w:multiLevelType w:val="hybridMultilevel"/>
     <w:tmpl w:val="090085B2"/>
@@ -6942,7 +7374,7 @@
       </w:rPr>
     </w:lvl>
   </w:abstractNum>
-  <w:abstractNum w:abstractNumId="8">
+  <w:abstractNum w:abstractNumId="9" w15:restartNumberingAfterBreak="0">
     <w:nsid w:val="2F63376C"/>
     <w:multiLevelType w:val="hybridMultilevel"/>
     <w:tmpl w:val="AE3A66FE"/>
@@ -7055,7 +7487,7 @@
       </w:rPr>
     </w:lvl>
   </w:abstractNum>
-  <w:abstractNum w:abstractNumId="9">
+  <w:abstractNum w:abstractNumId="10" w15:restartNumberingAfterBreak="0">
     <w:nsid w:val="2FE21ACF"/>
     <w:multiLevelType w:val="hybridMultilevel"/>
     <w:tmpl w:val="80A84E8C"/>
@@ -7168,7 +7600,7 @@
       </w:rPr>
     </w:lvl>
   </w:abstractNum>
-  <w:abstractNum w:abstractNumId="10">
+  <w:abstractNum w:abstractNumId="11" w15:restartNumberingAfterBreak="0">
     <w:nsid w:val="4DAB500B"/>
     <w:multiLevelType w:val="hybridMultilevel"/>
     <w:tmpl w:val="311A312C"/>
@@ -7280,7 +7712,7 @@
       </w:rPr>
     </w:lvl>
   </w:abstractNum>
-  <w:abstractNum w:abstractNumId="11">
+  <w:abstractNum w:abstractNumId="12" w15:restartNumberingAfterBreak="0">
     <w:nsid w:val="524140DF"/>
     <w:multiLevelType w:val="hybridMultilevel"/>
     <w:tmpl w:val="FBE8ADD2"/>
@@ -7393,7 +7825,7 @@
       </w:rPr>
     </w:lvl>
   </w:abstractNum>
-  <w:abstractNum w:abstractNumId="12">
+  <w:abstractNum w:abstractNumId="13" w15:restartNumberingAfterBreak="0">
     <w:nsid w:val="6936789B"/>
     <w:multiLevelType w:val="hybridMultilevel"/>
     <w:tmpl w:val="5B788D54"/>
@@ -7507,43 +7939,46 @@
     </w:lvl>
   </w:abstractNum>
   <w:num w:numId="1">
-    <w:abstractNumId w:val="0"/>
+    <w:abstractNumId w:val="1"/>
   </w:num>
   <w:num w:numId="2">
+    <w:abstractNumId w:val="5"/>
+  </w:num>
+  <w:num w:numId="3">
+    <w:abstractNumId w:val="2"/>
+  </w:num>
+  <w:num w:numId="4">
+    <w:abstractNumId w:val="9"/>
+  </w:num>
+  <w:num w:numId="5">
+    <w:abstractNumId w:val="10"/>
+  </w:num>
+  <w:num w:numId="6">
+    <w:abstractNumId w:val="8"/>
+  </w:num>
+  <w:num w:numId="7">
+    <w:abstractNumId w:val="12"/>
+  </w:num>
+  <w:num w:numId="8">
+    <w:abstractNumId w:val="11"/>
+  </w:num>
+  <w:num w:numId="9">
+    <w:abstractNumId w:val="6"/>
+  </w:num>
+  <w:num w:numId="10">
+    <w:abstractNumId w:val="3"/>
+  </w:num>
+  <w:num w:numId="11">
+    <w:abstractNumId w:val="13"/>
+  </w:num>
+  <w:num w:numId="12">
+    <w:abstractNumId w:val="7"/>
+  </w:num>
+  <w:num w:numId="13">
     <w:abstractNumId w:val="4"/>
   </w:num>
-  <w:num w:numId="3">
-    <w:abstractNumId w:val="1"/>
-  </w:num>
-  <w:num w:numId="4">
-    <w:abstractNumId w:val="8"/>
-  </w:num>
-  <w:num w:numId="5">
-    <w:abstractNumId w:val="9"/>
-  </w:num>
-  <w:num w:numId="6">
-    <w:abstractNumId w:val="7"/>
-  </w:num>
-  <w:num w:numId="7">
-    <w:abstractNumId w:val="11"/>
-  </w:num>
-  <w:num w:numId="8">
-    <w:abstractNumId w:val="10"/>
-  </w:num>
-  <w:num w:numId="9">
-    <w:abstractNumId w:val="5"/>
-  </w:num>
-  <w:num w:numId="10">
-    <w:abstractNumId w:val="2"/>
-  </w:num>
-  <w:num w:numId="11">
-    <w:abstractNumId w:val="12"/>
-  </w:num>
-  <w:num w:numId="12">
-    <w:abstractNumId w:val="6"/>
-  </w:num>
-  <w:num w:numId="13">
-    <w:abstractNumId w:val="3"/>
+  <w:num w:numId="14">
+    <w:abstractNumId w:val="0"/>
   </w:num>
 </w:numbering>
 </file>
@@ -7557,7 +7992,7 @@
 </file>
 
 <file path=word/styles.xml><?xml version="1.0" encoding="utf-8"?>
-<w:styles xmlns:mc="http://schemas.openxmlformats.org/markup-compatibility/2006" xmlns:r="http://schemas.openxmlformats.org/officeDocument/2006/relationships" xmlns:w="http://schemas.openxmlformats.org/wordprocessingml/2006/main" xmlns:w14="http://schemas.microsoft.com/office/word/2010/wordml" mc:Ignorable="w14">
+<w:styles xmlns:mc="http://schemas.openxmlformats.org/markup-compatibility/2006" xmlns:r="http://schemas.openxmlformats.org/officeDocument/2006/relationships" xmlns:w="http://schemas.openxmlformats.org/wordprocessingml/2006/main" xmlns:w14="http://schemas.microsoft.com/office/word/2010/wordml" xmlns:w15="http://schemas.microsoft.com/office/word/2012/wordml" xmlns:w16se="http://schemas.microsoft.com/office/word/2015/wordml/symex" mc:Ignorable="w14 w15 w16se">
   <w:docDefaults>
     <w:rPrDefault>
       <w:rPr>
@@ -7573,593 +8008,369 @@
       </w:pPr>
     </w:pPrDefault>
   </w:docDefaults>
-  <w:latentStyles w:defLockedState="0" w:defUIPriority="99" w:defSemiHidden="1" w:defUnhideWhenUsed="1" w:defQFormat="0" w:count="276">
-    <w:lsdException w:name="Normal" w:semiHidden="0" w:uiPriority="0" w:unhideWhenUsed="0" w:qFormat="1"/>
-    <w:lsdException w:name="heading 1" w:semiHidden="0" w:uiPriority="9" w:unhideWhenUsed="0" w:qFormat="1"/>
-    <w:lsdException w:name="heading 2" w:uiPriority="9" w:qFormat="1"/>
-    <w:lsdException w:name="heading 3" w:uiPriority="9" w:qFormat="1"/>
-    <w:lsdException w:name="heading 4" w:uiPriority="9" w:qFormat="1"/>
-    <w:lsdException w:name="heading 5" w:uiPriority="9" w:qFormat="1"/>
-    <w:lsdException w:name="heading 6" w:uiPriority="9" w:qFormat="1"/>
-    <w:lsdException w:name="heading 7" w:uiPriority="9" w:qFormat="1"/>
-    <w:lsdException w:name="heading 8" w:uiPriority="9" w:qFormat="1"/>
-    <w:lsdException w:name="heading 9" w:uiPriority="9" w:qFormat="1"/>
-    <w:lsdException w:name="toc 1" w:uiPriority="39"/>
-    <w:lsdException w:name="toc 2" w:uiPriority="39"/>
-    <w:lsdException w:name="toc 3" w:uiPriority="39"/>
-    <w:lsdException w:name="toc 4" w:uiPriority="39"/>
-    <w:lsdException w:name="toc 5" w:uiPriority="39"/>
-    <w:lsdException w:name="toc 6" w:uiPriority="39"/>
-    <w:lsdException w:name="toc 7" w:uiPriority="39"/>
-    <w:lsdException w:name="toc 8" w:uiPriority="39"/>
-    <w:lsdException w:name="toc 9" w:uiPriority="39"/>
-    <w:lsdException w:name="caption" w:uiPriority="35" w:qFormat="1"/>
-    <w:lsdException w:name="Title" w:semiHidden="0" w:uiPriority="10" w:unhideWhenUsed="0" w:qFormat="1"/>
-    <w:lsdException w:name="Default Paragraph Font" w:uiPriority="1"/>
-    <w:lsdException w:name="Subtitle" w:semiHidden="0" w:uiPriority="11" w:unhideWhenUsed="0" w:qFormat="1"/>
-    <w:lsdException w:name="Strong" w:semiHidden="0" w:uiPriority="22" w:unhideWhenUsed="0" w:qFormat="1"/>
-    <w:lsdException w:name="Emphasis" w:semiHidden="0" w:uiPriority="20" w:unhideWhenUsed="0" w:qFormat="1"/>
-    <w:lsdException w:name="Table Grid" w:semiHidden="0" w:uiPriority="39" w:unhideWhenUsed="0"/>
-    <w:lsdException w:name="Note Level 1" w:semiHidden="0" w:unhideWhenUsed="0"/>
-    <w:lsdException w:name="Note Level 2" w:semiHidden="0" w:unhideWhenUsed="0"/>
-    <w:lsdException w:name="Note Level 3" w:semiHidden="0" w:unhideWhenUsed="0"/>
-    <w:lsdException w:name="Note Level 4" w:semiHidden="0" w:unhideWhenUsed="0"/>
-    <w:lsdException w:name="Note Level 5" w:semiHidden="0" w:unhideWhenUsed="0"/>
-    <w:lsdException w:name="Note Level 6" w:semiHidden="0" w:unhideWhenUsed="0"/>
-    <w:lsdException w:name="Note Level 7" w:semiHidden="0" w:unhideWhenUsed="0"/>
-    <w:lsdException w:name="Note Level 8" w:semiHidden="0" w:unhideWhenUsed="0"/>
-    <w:lsdException w:name="Note Level 9" w:semiHidden="0" w:unhideWhenUsed="0"/>
-    <w:lsdException w:name="Placeholder Text" w:unhideWhenUsed="0"/>
-    <w:lsdException w:name="No Spacing" w:semiHidden="0" w:uiPriority="1" w:unhideWhenUsed="0" w:qFormat="1"/>
-    <w:lsdException w:name="Light Shading" w:semiHidden="0" w:uiPriority="60" w:unhideWhenUsed="0"/>
-    <w:lsdException w:name="Light List" w:semiHidden="0" w:uiPriority="61" w:unhideWhenUsed="0"/>
-    <w:lsdException w:name="Light Grid" w:semiHidden="0" w:uiPriority="62" w:unhideWhenUsed="0"/>
-    <w:lsdException w:name="Medium Shading 1" w:semiHidden="0" w:uiPriority="63" w:unhideWhenUsed="0"/>
-    <w:lsdException w:name="Medium Shading 2" w:semiHidden="0" w:uiPriority="64" w:unhideWhenUsed="0"/>
-    <w:lsdException w:name="Medium List 1" w:semiHidden="0" w:uiPriority="65" w:unhideWhenUsed="0"/>
-    <w:lsdException w:name="Medium List 2" w:semiHidden="0" w:uiPriority="66" w:unhideWhenUsed="0"/>
-    <w:lsdException w:name="Medium Grid 1" w:semiHidden="0" w:uiPriority="67" w:unhideWhenUsed="0"/>
-    <w:lsdException w:name="Medium Grid 2" w:semiHidden="0" w:uiPriority="68" w:unhideWhenUsed="0"/>
-    <w:lsdException w:name="Medium Grid 3" w:semiHidden="0" w:uiPriority="69" w:unhideWhenUsed="0"/>
-    <w:lsdException w:name="Dark List" w:semiHidden="0" w:uiPriority="70" w:unhideWhenUsed="0"/>
-    <w:lsdException w:name="Colorful Shading" w:semiHidden="0" w:uiPriority="71" w:unhideWhenUsed="0"/>
-    <w:lsdException w:name="Colorful List" w:semiHidden="0" w:uiPriority="72" w:unhideWhenUsed="0"/>
-    <w:lsdException w:name="Colorful Grid" w:semiHidden="0" w:uiPriority="73" w:unhideWhenUsed="0"/>
-    <w:lsdException w:name="Light Shading Accent 1" w:semiHidden="0" w:uiPriority="60" w:unhideWhenUsed="0"/>
-    <w:lsdException w:name="Light List Accent 1" w:semiHidden="0" w:uiPriority="61" w:unhideWhenUsed="0"/>
-    <w:lsdException w:name="Light Grid Accent 1" w:semiHidden="0" w:uiPriority="62" w:unhideWhenUsed="0"/>
-    <w:lsdException w:name="Medium Shading 1 Accent 1" w:semiHidden="0" w:uiPriority="63" w:unhideWhenUsed="0"/>
-    <w:lsdException w:name="Medium Shading 2 Accent 1" w:semiHidden="0" w:uiPriority="64" w:unhideWhenUsed="0"/>
-    <w:lsdException w:name="Medium List 1 Accent 1" w:semiHidden="0" w:uiPriority="65" w:unhideWhenUsed="0"/>
-    <w:lsdException w:name="Revision" w:unhideWhenUsed="0"/>
-    <w:lsdException w:name="List Paragraph" w:semiHidden="0" w:uiPriority="34" w:unhideWhenUsed="0" w:qFormat="1"/>
-    <w:lsdException w:name="Quote" w:semiHidden="0" w:uiPriority="29" w:unhideWhenUsed="0" w:qFormat="1"/>
-    <w:lsdException w:name="Intense Quote" w:semiHidden="0" w:uiPriority="30" w:unhideWhenUsed="0" w:qFormat="1"/>
-    <w:lsdException w:name="Medium List 2 Accent 1" w:semiHidden="0" w:uiPriority="66" w:unhideWhenUsed="0"/>
-    <w:lsdException w:name="Medium Grid 1 Accent 1" w:semiHidden="0" w:uiPriority="67" w:unhideWhenUsed="0"/>
-    <w:lsdException w:name="Medium Grid 2 Accent 1" w:semiHidden="0" w:uiPriority="68" w:unhideWhenUsed="0"/>
-    <w:lsdException w:name="Medium Grid 3 Accent 1" w:semiHidden="0" w:uiPriority="69" w:unhideWhenUsed="0"/>
-    <w:lsdException w:name="Dark List Accent 1" w:semiHidden="0" w:uiPriority="70" w:unhideWhenUsed="0"/>
-    <w:lsdException w:name="Colorful Shading Accent 1" w:semiHidden="0" w:uiPriority="71" w:unhideWhenUsed="0"/>
-    <w:lsdException w:name="Colorful List Accent 1" w:semiHidden="0" w:uiPriority="72" w:unhideWhenUsed="0"/>
-    <w:lsdException w:name="Colorful Grid Accent 1" w:semiHidden="0" w:uiPriority="73" w:unhideWhenUsed="0"/>
-    <w:lsdException w:name="Light Shading Accent 2" w:semiHidden="0" w:uiPriority="60" w:unhideWhenUsed="0"/>
-    <w:lsdException w:name="Light List Accent 2" w:semiHidden="0" w:uiPriority="61" w:unhideWhenUsed="0"/>
-    <w:lsdException w:name="Light Grid Accent 2" w:semiHidden="0" w:uiPriority="62" w:unhideWhenUsed="0"/>
-    <w:lsdException w:name="Medium Shading 1 Accent 2" w:semiHidden="0" w:uiPriority="63" w:unhideWhenUsed="0"/>
-    <w:lsdException w:name="Medium Shading 2 Accent 2" w:semiHidden="0" w:uiPriority="64" w:unhideWhenUsed="0"/>
-    <w:lsdException w:name="Medium List 1 Accent 2" w:semiHidden="0" w:uiPriority="65" w:unhideWhenUsed="0"/>
-    <w:lsdException w:name="Medium List 2 Accent 2" w:semiHidden="0" w:uiPriority="66" w:unhideWhenUsed="0"/>
-    <w:lsdException w:name="Medium Grid 1 Accent 2" w:semiHidden="0" w:uiPriority="67" w:unhideWhenUsed="0"/>
-    <w:lsdException w:name="Medium Grid 2 Accent 2" w:semiHidden="0" w:uiPriority="68" w:unhideWhenUsed="0"/>
-    <w:lsdException w:name="Medium Grid 3 Accent 2" w:semiHidden="0" w:uiPriority="69" w:unhideWhenUsed="0"/>
-    <w:lsdException w:name="Dark List Accent 2" w:semiHidden="0" w:uiPriority="70" w:unhideWhenUsed="0"/>
-    <w:lsdException w:name="Colorful Shading Accent 2" w:semiHidden="0" w:uiPriority="71" w:unhideWhenUsed="0"/>
-    <w:lsdException w:name="Colorful List Accent 2" w:semiHidden="0" w:uiPriority="72" w:unhideWhenUsed="0"/>
-    <w:lsdException w:name="Colorful Grid Accent 2" w:semiHidden="0" w:uiPriority="73" w:unhideWhenUsed="0"/>
-    <w:lsdException w:name="Light Shading Accent 3" w:semiHidden="0" w:uiPriority="60" w:unhideWhenUsed="0"/>
-    <w:lsdException w:name="Light List Accent 3" w:semiHidden="0" w:uiPriority="61" w:unhideWhenUsed="0"/>
-    <w:lsdException w:name="Light Grid Accent 3" w:semiHidden="0" w:uiPriority="62" w:unhideWhenUsed="0"/>
-    <w:lsdException w:name="Medium Shading 1 Accent 3" w:semiHidden="0" w:uiPriority="63" w:unhideWhenUsed="0"/>
-    <w:lsdException w:name="Medium Shading 2 Accent 3" w:semiHidden="0" w:uiPriority="64" w:unhideWhenUsed="0"/>
-    <w:lsdException w:name="Medium List 1 Accent 3" w:semiHidden="0" w:uiPriority="65" w:unhideWhenUsed="0"/>
-    <w:lsdException w:name="Medium List 2 Accent 3" w:semiHidden="0" w:uiPriority="66" w:unhideWhenUsed="0"/>
-    <w:lsdException w:name="Medium Grid 1 Accent 3" w:semiHidden="0" w:uiPriority="67" w:unhideWhenUsed="0"/>
-    <w:lsdException w:name="Medium Grid 2 Accent 3" w:semiHidden="0" w:uiPriority="68" w:unhideWhenUsed="0"/>
-    <w:lsdException w:name="Medium Grid 3 Accent 3" w:semiHidden="0" w:uiPriority="69" w:unhideWhenUsed="0"/>
-    <w:lsdException w:name="Dark List Accent 3" w:semiHidden="0" w:uiPriority="70" w:unhideWhenUsed="0"/>
-    <w:lsdException w:name="Colorful Shading Accent 3" w:semiHidden="0" w:uiPriority="71" w:unhideWhenUsed="0"/>
-    <w:lsdException w:name="Colorful List Accent 3" w:semiHidden="0" w:uiPriority="72" w:unhideWhenUsed="0"/>
-    <w:lsdException w:name="Colorful Grid Accent 3" w:semiHidden="0" w:uiPriority="73" w:unhideWhenUsed="0"/>
-    <w:lsdException w:name="Light Shading Accent 4" w:semiHidden="0" w:uiPriority="60" w:unhideWhenUsed="0"/>
-    <w:lsdException w:name="Light List Accent 4" w:semiHidden="0" w:uiPriority="61" w:unhideWhenUsed="0"/>
-    <w:lsdException w:name="Light Grid Accent 4" w:semiHidden="0" w:uiPriority="62" w:unhideWhenUsed="0"/>
-    <w:lsdException w:name="Medium Shading 1 Accent 4" w:semiHidden="0" w:uiPriority="63" w:unhideWhenUsed="0"/>
-    <w:lsdException w:name="Medium Shading 2 Accent 4" w:semiHidden="0" w:uiPriority="64" w:unhideWhenUsed="0"/>
-    <w:lsdException w:name="Medium List 1 Accent 4" w:semiHidden="0" w:uiPriority="65" w:unhideWhenUsed="0"/>
-    <w:lsdException w:name="Medium List 2 Accent 4" w:semiHidden="0" w:uiPriority="66" w:unhideWhenUsed="0"/>
-    <w:lsdException w:name="Medium Grid 1 Accent 4" w:semiHidden="0" w:uiPriority="67" w:unhideWhenUsed="0"/>
-    <w:lsdException w:name="Medium Grid 2 Accent 4" w:semiHidden="0" w:uiPriority="68" w:unhideWhenUsed="0"/>
-    <w:lsdException w:name="Medium Grid 3 Accent 4" w:semiHidden="0" w:uiPriority="69" w:unhideWhenUsed="0"/>
-    <w:lsdException w:name="Dark List Accent 4" w:semiHidden="0" w:uiPriority="70" w:unhideWhenUsed="0"/>
-    <w:lsdException w:name="Colorful Shading Accent 4" w:semiHidden="0" w:uiPriority="71" w:unhideWhenUsed="0"/>
-    <w:lsdException w:name="Colorful List Accent 4" w:semiHidden="0" w:uiPriority="72" w:unhideWhenUsed="0"/>
-    <w:lsdException w:name="Colorful Grid Accent 4" w:semiHidden="0" w:uiPriority="73" w:unhideWhenUsed="0"/>
-    <w:lsdException w:name="Light Shading Accent 5" w:semiHidden="0" w:uiPriority="60" w:unhideWhenUsed="0"/>
-    <w:lsdException w:name="Light List Accent 5" w:semiHidden="0" w:uiPriority="61" w:unhideWhenUsed="0"/>
-    <w:lsdException w:name="Light Grid Accent 5" w:semiHidden="0" w:uiPriority="62" w:unhideWhenUsed="0"/>
-    <w:lsdException w:name="Medium Shading 1 Accent 5" w:semiHidden="0" w:uiPriority="63" w:unhideWhenUsed="0"/>
-    <w:lsdException w:name="Medium Shading 2 Accent 5" w:semiHidden="0" w:uiPriority="64" w:unhideWhenUsed="0"/>
-    <w:lsdException w:name="Medium List 1 Accent 5" w:semiHidden="0" w:uiPriority="65" w:unhideWhenUsed="0"/>
-    <w:lsdException w:name="Medium List 2 Accent 5" w:semiHidden="0" w:uiPriority="66" w:unhideWhenUsed="0"/>
-    <w:lsdException w:name="Medium Grid 1 Accent 5" w:semiHidden="0" w:uiPriority="67" w:unhideWhenUsed="0"/>
-    <w:lsdException w:name="Medium Grid 2 Accent 5" w:semiHidden="0" w:uiPriority="68" w:unhideWhenUsed="0"/>
-    <w:lsdException w:name="Medium Grid 3 Accent 5" w:semiHidden="0" w:uiPriority="69" w:unhideWhenUsed="0"/>
-    <w:lsdException w:name="Dark List Accent 5" w:semiHidden="0" w:uiPriority="70" w:unhideWhenUsed="0"/>
-    <w:lsdException w:name="Colorful Shading Accent 5" w:semiHidden="0" w:uiPriority="71" w:unhideWhenUsed="0"/>
-    <w:lsdException w:name="Colorful List Accent 5" w:semiHidden="0" w:uiPriority="72" w:unhideWhenUsed="0"/>
-    <w:lsdException w:name="Colorful Grid Accent 5" w:semiHidden="0" w:uiPriority="73" w:unhideWhenUsed="0"/>
-    <w:lsdException w:name="Light Shading Accent 6" w:semiHidden="0" w:uiPriority="60" w:unhideWhenUsed="0"/>
-    <w:lsdException w:name="Light List Accent 6" w:semiHidden="0" w:uiPriority="61" w:unhideWhenUsed="0"/>
-    <w:lsdException w:name="Light Grid Accent 6" w:semiHidden="0" w:uiPriority="62" w:unhideWhenUsed="0"/>
-    <w:lsdException w:name="Medium Shading 1 Accent 6" w:semiHidden="0" w:uiPriority="63" w:unhideWhenUsed="0"/>
-    <w:lsdException w:name="Medium Shading 2 Accent 6" w:semiHidden="0" w:uiPriority="64" w:unhideWhenUsed="0"/>
-    <w:lsdException w:name="Medium List 1 Accent 6" w:semiHidden="0" w:uiPriority="65" w:unhideWhenUsed="0"/>
-    <w:lsdException w:name="Medium List 2 Accent 6" w:semiHidden="0" w:uiPriority="66" w:unhideWhenUsed="0"/>
-    <w:lsdException w:name="Medium Grid 1 Accent 6" w:semiHidden="0" w:uiPriority="67" w:unhideWhenUsed="0"/>
-    <w:lsdException w:name="Medium Grid 2 Accent 6" w:semiHidden="0" w:uiPriority="68" w:unhideWhenUsed="0"/>
-    <w:lsdException w:name="Medium Grid 3 Accent 6" w:semiHidden="0" w:uiPriority="69" w:unhideWhenUsed="0"/>
-    <w:lsdException w:name="Dark List Accent 6" w:semiHidden="0" w:uiPriority="70" w:unhideWhenUsed="0"/>
-    <w:lsdException w:name="Colorful Shading Accent 6" w:semiHidden="0" w:uiPriority="71" w:unhideWhenUsed="0"/>
-    <w:lsdException w:name="Colorful List Accent 6" w:semiHidden="0" w:uiPriority="72" w:unhideWhenUsed="0"/>
-    <w:lsdException w:name="Colorful Grid Accent 6" w:semiHidden="0" w:uiPriority="73" w:unhideWhenUsed="0"/>
-    <w:lsdException w:name="Subtle Emphasis" w:semiHidden="0" w:uiPriority="19" w:unhideWhenUsed="0" w:qFormat="1"/>
-    <w:lsdException w:name="Intense Emphasis" w:semiHidden="0" w:uiPriority="21" w:unhideWhenUsed="0" w:qFormat="1"/>
-    <w:lsdException w:name="Subtle Reference" w:semiHidden="0" w:uiPriority="31" w:unhideWhenUsed="0" w:qFormat="1"/>
-    <w:lsdException w:name="Intense Reference" w:semiHidden="0" w:uiPriority="32" w:unhideWhenUsed="0" w:qFormat="1"/>
-    <w:lsdException w:name="Book Title" w:semiHidden="0" w:uiPriority="33" w:unhideWhenUsed="0" w:qFormat="1"/>
-    <w:lsdException w:name="Bibliography" w:uiPriority="37"/>
-    <w:lsdException w:name="TOC Heading" w:uiPriority="39" w:qFormat="1"/>
-  </w:latentStyles>
-  <w:style w:type="paragraph" w:default="1" w:styleId="Normal">
-    <w:name w:val="Normal"/>
-    <w:qFormat/>
-  </w:style>
-  <w:style w:type="paragraph" w:styleId="Heading1">
-    <w:name w:val="heading 1"/>
-    <w:basedOn w:val="Normal"/>
-    <w:next w:val="Normal"/>
-    <w:link w:val="Heading1Char"/>
-    <w:uiPriority w:val="9"/>
-    <w:qFormat/>
-    <w:rsid w:val="00727D4E"/>
-    <w:pPr>
-      <w:keepNext/>
-      <w:keepLines/>
-      <w:spacing w:before="240" w:after="0"/>
-      <w:outlineLvl w:val="0"/>
-    </w:pPr>
-    <w:rPr>
-      <w:rFonts w:asciiTheme="majorHAnsi" w:eastAsiaTheme="majorEastAsia" w:hAnsiTheme="majorHAnsi" w:cstheme="majorBidi"/>
-      <w:color w:val="2F5496" w:themeColor="accent1" w:themeShade="BF"/>
-      <w:sz w:val="48"/>
-      <w:szCs w:val="32"/>
-    </w:rPr>
-  </w:style>
-  <w:style w:type="paragraph" w:styleId="Heading2">
-    <w:name w:val="heading 2"/>
-    <w:basedOn w:val="Normal"/>
-    <w:next w:val="Normal"/>
-    <w:link w:val="Heading2Char"/>
-    <w:uiPriority w:val="9"/>
-    <w:unhideWhenUsed/>
-    <w:qFormat/>
-    <w:rsid w:val="00F357DB"/>
-    <w:pPr>
-      <w:keepNext/>
-      <w:keepLines/>
-      <w:spacing w:before="40" w:after="0"/>
-      <w:outlineLvl w:val="1"/>
-    </w:pPr>
-    <w:rPr>
-      <w:rFonts w:asciiTheme="majorHAnsi" w:eastAsiaTheme="majorEastAsia" w:hAnsiTheme="majorHAnsi" w:cstheme="majorBidi"/>
-      <w:color w:val="2F5496" w:themeColor="accent1" w:themeShade="BF"/>
-      <w:sz w:val="26"/>
-      <w:szCs w:val="26"/>
-    </w:rPr>
-  </w:style>
-  <w:style w:type="character" w:default="1" w:styleId="DefaultParagraphFont">
-    <w:name w:val="Default Paragraph Font"/>
-    <w:uiPriority w:val="1"/>
-    <w:semiHidden/>
-    <w:unhideWhenUsed/>
-  </w:style>
-  <w:style w:type="table" w:default="1" w:styleId="TableNormal">
-    <w:name w:val="Normal Table"/>
-    <w:uiPriority w:val="99"/>
-    <w:semiHidden/>
-    <w:unhideWhenUsed/>
-    <w:tblPr>
-      <w:tblInd w:w="0" w:type="dxa"/>
-      <w:tblCellMar>
-        <w:top w:w="0" w:type="dxa"/>
-        <w:left w:w="108" w:type="dxa"/>
-        <w:bottom w:w="0" w:type="dxa"/>
-        <w:right w:w="108" w:type="dxa"/>
-      </w:tblCellMar>
-    </w:tblPr>
-  </w:style>
-  <w:style w:type="numbering" w:default="1" w:styleId="NoList">
-    <w:name w:val="No List"/>
-    <w:uiPriority w:val="99"/>
-    <w:semiHidden/>
-    <w:unhideWhenUsed/>
-  </w:style>
-  <w:style w:type="paragraph" w:styleId="Title">
-    <w:name w:val="Title"/>
-    <w:basedOn w:val="Normal"/>
-    <w:next w:val="Normal"/>
-    <w:link w:val="TitleChar"/>
-    <w:uiPriority w:val="10"/>
-    <w:qFormat/>
-    <w:rsid w:val="00D25687"/>
-    <w:pPr>
-      <w:spacing w:after="0" w:line="240" w:lineRule="auto"/>
-      <w:contextualSpacing/>
-    </w:pPr>
-    <w:rPr>
-      <w:rFonts w:asciiTheme="majorHAnsi" w:eastAsiaTheme="majorEastAsia" w:hAnsiTheme="majorHAnsi" w:cstheme="majorBidi"/>
-      <w:spacing w:val="-10"/>
-      <w:kern w:val="28"/>
-      <w:sz w:val="56"/>
-      <w:szCs w:val="56"/>
-    </w:rPr>
-  </w:style>
-  <w:style w:type="character" w:customStyle="1" w:styleId="TitleChar">
-    <w:name w:val="Title Char"/>
-    <w:basedOn w:val="DefaultParagraphFont"/>
-    <w:link w:val="Title"/>
-    <w:uiPriority w:val="10"/>
-    <w:rsid w:val="00D25687"/>
-    <w:rPr>
-      <w:rFonts w:asciiTheme="majorHAnsi" w:eastAsiaTheme="majorEastAsia" w:hAnsiTheme="majorHAnsi" w:cstheme="majorBidi"/>
-      <w:spacing w:val="-10"/>
-      <w:kern w:val="28"/>
-      <w:sz w:val="56"/>
-      <w:szCs w:val="56"/>
-    </w:rPr>
-  </w:style>
-  <w:style w:type="character" w:customStyle="1" w:styleId="Heading1Char">
-    <w:name w:val="Heading 1 Char"/>
-    <w:basedOn w:val="DefaultParagraphFont"/>
-    <w:link w:val="Heading1"/>
-    <w:uiPriority w:val="9"/>
-    <w:rsid w:val="00727D4E"/>
-    <w:rPr>
-      <w:rFonts w:asciiTheme="majorHAnsi" w:eastAsiaTheme="majorEastAsia" w:hAnsiTheme="majorHAnsi" w:cstheme="majorBidi"/>
-      <w:color w:val="2F5496" w:themeColor="accent1" w:themeShade="BF"/>
-      <w:sz w:val="48"/>
-      <w:szCs w:val="32"/>
-    </w:rPr>
-  </w:style>
-  <w:style w:type="paragraph" w:styleId="ListParagraph">
-    <w:name w:val="List Paragraph"/>
-    <w:basedOn w:val="Normal"/>
-    <w:uiPriority w:val="34"/>
-    <w:qFormat/>
-    <w:rsid w:val="00D25687"/>
-    <w:pPr>
-      <w:ind w:left="720"/>
-      <w:contextualSpacing/>
-    </w:pPr>
-  </w:style>
-  <w:style w:type="character" w:customStyle="1" w:styleId="Heading2Char">
-    <w:name w:val="Heading 2 Char"/>
-    <w:basedOn w:val="DefaultParagraphFont"/>
-    <w:link w:val="Heading2"/>
-    <w:uiPriority w:val="9"/>
-    <w:rsid w:val="00F357DB"/>
-    <w:rPr>
-      <w:rFonts w:asciiTheme="majorHAnsi" w:eastAsiaTheme="majorEastAsia" w:hAnsiTheme="majorHAnsi" w:cstheme="majorBidi"/>
-      <w:color w:val="2F5496" w:themeColor="accent1" w:themeShade="BF"/>
-      <w:sz w:val="26"/>
-      <w:szCs w:val="26"/>
-    </w:rPr>
-  </w:style>
-  <w:style w:type="character" w:styleId="CommentReference">
-    <w:name w:val="annotation reference"/>
-    <w:basedOn w:val="DefaultParagraphFont"/>
-    <w:uiPriority w:val="99"/>
-    <w:semiHidden/>
-    <w:unhideWhenUsed/>
-    <w:rsid w:val="00471BDA"/>
-    <w:rPr>
-      <w:sz w:val="16"/>
-      <w:szCs w:val="16"/>
-    </w:rPr>
-  </w:style>
-  <w:style w:type="paragraph" w:styleId="CommentText">
-    <w:name w:val="annotation text"/>
-    <w:basedOn w:val="Normal"/>
-    <w:link w:val="CommentTextChar"/>
-    <w:uiPriority w:val="99"/>
-    <w:semiHidden/>
-    <w:unhideWhenUsed/>
-    <w:rsid w:val="00471BDA"/>
-    <w:pPr>
-      <w:spacing w:line="240" w:lineRule="auto"/>
-    </w:pPr>
-    <w:rPr>
-      <w:sz w:val="20"/>
-      <w:szCs w:val="20"/>
-    </w:rPr>
-  </w:style>
-  <w:style w:type="character" w:customStyle="1" w:styleId="CommentTextChar">
-    <w:name w:val="Comment Text Char"/>
-    <w:basedOn w:val="DefaultParagraphFont"/>
-    <w:link w:val="CommentText"/>
-    <w:uiPriority w:val="99"/>
-    <w:semiHidden/>
-    <w:rsid w:val="00471BDA"/>
-    <w:rPr>
-      <w:sz w:val="20"/>
-      <w:szCs w:val="20"/>
-    </w:rPr>
-  </w:style>
-  <w:style w:type="paragraph" w:styleId="CommentSubject">
-    <w:name w:val="annotation subject"/>
-    <w:basedOn w:val="CommentText"/>
-    <w:next w:val="CommentText"/>
-    <w:link w:val="CommentSubjectChar"/>
-    <w:uiPriority w:val="99"/>
-    <w:semiHidden/>
-    <w:unhideWhenUsed/>
-    <w:rsid w:val="00471BDA"/>
-    <w:rPr>
-      <w:b/>
-      <w:bCs/>
-    </w:rPr>
-  </w:style>
-  <w:style w:type="character" w:customStyle="1" w:styleId="CommentSubjectChar">
-    <w:name w:val="Comment Subject Char"/>
-    <w:basedOn w:val="CommentTextChar"/>
-    <w:link w:val="CommentSubject"/>
-    <w:uiPriority w:val="99"/>
-    <w:semiHidden/>
-    <w:rsid w:val="00471BDA"/>
-    <w:rPr>
-      <w:b/>
-      <w:bCs/>
-      <w:sz w:val="20"/>
-      <w:szCs w:val="20"/>
-    </w:rPr>
-  </w:style>
-  <w:style w:type="paragraph" w:styleId="BalloonText">
-    <w:name w:val="Balloon Text"/>
-    <w:basedOn w:val="Normal"/>
-    <w:link w:val="BalloonTextChar"/>
-    <w:uiPriority w:val="99"/>
-    <w:semiHidden/>
-    <w:unhideWhenUsed/>
-    <w:rsid w:val="00471BDA"/>
-    <w:pPr>
-      <w:spacing w:after="0" w:line="240" w:lineRule="auto"/>
-    </w:pPr>
-    <w:rPr>
-      <w:rFonts w:ascii="Segoe UI" w:hAnsi="Segoe UI" w:cs="Segoe UI"/>
-      <w:sz w:val="18"/>
-      <w:szCs w:val="18"/>
-    </w:rPr>
-  </w:style>
-  <w:style w:type="character" w:customStyle="1" w:styleId="BalloonTextChar">
-    <w:name w:val="Balloon Text Char"/>
-    <w:basedOn w:val="DefaultParagraphFont"/>
-    <w:link w:val="BalloonText"/>
-    <w:uiPriority w:val="99"/>
-    <w:semiHidden/>
-    <w:rsid w:val="00471BDA"/>
-    <w:rPr>
-      <w:rFonts w:ascii="Segoe UI" w:hAnsi="Segoe UI" w:cs="Segoe UI"/>
-      <w:sz w:val="18"/>
-      <w:szCs w:val="18"/>
-    </w:rPr>
-  </w:style>
-  <w:style w:type="paragraph" w:styleId="Caption">
-    <w:name w:val="caption"/>
-    <w:basedOn w:val="Normal"/>
-    <w:next w:val="Normal"/>
-    <w:uiPriority w:val="35"/>
-    <w:unhideWhenUsed/>
-    <w:qFormat/>
-    <w:rsid w:val="003205D8"/>
-    <w:pPr>
-      <w:spacing w:after="200" w:line="240" w:lineRule="auto"/>
-    </w:pPr>
-    <w:rPr>
-      <w:i/>
-      <w:iCs/>
-      <w:color w:val="44546A" w:themeColor="text2"/>
-      <w:sz w:val="18"/>
-      <w:szCs w:val="18"/>
-    </w:rPr>
-  </w:style>
-  <w:style w:type="paragraph" w:styleId="Revision">
-    <w:name w:val="Revision"/>
-    <w:hidden/>
-    <w:uiPriority w:val="99"/>
-    <w:semiHidden/>
-    <w:rsid w:val="00772C62"/>
-    <w:pPr>
-      <w:spacing w:after="0" w:line="240" w:lineRule="auto"/>
-    </w:pPr>
-  </w:style>
-</w:styles>
-</file>
-
-<file path=word/stylesWithEffects.xml><?xml version="1.0" encoding="utf-8"?>
-<w:styles xmlns:wpc="http://schemas.microsoft.com/office/word/2010/wordprocessingCanvas" xmlns:mo="http://schemas.microsoft.com/office/mac/office/2008/main" xmlns:mc="http://schemas.openxmlformats.org/markup-compatibility/2006" xmlns:mv="urn:schemas-microsoft-com:mac:vml" xmlns:o="urn:schemas-microsoft-com:office:office" xmlns:r="http://schemas.openxmlformats.org/officeDocument/2006/relationships" xmlns:m="http://schemas.openxmlformats.org/officeDocument/2006/math" xmlns:v="urn:schemas-microsoft-com:vml" xmlns:wp14="http://schemas.microsoft.com/office/word/2010/wordprocessingDrawing" xmlns:wp="http://schemas.openxmlformats.org/drawingml/2006/wordprocessingDrawing" xmlns:w10="urn:schemas-microsoft-com:office:word" xmlns:w="http://schemas.openxmlformats.org/wordprocessingml/2006/main" xmlns:w14="http://schemas.microsoft.com/office/word/2010/wordml" xmlns:wpg="http://schemas.microsoft.com/office/word/2010/wordprocessingGroup" xmlns:wpi="http://schemas.microsoft.com/office/word/2010/wordprocessingInk" xmlns:wne="http://schemas.microsoft.com/office/word/2006/wordml" xmlns:wps="http://schemas.microsoft.com/office/word/2010/wordprocessingShape" mc:Ignorable="w14 wp14">
-  <w:docDefaults>
-    <w:rPrDefault>
-      <w:rPr>
-        <w:rFonts w:asciiTheme="minorHAnsi" w:eastAsiaTheme="minorHAnsi" w:hAnsiTheme="minorHAnsi" w:cstheme="minorBidi"/>
-        <w:sz w:val="22"/>
-        <w:szCs w:val="22"/>
-        <w:lang w:val="en-US" w:eastAsia="en-US" w:bidi="ar-SA"/>
-      </w:rPr>
-    </w:rPrDefault>
-    <w:pPrDefault>
-      <w:pPr>
-        <w:spacing w:after="160" w:line="259" w:lineRule="auto"/>
-      </w:pPr>
-    </w:pPrDefault>
-  </w:docDefaults>
-  <w:latentStyles w:defLockedState="0" w:defUIPriority="99" w:defSemiHidden="1" w:defUnhideWhenUsed="1" w:defQFormat="0" w:count="276">
-    <w:lsdException w:name="Normal" w:semiHidden="0" w:uiPriority="0" w:unhideWhenUsed="0" w:qFormat="1"/>
-    <w:lsdException w:name="heading 1" w:semiHidden="0" w:uiPriority="9" w:unhideWhenUsed="0" w:qFormat="1"/>
-    <w:lsdException w:name="heading 2" w:uiPriority="9" w:qFormat="1"/>
-    <w:lsdException w:name="heading 3" w:uiPriority="9" w:qFormat="1"/>
-    <w:lsdException w:name="heading 4" w:uiPriority="9" w:qFormat="1"/>
-    <w:lsdException w:name="heading 5" w:uiPriority="9" w:qFormat="1"/>
-    <w:lsdException w:name="heading 6" w:uiPriority="9" w:qFormat="1"/>
-    <w:lsdException w:name="heading 7" w:uiPriority="9" w:qFormat="1"/>
-    <w:lsdException w:name="heading 8" w:uiPriority="9" w:qFormat="1"/>
-    <w:lsdException w:name="heading 9" w:uiPriority="9" w:qFormat="1"/>
-    <w:lsdException w:name="toc 1" w:uiPriority="39"/>
-    <w:lsdException w:name="toc 2" w:uiPriority="39"/>
-    <w:lsdException w:name="toc 3" w:uiPriority="39"/>
-    <w:lsdException w:name="toc 4" w:uiPriority="39"/>
-    <w:lsdException w:name="toc 5" w:uiPriority="39"/>
-    <w:lsdException w:name="toc 6" w:uiPriority="39"/>
-    <w:lsdException w:name="toc 7" w:uiPriority="39"/>
-    <w:lsdException w:name="toc 8" w:uiPriority="39"/>
-    <w:lsdException w:name="toc 9" w:uiPriority="39"/>
-    <w:lsdException w:name="caption" w:uiPriority="35" w:qFormat="1"/>
-    <w:lsdException w:name="Title" w:semiHidden="0" w:uiPriority="10" w:unhideWhenUsed="0" w:qFormat="1"/>
-    <w:lsdException w:name="Default Paragraph Font" w:uiPriority="1"/>
-    <w:lsdException w:name="Subtitle" w:semiHidden="0" w:uiPriority="11" w:unhideWhenUsed="0" w:qFormat="1"/>
-    <w:lsdException w:name="Strong" w:semiHidden="0" w:uiPriority="22" w:unhideWhenUsed="0" w:qFormat="1"/>
-    <w:lsdException w:name="Emphasis" w:semiHidden="0" w:uiPriority="20" w:unhideWhenUsed="0" w:qFormat="1"/>
-    <w:lsdException w:name="Table Grid" w:semiHidden="0" w:uiPriority="39" w:unhideWhenUsed="0"/>
-    <w:lsdException w:name="Note Level 1" w:semiHidden="0" w:unhideWhenUsed="0"/>
-    <w:lsdException w:name="Note Level 2" w:semiHidden="0" w:unhideWhenUsed="0"/>
-    <w:lsdException w:name="Note Level 3" w:semiHidden="0" w:unhideWhenUsed="0"/>
-    <w:lsdException w:name="Note Level 4" w:semiHidden="0" w:unhideWhenUsed="0"/>
-    <w:lsdException w:name="Note Level 5" w:semiHidden="0" w:unhideWhenUsed="0"/>
-    <w:lsdException w:name="Note Level 6" w:semiHidden="0" w:unhideWhenUsed="0"/>
-    <w:lsdException w:name="Note Level 7" w:semiHidden="0" w:unhideWhenUsed="0"/>
-    <w:lsdException w:name="Note Level 8" w:semiHidden="0" w:unhideWhenUsed="0"/>
-    <w:lsdException w:name="Note Level 9" w:semiHidden="0" w:unhideWhenUsed="0"/>
-    <w:lsdException w:name="Placeholder Text" w:unhideWhenUsed="0"/>
-    <w:lsdException w:name="No Spacing" w:semiHidden="0" w:uiPriority="1" w:unhideWhenUsed="0" w:qFormat="1"/>
-    <w:lsdException w:name="Light Shading" w:semiHidden="0" w:uiPriority="60" w:unhideWhenUsed="0"/>
-    <w:lsdException w:name="Light List" w:semiHidden="0" w:uiPriority="61" w:unhideWhenUsed="0"/>
-    <w:lsdException w:name="Light Grid" w:semiHidden="0" w:uiPriority="62" w:unhideWhenUsed="0"/>
-    <w:lsdException w:name="Medium Shading 1" w:semiHidden="0" w:uiPriority="63" w:unhideWhenUsed="0"/>
-    <w:lsdException w:name="Medium Shading 2" w:semiHidden="0" w:uiPriority="64" w:unhideWhenUsed="0"/>
-    <w:lsdException w:name="Medium List 1" w:semiHidden="0" w:uiPriority="65" w:unhideWhenUsed="0"/>
-    <w:lsdException w:name="Medium List 2" w:semiHidden="0" w:uiPriority="66" w:unhideWhenUsed="0"/>
-    <w:lsdException w:name="Medium Grid 1" w:semiHidden="0" w:uiPriority="67" w:unhideWhenUsed="0"/>
-    <w:lsdException w:name="Medium Grid 2" w:semiHidden="0" w:uiPriority="68" w:unhideWhenUsed="0"/>
-    <w:lsdException w:name="Medium Grid 3" w:semiHidden="0" w:uiPriority="69" w:unhideWhenUsed="0"/>
-    <w:lsdException w:name="Dark List" w:semiHidden="0" w:uiPriority="70" w:unhideWhenUsed="0"/>
-    <w:lsdException w:name="Colorful Shading" w:semiHidden="0" w:uiPriority="71" w:unhideWhenUsed="0"/>
-    <w:lsdException w:name="Colorful List" w:semiHidden="0" w:uiPriority="72" w:unhideWhenUsed="0"/>
-    <w:lsdException w:name="Colorful Grid" w:semiHidden="0" w:uiPriority="73" w:unhideWhenUsed="0"/>
-    <w:lsdException w:name="Light Shading Accent 1" w:semiHidden="0" w:uiPriority="60" w:unhideWhenUsed="0"/>
-    <w:lsdException w:name="Light List Accent 1" w:semiHidden="0" w:uiPriority="61" w:unhideWhenUsed="0"/>
-    <w:lsdException w:name="Light Grid Accent 1" w:semiHidden="0" w:uiPriority="62" w:unhideWhenUsed="0"/>
-    <w:lsdException w:name="Medium Shading 1 Accent 1" w:semiHidden="0" w:uiPriority="63" w:unhideWhenUsed="0"/>
-    <w:lsdException w:name="Medium Shading 2 Accent 1" w:semiHidden="0" w:uiPriority="64" w:unhideWhenUsed="0"/>
-    <w:lsdException w:name="Medium List 1 Accent 1" w:semiHidden="0" w:uiPriority="65" w:unhideWhenUsed="0"/>
-    <w:lsdException w:name="Revision" w:unhideWhenUsed="0"/>
-    <w:lsdException w:name="List Paragraph" w:semiHidden="0" w:uiPriority="34" w:unhideWhenUsed="0" w:qFormat="1"/>
-    <w:lsdException w:name="Quote" w:semiHidden="0" w:uiPriority="29" w:unhideWhenUsed="0" w:qFormat="1"/>
-    <w:lsdException w:name="Intense Quote" w:semiHidden="0" w:uiPriority="30" w:unhideWhenUsed="0" w:qFormat="1"/>
-    <w:lsdException w:name="Medium List 2 Accent 1" w:semiHidden="0" w:uiPriority="66" w:unhideWhenUsed="0"/>
-    <w:lsdException w:name="Medium Grid 1 Accent 1" w:semiHidden="0" w:uiPriority="67" w:unhideWhenUsed="0"/>
-    <w:lsdException w:name="Medium Grid 2 Accent 1" w:semiHidden="0" w:uiPriority="68" w:unhideWhenUsed="0"/>
-    <w:lsdException w:name="Medium Grid 3 Accent 1" w:semiHidden="0" w:uiPriority="69" w:unhideWhenUsed="0"/>
-    <w:lsdException w:name="Dark List Accent 1" w:semiHidden="0" w:uiPriority="70" w:unhideWhenUsed="0"/>
-    <w:lsdException w:name="Colorful Shading Accent 1" w:semiHidden="0" w:uiPriority="71" w:unhideWhenUsed="0"/>
-    <w:lsdException w:name="Colorful List Accent 1" w:semiHidden="0" w:uiPriority="72" w:unhideWhenUsed="0"/>
-    <w:lsdException w:name="Colorful Grid Accent 1" w:semiHidden="0" w:uiPriority="73" w:unhideWhenUsed="0"/>
-    <w:lsdException w:name="Light Shading Accent 2" w:semiHidden="0" w:uiPriority="60" w:unhideWhenUsed="0"/>
-    <w:lsdException w:name="Light List Accent 2" w:semiHidden="0" w:uiPriority="61" w:unhideWhenUsed="0"/>
-    <w:lsdException w:name="Light Grid Accent 2" w:semiHidden="0" w:uiPriority="62" w:unhideWhenUsed="0"/>
-    <w:lsdException w:name="Medium Shading 1 Accent 2" w:semiHidden="0" w:uiPriority="63" w:unhideWhenUsed="0"/>
-    <w:lsdException w:name="Medium Shading 2 Accent 2" w:semiHidden="0" w:uiPriority="64" w:unhideWhenUsed="0"/>
-    <w:lsdException w:name="Medium List 1 Accent 2" w:semiHidden="0" w:uiPriority="65" w:unhideWhenUsed="0"/>
-    <w:lsdException w:name="Medium List 2 Accent 2" w:semiHidden="0" w:uiPriority="66" w:unhideWhenUsed="0"/>
-    <w:lsdException w:name="Medium Grid 1 Accent 2" w:semiHidden="0" w:uiPriority="67" w:unhideWhenUsed="0"/>
-    <w:lsdException w:name="Medium Grid 2 Accent 2" w:semiHidden="0" w:uiPriority="68" w:unhideWhenUsed="0"/>
-    <w:lsdException w:name="Medium Grid 3 Accent 2" w:semiHidden="0" w:uiPriority="69" w:unhideWhenUsed="0"/>
-    <w:lsdException w:name="Dark List Accent 2" w:semiHidden="0" w:uiPriority="70" w:unhideWhenUsed="0"/>
-    <w:lsdException w:name="Colorful Shading Accent 2" w:semiHidden="0" w:uiPriority="71" w:unhideWhenUsed="0"/>
-    <w:lsdException w:name="Colorful List Accent 2" w:semiHidden="0" w:uiPriority="72" w:unhideWhenUsed="0"/>
-    <w:lsdException w:name="Colorful Grid Accent 2" w:semiHidden="0" w:uiPriority="73" w:unhideWhenUsed="0"/>
-    <w:lsdException w:name="Light Shading Accent 3" w:semiHidden="0" w:uiPriority="60" w:unhideWhenUsed="0"/>
-    <w:lsdException w:name="Light List Accent 3" w:semiHidden="0" w:uiPriority="61" w:unhideWhenUsed="0"/>
-    <w:lsdException w:name="Light Grid Accent 3" w:semiHidden="0" w:uiPriority="62" w:unhideWhenUsed="0"/>
-    <w:lsdException w:name="Medium Shading 1 Accent 3" w:semiHidden="0" w:uiPriority="63" w:unhideWhenUsed="0"/>
-    <w:lsdException w:name="Medium Shading 2 Accent 3" w:semiHidden="0" w:uiPriority="64" w:unhideWhenUsed="0"/>
-    <w:lsdException w:name="Medium List 1 Accent 3" w:semiHidden="0" w:uiPriority="65" w:unhideWhenUsed="0"/>
-    <w:lsdException w:name="Medium List 2 Accent 3" w:semiHidden="0" w:uiPriority="66" w:unhideWhenUsed="0"/>
-    <w:lsdException w:name="Medium Grid 1 Accent 3" w:semiHidden="0" w:uiPriority="67" w:unhideWhenUsed="0"/>
-    <w:lsdException w:name="Medium Grid 2 Accent 3" w:semiHidden="0" w:uiPriority="68" w:unhideWhenUsed="0"/>
-    <w:lsdException w:name="Medium Grid 3 Accent 3" w:semiHidden="0" w:uiPriority="69" w:unhideWhenUsed="0"/>
-    <w:lsdException w:name="Dark List Accent 3" w:semiHidden="0" w:uiPriority="70" w:unhideWhenUsed="0"/>
-    <w:lsdException w:name="Colorful Shading Accent 3" w:semiHidden="0" w:uiPriority="71" w:unhideWhenUsed="0"/>
-    <w:lsdException w:name="Colorful List Accent 3" w:semiHidden="0" w:uiPriority="72" w:unhideWhenUsed="0"/>
-    <w:lsdException w:name="Colorful Grid Accent 3" w:semiHidden="0" w:uiPriority="73" w:unhideWhenUsed="0"/>
-    <w:lsdException w:name="Light Shading Accent 4" w:semiHidden="0" w:uiPriority="60" w:unhideWhenUsed="0"/>
-    <w:lsdException w:name="Light List Accent 4" w:semiHidden="0" w:uiPriority="61" w:unhideWhenUsed="0"/>
-    <w:lsdException w:name="Light Grid Accent 4" w:semiHidden="0" w:uiPriority="62" w:unhideWhenUsed="0"/>
-    <w:lsdException w:name="Medium Shading 1 Accent 4" w:semiHidden="0" w:uiPriority="63" w:unhideWhenUsed="0"/>
-    <w:lsdException w:name="Medium Shading 2 Accent 4" w:semiHidden="0" w:uiPriority="64" w:unhideWhenUsed="0"/>
-    <w:lsdException w:name="Medium List 1 Accent 4" w:semiHidden="0" w:uiPriority="65" w:unhideWhenUsed="0"/>
-    <w:lsdException w:name="Medium List 2 Accent 4" w:semiHidden="0" w:uiPriority="66" w:unhideWhenUsed="0"/>
-    <w:lsdException w:name="Medium Grid 1 Accent 4" w:semiHidden="0" w:uiPriority="67" w:unhideWhenUsed="0"/>
-    <w:lsdException w:name="Medium Grid 2 Accent 4" w:semiHidden="0" w:uiPriority="68" w:unhideWhenUsed="0"/>
-    <w:lsdException w:name="Medium Grid 3 Accent 4" w:semiHidden="0" w:uiPriority="69" w:unhideWhenUsed="0"/>
-    <w:lsdException w:name="Dark List Accent 4" w:semiHidden="0" w:uiPriority="70" w:unhideWhenUsed="0"/>
-    <w:lsdException w:name="Colorful Shading Accent 4" w:semiHidden="0" w:uiPriority="71" w:unhideWhenUsed="0"/>
-    <w:lsdException w:name="Colorful List Accent 4" w:semiHidden="0" w:uiPriority="72" w:unhideWhenUsed="0"/>
-    <w:lsdException w:name="Colorful Grid Accent 4" w:semiHidden="0" w:uiPriority="73" w:unhideWhenUsed="0"/>
-    <w:lsdException w:name="Light Shading Accent 5" w:semiHidden="0" w:uiPriority="60" w:unhideWhenUsed="0"/>
-    <w:lsdException w:name="Light List Accent 5" w:semiHidden="0" w:uiPriority="61" w:unhideWhenUsed="0"/>
-    <w:lsdException w:name="Light Grid Accent 5" w:semiHidden="0" w:uiPriority="62" w:unhideWhenUsed="0"/>
-    <w:lsdException w:name="Medium Shading 1 Accent 5" w:semiHidden="0" w:uiPriority="63" w:unhideWhenUsed="0"/>
-    <w:lsdException w:name="Medium Shading 2 Accent 5" w:semiHidden="0" w:uiPriority="64" w:unhideWhenUsed="0"/>
-    <w:lsdException w:name="Medium List 1 Accent 5" w:semiHidden="0" w:uiPriority="65" w:unhideWhenUsed="0"/>
-    <w:lsdException w:name="Medium List 2 Accent 5" w:semiHidden="0" w:uiPriority="66" w:unhideWhenUsed="0"/>
-    <w:lsdException w:name="Medium Grid 1 Accent 5" w:semiHidden="0" w:uiPriority="67" w:unhideWhenUsed="0"/>
-    <w:lsdException w:name="Medium Grid 2 Accent 5" w:semiHidden="0" w:uiPriority="68" w:unhideWhenUsed="0"/>
-    <w:lsdException w:name="Medium Grid 3 Accent 5" w:semiHidden="0" w:uiPriority="69" w:unhideWhenUsed="0"/>
-    <w:lsdException w:name="Dark List Accent 5" w:semiHidden="0" w:uiPriority="70" w:unhideWhenUsed="0"/>
-    <w:lsdException w:name="Colorful Shading Accent 5" w:semiHidden="0" w:uiPriority="71" w:unhideWhenUsed="0"/>
-    <w:lsdException w:name="Colorful List Accent 5" w:semiHidden="0" w:uiPriority="72" w:unhideWhenUsed="0"/>
-    <w:lsdException w:name="Colorful Grid Accent 5" w:semiHidden="0" w:uiPriority="73" w:unhideWhenUsed="0"/>
-    <w:lsdException w:name="Light Shading Accent 6" w:semiHidden="0" w:uiPriority="60" w:unhideWhenUsed="0"/>
-    <w:lsdException w:name="Light List Accent 6" w:semiHidden="0" w:uiPriority="61" w:unhideWhenUsed="0"/>
-    <w:lsdException w:name="Light Grid Accent 6" w:semiHidden="0" w:uiPriority="62" w:unhideWhenUsed="0"/>
-    <w:lsdException w:name="Medium Shading 1 Accent 6" w:semiHidden="0" w:uiPriority="63" w:unhideWhenUsed="0"/>
-    <w:lsdException w:name="Medium Shading 2 Accent 6" w:semiHidden="0" w:uiPriority="64" w:unhideWhenUsed="0"/>
-    <w:lsdException w:name="Medium List 1 Accent 6" w:semiHidden="0" w:uiPriority="65" w:unhideWhenUsed="0"/>
-    <w:lsdException w:name="Medium List 2 Accent 6" w:semiHidden="0" w:uiPriority="66" w:unhideWhenUsed="0"/>
-    <w:lsdException w:name="Medium Grid 1 Accent 6" w:semiHidden="0" w:uiPriority="67" w:unhideWhenUsed="0"/>
-    <w:lsdException w:name="Medium Grid 2 Accent 6" w:semiHidden="0" w:uiPriority="68" w:unhideWhenUsed="0"/>
-    <w:lsdException w:name="Medium Grid 3 Accent 6" w:semiHidden="0" w:uiPriority="69" w:unhideWhenUsed="0"/>
-    <w:lsdException w:name="Dark List Accent 6" w:semiHidden="0" w:uiPriority="70" w:unhideWhenUsed="0"/>
-    <w:lsdException w:name="Colorful Shading Accent 6" w:semiHidden="0" w:uiPriority="71" w:unhideWhenUsed="0"/>
-    <w:lsdException w:name="Colorful List Accent 6" w:semiHidden="0" w:uiPriority="72" w:unhideWhenUsed="0"/>
-    <w:lsdException w:name="Colorful Grid Accent 6" w:semiHidden="0" w:uiPriority="73" w:unhideWhenUsed="0"/>
-    <w:lsdException w:name="Subtle Emphasis" w:semiHidden="0" w:uiPriority="19" w:unhideWhenUsed="0" w:qFormat="1"/>
-    <w:lsdException w:name="Intense Emphasis" w:semiHidden="0" w:uiPriority="21" w:unhideWhenUsed="0" w:qFormat="1"/>
-    <w:lsdException w:name="Subtle Reference" w:semiHidden="0" w:uiPriority="31" w:unhideWhenUsed="0" w:qFormat="1"/>
-    <w:lsdException w:name="Intense Reference" w:semiHidden="0" w:uiPriority="32" w:unhideWhenUsed="0" w:qFormat="1"/>
-    <w:lsdException w:name="Book Title" w:semiHidden="0" w:uiPriority="33" w:unhideWhenUsed="0" w:qFormat="1"/>
-    <w:lsdException w:name="Bibliography" w:uiPriority="37"/>
-    <w:lsdException w:name="TOC Heading" w:uiPriority="39" w:qFormat="1"/>
+  <w:latentStyles w:defLockedState="0" w:defUIPriority="99" w:defSemiHidden="0" w:defUnhideWhenUsed="0" w:defQFormat="0" w:count="371">
+    <w:lsdException w:name="Normal" w:uiPriority="0" w:qFormat="1"/>
+    <w:lsdException w:name="heading 1" w:uiPriority="9" w:qFormat="1"/>
+    <w:lsdException w:name="heading 2" w:semiHidden="1" w:uiPriority="9" w:unhideWhenUsed="1" w:qFormat="1"/>
+    <w:lsdException w:name="heading 3" w:semiHidden="1" w:uiPriority="9" w:unhideWhenUsed="1" w:qFormat="1"/>
+    <w:lsdException w:name="heading 4" w:semiHidden="1" w:uiPriority="9" w:unhideWhenUsed="1" w:qFormat="1"/>
+    <w:lsdException w:name="heading 5" w:semiHidden="1" w:uiPriority="9" w:unhideWhenUsed="1" w:qFormat="1"/>
+    <w:lsdException w:name="heading 6" w:semiHidden="1" w:uiPriority="9" w:unhideWhenUsed="1" w:qFormat="1"/>
+    <w:lsdException w:name="heading 7" w:semiHidden="1" w:uiPriority="9" w:unhideWhenUsed="1" w:qFormat="1"/>
+    <w:lsdException w:name="heading 8" w:semiHidden="1" w:uiPriority="9" w:unhideWhenUsed="1" w:qFormat="1"/>
+    <w:lsdException w:name="heading 9" w:semiHidden="1" w:uiPriority="9" w:unhideWhenUsed="1" w:qFormat="1"/>
+    <w:lsdException w:name="index 1" w:semiHidden="1" w:unhideWhenUsed="1"/>
+    <w:lsdException w:name="index 2" w:semiHidden="1" w:unhideWhenUsed="1"/>
+    <w:lsdException w:name="index 3" w:semiHidden="1" w:unhideWhenUsed="1"/>
+    <w:lsdException w:name="index 4" w:semiHidden="1" w:unhideWhenUsed="1"/>
+    <w:lsdException w:name="index 5" w:semiHidden="1" w:unhideWhenUsed="1"/>
+    <w:lsdException w:name="index 6" w:semiHidden="1" w:unhideWhenUsed="1"/>
+    <w:lsdException w:name="index 7" w:semiHidden="1" w:unhideWhenUsed="1"/>
+    <w:lsdException w:name="index 8" w:semiHidden="1" w:unhideWhenUsed="1"/>
+    <w:lsdException w:name="index 9" w:semiHidden="1" w:unhideWhenUsed="1"/>
+    <w:lsdException w:name="toc 1" w:semiHidden="1" w:uiPriority="39" w:unhideWhenUsed="1"/>
+    <w:lsdException w:name="toc 2" w:semiHidden="1" w:uiPriority="39" w:unhideWhenUsed="1"/>
+    <w:lsdException w:name="toc 3" w:semiHidden="1" w:uiPriority="39" w:unhideWhenUsed="1"/>
+    <w:lsdException w:name="toc 4" w:semiHidden="1" w:uiPriority="39" w:unhideWhenUsed="1"/>
+    <w:lsdException w:name="toc 5" w:semiHidden="1" w:uiPriority="39" w:unhideWhenUsed="1"/>
+    <w:lsdException w:name="toc 6" w:semiHidden="1" w:uiPriority="39" w:unhideWhenUsed="1"/>
+    <w:lsdException w:name="toc 7" w:semiHidden="1" w:uiPriority="39" w:unhideWhenUsed="1"/>
+    <w:lsdException w:name="toc 8" w:semiHidden="1" w:uiPriority="39" w:unhideWhenUsed="1"/>
+    <w:lsdException w:name="toc 9" w:semiHidden="1" w:uiPriority="39" w:unhideWhenUsed="1"/>
+    <w:lsdException w:name="Normal Indent" w:semiHidden="1" w:unhideWhenUsed="1"/>
+    <w:lsdException w:name="footnote text" w:semiHidden="1" w:unhideWhenUsed="1"/>
+    <w:lsdException w:name="annotation text" w:semiHidden="1" w:unhideWhenUsed="1"/>
+    <w:lsdException w:name="header" w:semiHidden="1" w:unhideWhenUsed="1"/>
+    <w:lsdException w:name="footer" w:semiHidden="1" w:unhideWhenUsed="1"/>
+    <w:lsdException w:name="index heading" w:semiHidden="1" w:unhideWhenUsed="1"/>
+    <w:lsdException w:name="caption" w:semiHidden="1" w:uiPriority="35" w:unhideWhenUsed="1" w:qFormat="1"/>
+    <w:lsdException w:name="table of figures" w:semiHidden="1" w:unhideWhenUsed="1"/>
+    <w:lsdException w:name="envelope address" w:semiHidden="1" w:unhideWhenUsed="1"/>
+    <w:lsdException w:name="envelope return" w:semiHidden="1" w:unhideWhenUsed="1"/>
+    <w:lsdException w:name="footnote reference" w:semiHidden="1" w:unhideWhenUsed="1"/>
+    <w:lsdException w:name="annotation reference" w:semiHidden="1" w:unhideWhenUsed="1"/>
+    <w:lsdException w:name="line number" w:semiHidden="1" w:unhideWhenUsed="1"/>
+    <w:lsdException w:name="page number" w:semiHidden="1" w:unhideWhenUsed="1"/>
+    <w:lsdException w:name="endnote reference" w:semiHidden="1" w:unhideWhenUsed="1"/>
+    <w:lsdException w:name="endnote text" w:semiHidden="1" w:unhideWhenUsed="1"/>
+    <w:lsdException w:name="table of authorities" w:semiHidden="1" w:unhideWhenUsed="1"/>
+    <w:lsdException w:name="macro" w:semiHidden="1" w:unhideWhenUsed="1"/>
+    <w:lsdException w:name="toa heading" w:semiHidden="1" w:unhideWhenUsed="1"/>
+    <w:lsdException w:name="List" w:semiHidden="1" w:unhideWhenUsed="1"/>
+    <w:lsdException w:name="List Bullet" w:semiHidden="1" w:unhideWhenUsed="1"/>
+    <w:lsdException w:name="List Number" w:semiHidden="1" w:unhideWhenUsed="1"/>
+    <w:lsdException w:name="List 2" w:semiHidden="1" w:unhideWhenUsed="1"/>
+    <w:lsdException w:name="List 3" w:semiHidden="1" w:unhideWhenUsed="1"/>
+    <w:lsdException w:name="List 4" w:semiHidden="1" w:unhideWhenUsed="1"/>
+    <w:lsdException w:name="List 5" w:semiHidden="1" w:unhideWhenUsed="1"/>
+    <w:lsdException w:name="List Bullet 2" w:semiHidden="1" w:unhideWhenUsed="1"/>
+    <w:lsdException w:name="List Bullet 3" w:semiHidden="1" w:unhideWhenUsed="1"/>
+    <w:lsdException w:name="List Bullet 4" w:semiHidden="1" w:unhideWhenUsed="1"/>
+    <w:lsdException w:name="List Bullet 5" w:semiHidden="1" w:unhideWhenUsed="1"/>
+    <w:lsdException w:name="List Number 2" w:semiHidden="1" w:unhideWhenUsed="1"/>
+    <w:lsdException w:name="List Number 3" w:semiHidden="1" w:unhideWhenUsed="1"/>
+    <w:lsdException w:name="List Number 4" w:semiHidden="1" w:unhideWhenUsed="1"/>
+    <w:lsdException w:name="List Number 5" w:semiHidden="1" w:unhideWhenUsed="1"/>
+    <w:lsdException w:name="Title" w:uiPriority="10" w:qFormat="1"/>
+    <w:lsdException w:name="Closing" w:semiHidden="1" w:unhideWhenUsed="1"/>
+    <w:lsdException w:name="Signature" w:semiHidden="1" w:unhideWhenUsed="1"/>
+    <w:lsdException w:name="Default Paragraph Font" w:semiHidden="1" w:uiPriority="1" w:unhideWhenUsed="1"/>
+    <w:lsdException w:name="Body Text" w:semiHidden="1" w:unhideWhenUsed="1"/>
+    <w:lsdException w:name="Body Text Indent" w:semiHidden="1" w:unhideWhenUsed="1"/>
+    <w:lsdException w:name="List Continue" w:semiHidden="1" w:unhideWhenUsed="1"/>
+    <w:lsdException w:name="List Continue 2" w:semiHidden="1" w:unhideWhenUsed="1"/>
+    <w:lsdException w:name="List Continue 3" w:semiHidden="1" w:unhideWhenUsed="1"/>
+    <w:lsdException w:name="List Continue 4" w:semiHidden="1" w:unhideWhenUsed="1"/>
+    <w:lsdException w:name="List Continue 5" w:semiHidden="1" w:unhideWhenUsed="1"/>
+    <w:lsdException w:name="Message Header" w:semiHidden="1" w:unhideWhenUsed="1"/>
+    <w:lsdException w:name="Subtitle" w:uiPriority="11" w:qFormat="1"/>
+    <w:lsdException w:name="Salutation" w:semiHidden="1" w:unhideWhenUsed="1"/>
+    <w:lsdException w:name="Date" w:semiHidden="1" w:unhideWhenUsed="1"/>
+    <w:lsdException w:name="Body Text First Indent" w:semiHidden="1" w:unhideWhenUsed="1"/>
+    <w:lsdException w:name="Body Text First Indent 2" w:semiHidden="1" w:unhideWhenUsed="1"/>
+    <w:lsdException w:name="Note Heading" w:semiHidden="1" w:unhideWhenUsed="1"/>
+    <w:lsdException w:name="Body Text 2" w:semiHidden="1" w:unhideWhenUsed="1"/>
+    <w:lsdException w:name="Body Text 3" w:semiHidden="1" w:unhideWhenUsed="1"/>
+    <w:lsdException w:name="Body Text Indent 2" w:semiHidden="1" w:unhideWhenUsed="1"/>
+    <w:lsdException w:name="Body Text Indent 3" w:semiHidden="1" w:unhideWhenUsed="1"/>
+    <w:lsdException w:name="Block Text" w:semiHidden="1" w:unhideWhenUsed="1"/>
+    <w:lsdException w:name="Hyperlink" w:semiHidden="1" w:unhideWhenUsed="1"/>
+    <w:lsdException w:name="FollowedHyperlink" w:semiHidden="1" w:unhideWhenUsed="1"/>
+    <w:lsdException w:name="Strong" w:uiPriority="22" w:qFormat="1"/>
+    <w:lsdException w:name="Emphasis" w:uiPriority="20" w:qFormat="1"/>
+    <w:lsdException w:name="Document Map" w:semiHidden="1" w:unhideWhenUsed="1"/>
+    <w:lsdException w:name="Plain Text" w:semiHidden="1" w:unhideWhenUsed="1"/>
+    <w:lsdException w:name="E-mail Signature" w:semiHidden="1" w:unhideWhenUsed="1"/>
+    <w:lsdException w:name="HTML Top of Form" w:semiHidden="1" w:unhideWhenUsed="1"/>
+    <w:lsdException w:name="HTML Bottom of Form" w:semiHidden="1" w:unhideWhenUsed="1"/>
+    <w:lsdException w:name="Normal (Web)" w:semiHidden="1" w:unhideWhenUsed="1"/>
+    <w:lsdException w:name="HTML Acronym" w:semiHidden="1" w:unhideWhenUsed="1"/>
+    <w:lsdException w:name="HTML Address" w:semiHidden="1" w:unhideWhenUsed="1"/>
+    <w:lsdException w:name="HTML Cite" w:semiHidden="1" w:unhideWhenUsed="1"/>
+    <w:lsdException w:name="HTML Code" w:semiHidden="1" w:unhideWhenUsed="1"/>
+    <w:lsdException w:name="HTML Definition" w:semiHidden="1" w:unhideWhenUsed="1"/>
+    <w:lsdException w:name="HTML Keyboard" w:semiHidden="1" w:unhideWhenUsed="1"/>
+    <w:lsdException w:name="HTML Preformatted" w:semiHidden="1" w:unhideWhenUsed="1"/>
+    <w:lsdException w:name="HTML Sample" w:semiHidden="1" w:unhideWhenUsed="1"/>
+    <w:lsdException w:name="HTML Typewriter" w:semiHidden="1" w:unhideWhenUsed="1"/>
+    <w:lsdException w:name="HTML Variable" w:semiHidden="1" w:unhideWhenUsed="1"/>
+    <w:lsdException w:name="Normal Table" w:semiHidden="1" w:unhideWhenUsed="1"/>
+    <w:lsdException w:name="annotation subject" w:semiHidden="1" w:unhideWhenUsed="1"/>
+    <w:lsdException w:name="No List" w:semiHidden="1" w:unhideWhenUsed="1"/>
+    <w:lsdException w:name="Outline List 1" w:semiHidden="1" w:unhideWhenUsed="1"/>
+    <w:lsdException w:name="Outline List 2" w:semiHidden="1" w:unhideWhenUsed="1"/>
+    <w:lsdException w:name="Outline List 3" w:semiHidden="1" w:unhideWhenUsed="1"/>
+    <w:lsdException w:name="Table Simple 1" w:semiHidden="1" w:unhideWhenUsed="1"/>
+    <w:lsdException w:name="Table Simple 2" w:semiHidden="1" w:unhideWhenUsed="1"/>
+    <w:lsdException w:name="Table Simple 3" w:semiHidden="1" w:unhideWhenUsed="1"/>
+    <w:lsdException w:name="Table Classic 1" w:semiHidden="1" w:unhideWhenUsed="1"/>
+    <w:lsdException w:name="Table Classic 2" w:semiHidden="1" w:unhideWhenUsed="1"/>
+    <w:lsdException w:name="Table Classic 3" w:semiHidden="1" w:unhideWhenUsed="1"/>
+    <w:lsdException w:name="Table Classic 4" w:semiHidden="1" w:unhideWhenUsed="1"/>
+    <w:lsdException w:name="Table Colorful 1" w:semiHidden="1" w:unhideWhenUsed="1"/>
+    <w:lsdException w:name="Table Colorful 2" w:semiHidden="1" w:unhideWhenUsed="1"/>
+    <w:lsdException w:name="Table Colorful 3" w:semiHidden="1" w:unhideWhenUsed="1"/>
+    <w:lsdException w:name="Table Columns 1" w:semiHidden="1" w:unhideWhenUsed="1"/>
+    <w:lsdException w:name="Table Columns 2" w:semiHidden="1" w:unhideWhenUsed="1"/>
+    <w:lsdException w:name="Table Columns 3" w:semiHidden="1" w:unhideWhenUsed="1"/>
+    <w:lsdException w:name="Table Columns 4" w:semiHidden="1" w:unhideWhenUsed="1"/>
+    <w:lsdException w:name="Table Columns 5" w:semiHidden="1" w:unhideWhenUsed="1"/>
+    <w:lsdException w:name="Table Grid 1" w:semiHidden="1" w:unhideWhenUsed="1"/>
+    <w:lsdException w:name="Table Grid 2" w:semiHidden="1" w:unhideWhenUsed="1"/>
+    <w:lsdException w:name="Table Grid 3" w:semiHidden="1" w:unhideWhenUsed="1"/>
+    <w:lsdException w:name="Table Grid 4" w:semiHidden="1" w:unhideWhenUsed="1"/>
+    <w:lsdException w:name="Table Grid 5" w:semiHidden="1" w:unhideWhenUsed="1"/>
+    <w:lsdException w:name="Table Grid 6" w:semiHidden="1" w:unhideWhenUsed="1"/>
+    <w:lsdException w:name="Table Grid 7" w:semiHidden="1" w:unhideWhenUsed="1"/>
+    <w:lsdException w:name="Table Grid 8" w:semiHidden="1" w:unhideWhenUsed="1"/>
+    <w:lsdException w:name="Table List 1" w:semiHidden="1" w:unhideWhenUsed="1"/>
+    <w:lsdException w:name="Table List 2" w:semiHidden="1" w:unhideWhenUsed="1"/>
+    <w:lsdException w:name="Table List 3" w:semiHidden="1" w:unhideWhenUsed="1"/>
+    <w:lsdException w:name="Table List 4" w:semiHidden="1" w:unhideWhenUsed="1"/>
+    <w:lsdException w:name="Table List 5" w:semiHidden="1" w:unhideWhenUsed="1"/>
+    <w:lsdException w:name="Table List 6" w:semiHidden="1" w:unhideWhenUsed="1"/>
+    <w:lsdException w:name="Table List 7" w:semiHidden="1" w:unhideWhenUsed="1"/>
+    <w:lsdException w:name="Table List 8" w:semiHidden="1" w:unhideWhenUsed="1"/>
+    <w:lsdException w:name="Table 3D effects 1" w:semiHidden="1" w:unhideWhenUsed="1"/>
+    <w:lsdException w:name="Table 3D effects 2" w:semiHidden="1" w:unhideWhenUsed="1"/>
+    <w:lsdException w:name="Table 3D effects 3" w:semiHidden="1" w:unhideWhenUsed="1"/>
+    <w:lsdException w:name="Table Contemporary" w:semiHidden="1" w:unhideWhenUsed="1"/>
+    <w:lsdException w:name="Table Elegant" w:semiHidden="1" w:unhideWhenUsed="1"/>
+    <w:lsdException w:name="Table Professional" w:semiHidden="1" w:unhideWhenUsed="1"/>
+    <w:lsdException w:name="Table Subtle 1" w:semiHidden="1" w:unhideWhenUsed="1"/>
+    <w:lsdException w:name="Table Subtle 2" w:semiHidden="1" w:unhideWhenUsed="1"/>
+    <w:lsdException w:name="Table Web 1" w:semiHidden="1" w:unhideWhenUsed="1"/>
+    <w:lsdException w:name="Table Web 2" w:semiHidden="1" w:unhideWhenUsed="1"/>
+    <w:lsdException w:name="Table Web 3" w:semiHidden="1" w:unhideWhenUsed="1"/>
+    <w:lsdException w:name="Balloon Text" w:semiHidden="1" w:unhideWhenUsed="1"/>
+    <w:lsdException w:name="Table Grid" w:uiPriority="39"/>
+    <w:lsdException w:name="Table Theme" w:semiHidden="1" w:unhideWhenUsed="1"/>
+    <w:lsdException w:name="Placeholder Text" w:semiHidden="1"/>
+    <w:lsdException w:name="No Spacing" w:uiPriority="1" w:qFormat="1"/>
+    <w:lsdException w:name="Light Shading" w:uiPriority="60"/>
+    <w:lsdException w:name="Light List" w:uiPriority="61"/>
+    <w:lsdException w:name="Light Grid" w:uiPriority="62"/>
+    <w:lsdException w:name="Medium Shading 1" w:uiPriority="63"/>
+    <w:lsdException w:name="Medium Shading 2" w:uiPriority="64"/>
+    <w:lsdException w:name="Medium List 1" w:uiPriority="65"/>
+    <w:lsdException w:name="Medium List 2" w:uiPriority="66"/>
+    <w:lsdException w:name="Medium Grid 1" w:uiPriority="67"/>
+    <w:lsdException w:name="Medium Grid 2" w:uiPriority="68"/>
+    <w:lsdException w:name="Medium Grid 3" w:uiPriority="69"/>
+    <w:lsdException w:name="Dark List" w:uiPriority="70"/>
+    <w:lsdException w:name="Colorful Shading" w:uiPriority="71"/>
+    <w:lsdException w:name="Colorful List" w:uiPriority="72"/>
+    <w:lsdException w:name="Colorful Grid" w:uiPriority="73"/>
+    <w:lsdException w:name="Light Shading Accent 1" w:uiPriority="60"/>
+    <w:lsdException w:name="Light List Accent 1" w:uiPriority="61"/>
+    <w:lsdException w:name="Light Grid Accent 1" w:uiPriority="62"/>
+    <w:lsdException w:name="Medium Shading 1 Accent 1" w:uiPriority="63"/>
+    <w:lsdException w:name="Medium Shading 2 Accent 1" w:uiPriority="64"/>
+    <w:lsdException w:name="Medium List 1 Accent 1" w:uiPriority="65"/>
+    <w:lsdException w:name="Revision" w:semiHidden="1"/>
+    <w:lsdException w:name="List Paragraph" w:uiPriority="34" w:qFormat="1"/>
+    <w:lsdException w:name="Quote" w:uiPriority="29" w:qFormat="1"/>
+    <w:lsdException w:name="Intense Quote" w:uiPriority="30" w:qFormat="1"/>
+    <w:lsdException w:name="Medium List 2 Accent 1" w:uiPriority="66"/>
+    <w:lsdException w:name="Medium Grid 1 Accent 1" w:uiPriority="67"/>
+    <w:lsdException w:name="Medium Grid 2 Accent 1" w:uiPriority="68"/>
+    <w:lsdException w:name="Medium Grid 3 Accent 1" w:uiPriority="69"/>
+    <w:lsdException w:name="Dark List Accent 1" w:uiPriority="70"/>
+    <w:lsdException w:name="Colorful Shading Accent 1" w:uiPriority="71"/>
+    <w:lsdException w:name="Colorful List Accent 1" w:uiPriority="72"/>
+    <w:lsdException w:name="Colorful Grid Accent 1" w:uiPriority="73"/>
+    <w:lsdException w:name="Light Shading Accent 2" w:uiPriority="60"/>
+    <w:lsdException w:name="Light List Accent 2" w:uiPriority="61"/>
+    <w:lsdException w:name="Light Grid Accent 2" w:uiPriority="62"/>
+    <w:lsdException w:name="Medium Shading 1 Accent 2" w:uiPriority="63"/>
+    <w:lsdException w:name="Medium Shading 2 Accent 2" w:uiPriority="64"/>
+    <w:lsdException w:name="Medium List 1 Accent 2" w:uiPriority="65"/>
+    <w:lsdException w:name="Medium List 2 Accent 2" w:uiPriority="66"/>
+    <w:lsdException w:name="Medium Grid 1 Accent 2" w:uiPriority="67"/>
+    <w:lsdException w:name="Medium Grid 2 Accent 2" w:uiPriority="68"/>
+    <w:lsdException w:name="Medium Grid 3 Accent 2" w:uiPriority="69"/>
+    <w:lsdException w:name="Dark List Accent 2" w:uiPriority="70"/>
+    <w:lsdException w:name="Colorful Shading Accent 2" w:uiPriority="71"/>
+    <w:lsdException w:name="Colorful List Accent 2" w:uiPriority="72"/>
+    <w:lsdException w:name="Colorful Grid Accent 2" w:uiPriority="73"/>
+    <w:lsdException w:name="Light Shading Accent 3" w:uiPriority="60"/>
+    <w:lsdException w:name="Light List Accent 3" w:uiPriority="61"/>
+    <w:lsdException w:name="Light Grid Accent 3" w:uiPriority="62"/>
+    <w:lsdException w:name="Medium Shading 1 Accent 3" w:uiPriority="63"/>
+    <w:lsdException w:name="Medium Shading 2 Accent 3" w:uiPriority="64"/>
+    <w:lsdException w:name="Medium List 1 Accent 3" w:uiPriority="65"/>
+    <w:lsdException w:name="Medium List 2 Accent 3" w:uiPriority="66"/>
+    <w:lsdException w:name="Medium Grid 1 Accent 3" w:uiPriority="67"/>
+    <w:lsdException w:name="Medium Grid 2 Accent 3" w:uiPriority="68"/>
+    <w:lsdException w:name="Medium Grid 3 Accent 3" w:uiPriority="69"/>
+    <w:lsdException w:name="Dark List Accent 3" w:uiPriority="70"/>
+    <w:lsdException w:name="Colorful Shading Accent 3" w:uiPriority="71"/>
+    <w:lsdException w:name="Colorful List Accent 3" w:uiPriority="72"/>
+    <w:lsdException w:name="Colorful Grid Accent 3" w:uiPriority="73"/>
+    <w:lsdException w:name="Light Shading Accent 4" w:uiPriority="60"/>
+    <w:lsdException w:name="Light List Accent 4" w:uiPriority="61"/>
+    <w:lsdException w:name="Light Grid Accent 4" w:uiPriority="62"/>
+    <w:lsdException w:name="Medium Shading 1 Accent 4" w:uiPriority="63"/>
+    <w:lsdException w:name="Medium Shading 2 Accent 4" w:uiPriority="64"/>
+    <w:lsdException w:name="Medium List 1 Accent 4" w:uiPriority="65"/>
+    <w:lsdException w:name="Medium List 2 Accent 4" w:uiPriority="66"/>
+    <w:lsdException w:name="Medium Grid 1 Accent 4" w:uiPriority="67"/>
+    <w:lsdException w:name="Medium Grid 2 Accent 4" w:uiPriority="68"/>
+    <w:lsdException w:name="Medium Grid 3 Accent 4" w:uiPriority="69"/>
+    <w:lsdException w:name="Dark List Accent 4" w:uiPriority="70"/>
+    <w:lsdException w:name="Colorful Shading Accent 4" w:uiPriority="71"/>
+    <w:lsdException w:name="Colorful List Accent 4" w:uiPriority="72"/>
+    <w:lsdException w:name="Colorful Grid Accent 4" w:uiPriority="73"/>
+    <w:lsdException w:name="Light Shading Accent 5" w:uiPriority="60"/>
+    <w:lsdException w:name="Light List Accent 5" w:uiPriority="61"/>
+    <w:lsdException w:name="Light Grid Accent 5" w:uiPriority="62"/>
+    <w:lsdException w:name="Medium Shading 1 Accent 5" w:uiPriority="63"/>
+    <w:lsdException w:name="Medium Shading 2 Accent 5" w:uiPriority="64"/>
+    <w:lsdException w:name="Medium List 1 Accent 5" w:uiPriority="65"/>
+    <w:lsdException w:name="Medium List 2 Accent 5" w:uiPriority="66"/>
+    <w:lsdException w:name="Medium Grid 1 Accent 5" w:uiPriority="67"/>
+    <w:lsdException w:name="Medium Grid 2 Accent 5" w:uiPriority="68"/>
+    <w:lsdException w:name="Medium Grid 3 Accent 5" w:uiPriority="69"/>
+    <w:lsdException w:name="Dark List Accent 5" w:uiPriority="70"/>
+    <w:lsdException w:name="Colorful Shading Accent 5" w:uiPriority="71"/>
+    <w:lsdException w:name="Colorful List Accent 5" w:uiPriority="72"/>
+    <w:lsdException w:name="Colorful Grid Accent 5" w:uiPriority="73"/>
+    <w:lsdException w:name="Light Shading Accent 6" w:uiPriority="60"/>
+    <w:lsdException w:name="Light List Accent 6" w:uiPriority="61"/>
+    <w:lsdException w:name="Light Grid Accent 6" w:uiPriority="62"/>
+    <w:lsdException w:name="Medium Shading 1 Accent 6" w:uiPriority="63"/>
+    <w:lsdException w:name="Medium Shading 2 Accent 6" w:uiPriority="64"/>
+    <w:lsdException w:name="Medium List 1 Accent 6" w:uiPriority="65"/>
+    <w:lsdException w:name="Medium List 2 Accent 6" w:uiPriority="66"/>
+    <w:lsdException w:name="Medium Grid 1 Accent 6" w:uiPriority="67"/>
+    <w:lsdException w:name="Medium Grid 2 Accent 6" w:uiPriority="68"/>
+    <w:lsdException w:name="Medium Grid 3 Accent 6" w:uiPriority="69"/>
+    <w:lsdException w:name="Dark List Accent 6" w:uiPriority="70"/>
+    <w:lsdException w:name="Colorful Shading Accent 6" w:uiPriority="71"/>
+    <w:lsdException w:name="Colorful List Accent 6" w:uiPriority="72"/>
+    <w:lsdException w:name="Colorful Grid Accent 6" w:uiPriority="73"/>
+    <w:lsdException w:name="Subtle Emphasis" w:uiPriority="19" w:qFormat="1"/>
+    <w:lsdException w:name="Intense Emphasis" w:uiPriority="21" w:qFormat="1"/>
+    <w:lsdException w:name="Subtle Reference" w:uiPriority="31" w:qFormat="1"/>
+    <w:lsdException w:name="Intense Reference" w:uiPriority="32" w:qFormat="1"/>
+    <w:lsdException w:name="Book Title" w:uiPriority="33" w:qFormat="1"/>
+    <w:lsdException w:name="Bibliography" w:semiHidden="1" w:uiPriority="37" w:unhideWhenUsed="1"/>
+    <w:lsdException w:name="TOC Heading" w:semiHidden="1" w:uiPriority="39" w:unhideWhenUsed="1" w:qFormat="1"/>
+    <w:lsdException w:name="Grid Table 4" w:uiPriority="49"/>
+    <w:lsdException w:name="Grid Table 5 Dark" w:uiPriority="50"/>
+    <w:lsdException w:name="Grid Table 6 Colorful" w:uiPriority="51"/>
+    <w:lsdException w:name="Grid Table 7 Colorful" w:uiPriority="52"/>
+    <w:lsdException w:name="Grid Table 1 Light Accent 1" w:uiPriority="46"/>
+    <w:lsdException w:name="Grid Table 2 Accent 1" w:uiPriority="47"/>
+    <w:lsdException w:name="Grid Table 3 Accent 1" w:uiPriority="48"/>
+    <w:lsdException w:name="Grid Table 4 Accent 1" w:uiPriority="49"/>
+    <w:lsdException w:name="Grid Table 5 Dark Accent 1" w:uiPriority="50"/>
+    <w:lsdException w:name="Grid Table 6 Colorful Accent 1" w:uiPriority="51"/>
+    <w:lsdException w:name="Grid Table 7 Colorful Accent 1" w:uiPriority="52"/>
+    <w:lsdException w:name="Grid Table 1 Light Accent 2" w:uiPriority="46"/>
+    <w:lsdException w:name="Grid Table 2 Accent 2" w:uiPriority="47"/>
+    <w:lsdException w:name="Grid Table 3 Accent 2" w:uiPriority="48"/>
+    <w:lsdException w:name="Grid Table 4 Accent 2" w:uiPriority="49"/>
+    <w:lsdException w:name="Grid Table 5 Dark Accent 2" w:uiPriority="50"/>
+    <w:lsdException w:name="Grid Table 6 Colorful Accent 2" w:uiPriority="51"/>
+    <w:lsdException w:name="Grid Table 7 Colorful Accent 2" w:uiPriority="52"/>
+    <w:lsdException w:name="Grid Table 1 Light Accent 3" w:uiPriority="46"/>
+    <w:lsdException w:name="Grid Table 2 Accent 3" w:uiPriority="47"/>
+    <w:lsdException w:name="Grid Table 3 Accent 3" w:uiPriority="48"/>
+    <w:lsdException w:name="Grid Table 4 Accent 3" w:uiPriority="49"/>
+    <w:lsdException w:name="Grid Table 5 Dark Accent 3" w:uiPriority="50"/>
+    <w:lsdException w:name="Grid Table 6 Colorful Accent 3" w:uiPriority="51"/>
+    <w:lsdException w:name="Grid Table 7 Colorful Accent 3" w:uiPriority="52"/>
+    <w:lsdException w:name="Grid Table 1 Light Accent 4" w:uiPriority="46"/>
+    <w:lsdException w:name="Grid Table 2 Accent 4" w:uiPriority="47"/>
+    <w:lsdException w:name="Grid Table 3 Accent 4" w:uiPriority="48"/>
+    <w:lsdException w:name="Grid Table 4 Accent 4" w:uiPriority="49"/>
+    <w:lsdException w:name="Grid Table 5 Dark Accent 4" w:uiPriority="50"/>
+    <w:lsdException w:name="Grid Table 6 Colorful Accent 4" w:uiPriority="51"/>
+    <w:lsdException w:name="Grid Table 7 Colorful Accent 4" w:uiPriority="52"/>
+    <w:lsdException w:name="Grid Table 1 Light Accent 5" w:uiPriority="46"/>
+    <w:lsdException w:name="Grid Table 2 Accent 5" w:uiPriority="47"/>
+    <w:lsdException w:name="Grid Table 3 Accent 5" w:uiPriority="48"/>
+    <w:lsdException w:name="Grid Table 4 Accent 5" w:uiPriority="49"/>
+    <w:lsdException w:name="Grid Table 5 Dark Accent 5" w:uiPriority="50"/>
+    <w:lsdException w:name="Grid Table 6 Colorful Accent 5" w:uiPriority="51"/>
+    <w:lsdException w:name="Grid Table 7 Colorful Accent 5" w:uiPriority="52"/>
+    <w:lsdException w:name="Grid Table 1 Light Accent 6" w:uiPriority="46"/>
+    <w:lsdException w:name="Grid Table 2 Accent 6" w:uiPriority="47"/>
+    <w:lsdException w:name="Grid Table 3 Accent 6" w:uiPriority="48"/>
+    <w:lsdException w:name="Grid Table 4 Accent 6" w:uiPriority="49"/>
+    <w:lsdException w:name="Grid Table 5 Dark Accent 6" w:uiPriority="50"/>
+    <w:lsdException w:name="Grid Table 6 Colorful Accent 6" w:uiPriority="51"/>
+    <w:lsdException w:name="Grid Table 7 Colorful Accent 6" w:uiPriority="52"/>
+    <w:lsdException w:name="List Table 1 Light" w:uiPriority="46"/>
+    <w:lsdException w:name="List Table 2" w:uiPriority="47"/>
+    <w:lsdException w:name="List Table 3" w:uiPriority="48"/>
+    <w:lsdException w:name="List Table 4" w:uiPriority="49"/>
+    <w:lsdException w:name="List Table 5 Dark" w:uiPriority="50"/>
+    <w:lsdException w:name="List Table 6 Colorful" w:uiPriority="51"/>
+    <w:lsdException w:name="List Table 7 Colorful" w:uiPriority="52"/>
+    <w:lsdException w:name="List Table 1 Light Accent 1" w:uiPriority="46"/>
+    <w:lsdException w:name="List Table 2 Accent 1" w:uiPriority="47"/>
+    <w:lsdException w:name="List Table 3 Accent 1" w:uiPriority="48"/>
+    <w:lsdException w:name="List Table 4 Accent 1" w:uiPriority="49"/>
+    <w:lsdException w:name="List Table 5 Dark Accent 1" w:uiPriority="50"/>
+    <w:lsdException w:name="List Table 6 Colorful Accent 1" w:uiPriority="51"/>
+    <w:lsdException w:name="List Table 7 Colorful Accent 1" w:uiPriority="52"/>
+    <w:lsdException w:name="List Table 1 Light Accent 2" w:uiPriority="46"/>
+    <w:lsdException w:name="List Table 2 Accent 2" w:uiPriority="47"/>
+    <w:lsdException w:name="List Table 3 Accent 2" w:uiPriority="48"/>
+    <w:lsdException w:name="List Table 4 Accent 2" w:uiPriority="49"/>
+    <w:lsdException w:name="List Table 5 Dark Accent 2" w:uiPriority="50"/>
+    <w:lsdException w:name="List Table 6 Colorful Accent 2" w:uiPriority="51"/>
+    <w:lsdException w:name="List Table 7 Colorful Accent 2" w:uiPriority="52"/>
+    <w:lsdException w:name="List Table 1 Light Accent 3" w:uiPriority="46"/>
+    <w:lsdException w:name="List Table 2 Accent 3" w:uiPriority="47"/>
+    <w:lsdException w:name="List Table 3 Accent 3" w:uiPriority="48"/>
+    <w:lsdException w:name="List Table 4 Accent 3" w:uiPriority="49"/>
+    <w:lsdException w:name="List Table 5 Dark Accent 3" w:uiPriority="50"/>
+    <w:lsdException w:name="List Table 6 Colorful Accent 3" w:uiPriority="51"/>
+    <w:lsdException w:name="List Table 7 Colorful Accent 3" w:uiPriority="52"/>
+    <w:lsdException w:name="List Table 1 Light Accent 4" w:uiPriority="46"/>
+    <w:lsdException w:name="List Table 2 Accent 4" w:uiPriority="47"/>
+    <w:lsdException w:name="List Table 3 Accent 4" w:uiPriority="48"/>
+    <w:lsdException w:name="List Table 4 Accent 4" w:uiPriority="49"/>
+    <w:lsdException w:name="List Table 5 Dark Accent 4" w:uiPriority="50"/>
+    <w:lsdException w:name="List Table 6 Colorful Accent 4" w:uiPriority="51"/>
+    <w:lsdException w:name="List Table 7 Colorful Accent 4" w:uiPriority="52"/>
+    <w:lsdException w:name="List Table 1 Light Accent 5" w:uiPriority="46"/>
+    <w:lsdException w:name="List Table 2 Accent 5" w:uiPriority="47"/>
+    <w:lsdException w:name="List Table 3 Accent 5" w:uiPriority="48"/>
+    <w:lsdException w:name="List Table 4 Accent 5" w:uiPriority="49"/>
+    <w:lsdException w:name="List Table 5 Dark Accent 5" w:uiPriority="50"/>
+    <w:lsdException w:name="List Table 6 Colorful Accent 5" w:uiPriority="51"/>
+    <w:lsdException w:name="List Table 7 Colorful Accent 5" w:uiPriority="52"/>
+    <w:lsdException w:name="List Table 1 Light Accent 6" w:uiPriority="46"/>
+    <w:lsdException w:name="List Table 2 Accent 6" w:uiPriority="47"/>
+    <w:lsdException w:name="List Table 3 Accent 6" w:uiPriority="48"/>
+    <w:lsdException w:name="List Table 4 Accent 6" w:uiPriority="49"/>
+    <w:lsdException w:name="List Table 5 Dark Accent 6" w:uiPriority="50"/>
+    <w:lsdException w:name="List Table 6 Colorful Accent 6" w:uiPriority="51"/>
+    <w:lsdException w:name="List Table 7 Colorful Accent 6" w:uiPriority="52"/>
   </w:latentStyles>
   <w:style w:type="paragraph" w:default="1" w:styleId="Normal">
     <w:name w:val="Normal"/>
@@ -8725,7 +8936,7 @@
   <a:extraClrSchemeLst/>
   <a:extLst>
     <a:ext uri="{05A4C25C-085E-4340-85A3-A5531E510DB2}">
-      <thm15:themeFamily xmlns="" xmlns:thm15="http://schemas.microsoft.com/office/thememl/2012/main" name="Office Theme" id="{62F939B6-93AF-4DB8-9C6B-D6C7DFDC589F}" vid="{4A3C46E8-61CC-4603-A589-7422A47A8E4A}"/>
+      <thm15:themeFamily xmlns:thm15="http://schemas.microsoft.com/office/thememl/2012/main" name="Office Theme" id="{62F939B6-93AF-4DB8-9C6B-D6C7DFDC589F}" vid="{4A3C46E8-61CC-4603-A589-7422A47A8E4A}"/>
     </a:ext>
   </a:extLst>
 </a:theme>

</xml_diff>